<commit_message>
commiting Linear Reg incompleted doc
</commit_message>
<xml_diff>
--- a/Linear Regression.docx
+++ b/Linear Regression.docx
@@ -5,13 +5,17 @@
     <w:p>
       <w:pPr>
         <w:rPr>
+          <w:rFonts w:ascii="Arial" w:hAnsi="Arial" w:cs="Arial"/>
           <w:b/>
-          <w:lang w:val="en-US"/>
-        </w:rPr>
-      </w:pPr>
-      <w:r>
-        <w:rPr>
+          <w:color w:val="000000" w:themeColor="text1"/>
+          <w:lang w:val="en-US"/>
+        </w:rPr>
+      </w:pPr>
+      <w:r>
+        <w:rPr>
+          <w:rFonts w:ascii="Arial" w:hAnsi="Arial" w:cs="Arial"/>
           <w:b/>
+          <w:color w:val="000000" w:themeColor="text1"/>
           <w:lang w:val="en-US"/>
         </w:rPr>
         <w:t>LINEAR REGRESSION:</w:t>
@@ -20,20 +24,26 @@
     <w:p>
       <w:pPr>
         <w:rPr>
+          <w:rFonts w:ascii="Arial" w:hAnsi="Arial" w:cs="Arial"/>
           <w:b/>
-          <w:lang w:val="en-US"/>
-        </w:rPr>
-      </w:pPr>
-      <w:r>
-        <w:rPr>
+          <w:color w:val="000000" w:themeColor="text1"/>
+          <w:lang w:val="en-US"/>
+        </w:rPr>
+      </w:pPr>
+      <w:r>
+        <w:rPr>
+          <w:rFonts w:ascii="Arial" w:hAnsi="Arial" w:cs="Arial"/>
           <w:b/>
+          <w:color w:val="000000" w:themeColor="text1"/>
           <w:lang w:val="en-US"/>
         </w:rPr>
         <w:t>DEF</w:t>
       </w:r>
       <w:r>
         <w:rPr>
+          <w:rFonts w:ascii="Arial" w:hAnsi="Arial" w:cs="Arial"/>
           <w:b/>
+          <w:color w:val="000000" w:themeColor="text1"/>
           <w:vertAlign w:val="superscript"/>
           <w:lang w:val="en-US"/>
         </w:rPr>
@@ -41,7 +51,9 @@
       </w:r>
       <w:r>
         <w:rPr>
+          <w:rFonts w:ascii="Arial" w:hAnsi="Arial" w:cs="Arial"/>
           <w:b/>
+          <w:color w:val="000000" w:themeColor="text1"/>
           <w:lang w:val="en-US"/>
         </w:rPr>
         <w:t>:</w:t>
@@ -50,11 +62,15 @@
     <w:p>
       <w:pPr>
         <w:rPr>
-          <w:lang w:val="en-US"/>
-        </w:rPr>
-      </w:pPr>
-      <w:r>
-        <w:rPr>
+          <w:rFonts w:ascii="Arial" w:hAnsi="Arial" w:cs="Arial"/>
+          <w:color w:val="000000" w:themeColor="text1"/>
+          <w:lang w:val="en-US"/>
+        </w:rPr>
+      </w:pPr>
+      <w:r>
+        <w:rPr>
+          <w:rFonts w:ascii="Arial" w:hAnsi="Arial" w:cs="Arial"/>
+          <w:color w:val="000000" w:themeColor="text1"/>
           <w:lang w:val="en-US"/>
         </w:rPr>
         <w:t>Linear regression is the supervised machine learning model in which model finds best fit line between independent and dependent variable.</w:t>
@@ -64,11 +80,15 @@
       <w:pPr>
         <w:jc w:val="center"/>
         <w:rPr>
-          <w:lang w:val="en-US"/>
-        </w:rPr>
-      </w:pPr>
-      <w:r>
-        <w:rPr>
+          <w:rFonts w:ascii="Arial" w:hAnsi="Arial" w:cs="Arial"/>
+          <w:color w:val="000000" w:themeColor="text1"/>
+          <w:lang w:val="en-US"/>
+        </w:rPr>
+      </w:pPr>
+      <w:r>
+        <w:rPr>
+          <w:rFonts w:ascii="Arial" w:hAnsi="Arial" w:cs="Arial"/>
+          <w:color w:val="000000" w:themeColor="text1"/>
           <w:lang w:val="en-US"/>
         </w:rPr>
         <w:t>OR</w:t>
@@ -77,20 +97,26 @@
     <w:p>
       <w:pPr>
         <w:rPr>
+          <w:rFonts w:ascii="Arial" w:hAnsi="Arial" w:cs="Arial"/>
           <w:b/>
-          <w:lang w:val="en-US"/>
-        </w:rPr>
-      </w:pPr>
-      <w:r>
-        <w:rPr>
+          <w:color w:val="000000" w:themeColor="text1"/>
+          <w:lang w:val="en-US"/>
+        </w:rPr>
+      </w:pPr>
+      <w:r>
+        <w:rPr>
+          <w:rFonts w:ascii="Arial" w:hAnsi="Arial" w:cs="Arial"/>
           <w:b/>
+          <w:color w:val="000000" w:themeColor="text1"/>
           <w:lang w:val="en-US"/>
         </w:rPr>
         <w:t>DEF</w:t>
       </w:r>
       <w:r>
         <w:rPr>
+          <w:rFonts w:ascii="Arial" w:hAnsi="Arial" w:cs="Arial"/>
           <w:b/>
+          <w:color w:val="000000" w:themeColor="text1"/>
           <w:vertAlign w:val="superscript"/>
           <w:lang w:val="en-US"/>
         </w:rPr>
@@ -98,7 +124,9 @@
       </w:r>
       <w:r>
         <w:rPr>
+          <w:rFonts w:ascii="Arial" w:hAnsi="Arial" w:cs="Arial"/>
           <w:b/>
+          <w:color w:val="000000" w:themeColor="text1"/>
           <w:lang w:val="en-US"/>
         </w:rPr>
         <w:t>:</w:t>
@@ -107,11 +135,15 @@
     <w:p>
       <w:pPr>
         <w:rPr>
-          <w:lang w:val="en-US"/>
-        </w:rPr>
-      </w:pPr>
-      <w:r>
-        <w:rPr>
+          <w:rFonts w:ascii="Arial" w:hAnsi="Arial" w:cs="Arial"/>
+          <w:color w:val="000000" w:themeColor="text1"/>
+          <w:lang w:val="en-US"/>
+        </w:rPr>
+      </w:pPr>
+      <w:r>
+        <w:rPr>
+          <w:rFonts w:ascii="Arial" w:hAnsi="Arial" w:cs="Arial"/>
+          <w:color w:val="000000" w:themeColor="text1"/>
           <w:lang w:val="en-US"/>
         </w:rPr>
         <w:t>Linear regression attempts to model the relationship between two variables by fitting a linear equation (a straight line to the observed data).</w:t>
@@ -120,11 +152,16 @@
     <w:p>
       <w:pPr>
         <w:rPr>
-          <w:lang w:val="en-US"/>
-        </w:rPr>
-      </w:pPr>
-      <w:r>
-        <w:rPr>
+          <w:rFonts w:ascii="Arial" w:hAnsi="Arial" w:cs="Arial"/>
+          <w:color w:val="000000" w:themeColor="text1"/>
+          <w:lang w:val="en-US"/>
+        </w:rPr>
+      </w:pPr>
+      <w:r>
+        <w:rPr>
+          <w:rFonts w:ascii="Arial" w:hAnsi="Arial" w:cs="Arial"/>
+          <w:noProof/>
+          <w:color w:val="000000" w:themeColor="text1"/>
           <w:lang w:val="en-US"/>
         </w:rPr>
         <w:drawing>
@@ -181,13 +218,17 @@
     <w:p>
       <w:pPr>
         <w:rPr>
-          <w:lang w:val="en-US"/>
-        </w:rPr>
-      </w:pPr>
-    </w:p>
-    <w:p>
-      <w:pPr>
-        <w:rPr>
+          <w:rFonts w:ascii="Arial" w:hAnsi="Arial" w:cs="Arial"/>
+          <w:color w:val="000000" w:themeColor="text1"/>
+          <w:lang w:val="en-US"/>
+        </w:rPr>
+      </w:pPr>
+    </w:p>
+    <w:p>
+      <w:pPr>
+        <w:rPr>
+          <w:rFonts w:ascii="Arial" w:hAnsi="Arial" w:cs="Arial"/>
+          <w:color w:val="000000" w:themeColor="text1"/>
           <w:lang w:val="en-US"/>
         </w:rPr>
       </w:pPr>
@@ -198,11 +239,15 @@
           <w:tab w:val="left" w:pos="5325"/>
         </w:tabs>
         <w:rPr>
-          <w:lang w:val="en-US"/>
-        </w:rPr>
-      </w:pPr>
-      <w:r>
-        <w:rPr>
+          <w:rFonts w:ascii="Arial" w:hAnsi="Arial" w:cs="Arial"/>
+          <w:color w:val="000000" w:themeColor="text1"/>
+          <w:lang w:val="en-US"/>
+        </w:rPr>
+      </w:pPr>
+      <w:r>
+        <w:rPr>
+          <w:rFonts w:ascii="Arial" w:hAnsi="Arial" w:cs="Arial"/>
+          <w:color w:val="000000" w:themeColor="text1"/>
           <w:lang w:val="en-US"/>
         </w:rPr>
         <w:tab/>
@@ -211,39 +256,51 @@
     <w:p>
       <w:pPr>
         <w:rPr>
-          <w:lang w:val="en-US"/>
-        </w:rPr>
-      </w:pPr>
-    </w:p>
-    <w:p>
-      <w:pPr>
-        <w:rPr>
-          <w:lang w:val="en-US"/>
-        </w:rPr>
-      </w:pPr>
-    </w:p>
-    <w:p>
-      <w:pPr>
-        <w:rPr>
-          <w:lang w:val="en-US"/>
-        </w:rPr>
-      </w:pPr>
-    </w:p>
-    <w:p>
-      <w:pPr>
-        <w:rPr>
-          <w:lang w:val="en-US"/>
-        </w:rPr>
-      </w:pPr>
-    </w:p>
-    <w:p>
-      <w:pPr>
-        <w:rPr>
-          <w:lang w:val="en-US"/>
-        </w:rPr>
-      </w:pPr>
-      <w:r>
-        <w:rPr>
+          <w:rFonts w:ascii="Arial" w:hAnsi="Arial" w:cs="Arial"/>
+          <w:color w:val="000000" w:themeColor="text1"/>
+          <w:lang w:val="en-US"/>
+        </w:rPr>
+      </w:pPr>
+    </w:p>
+    <w:p>
+      <w:pPr>
+        <w:rPr>
+          <w:rFonts w:ascii="Arial" w:hAnsi="Arial" w:cs="Arial"/>
+          <w:color w:val="000000" w:themeColor="text1"/>
+          <w:lang w:val="en-US"/>
+        </w:rPr>
+      </w:pPr>
+    </w:p>
+    <w:p>
+      <w:pPr>
+        <w:rPr>
+          <w:rFonts w:ascii="Arial" w:hAnsi="Arial" w:cs="Arial"/>
+          <w:color w:val="000000" w:themeColor="text1"/>
+          <w:lang w:val="en-US"/>
+        </w:rPr>
+      </w:pPr>
+    </w:p>
+    <w:p>
+      <w:pPr>
+        <w:rPr>
+          <w:rFonts w:ascii="Arial" w:hAnsi="Arial" w:cs="Arial"/>
+          <w:color w:val="000000" w:themeColor="text1"/>
+          <w:lang w:val="en-US"/>
+        </w:rPr>
+      </w:pPr>
+    </w:p>
+    <w:p>
+      <w:pPr>
+        <w:rPr>
+          <w:rFonts w:ascii="Arial" w:hAnsi="Arial" w:cs="Arial"/>
+          <w:color w:val="000000" w:themeColor="text1"/>
+          <w:lang w:val="en-US"/>
+        </w:rPr>
+      </w:pPr>
+      <w:r>
+        <w:rPr>
+          <w:rFonts w:ascii="Arial" w:hAnsi="Arial" w:cs="Arial"/>
+          <w:color w:val="000000" w:themeColor="text1"/>
           <w:lang w:val="en-US"/>
         </w:rPr>
         <w:t>There are two types linear regression,</w:t>
@@ -257,11 +314,15 @@
           <w:numId w:val="1"/>
         </w:numPr>
         <w:rPr>
-          <w:lang w:val="en-US"/>
-        </w:rPr>
-      </w:pPr>
-      <w:r>
-        <w:rPr>
+          <w:rFonts w:ascii="Arial" w:hAnsi="Arial" w:cs="Arial"/>
+          <w:color w:val="000000" w:themeColor="text1"/>
+          <w:lang w:val="en-US"/>
+        </w:rPr>
+      </w:pPr>
+      <w:r>
+        <w:rPr>
+          <w:rFonts w:ascii="Arial" w:hAnsi="Arial" w:cs="Arial"/>
+          <w:color w:val="000000" w:themeColor="text1"/>
           <w:lang w:val="en-US"/>
         </w:rPr>
         <w:t xml:space="preserve">Simple Linear Regression. </w:t>
@@ -275,17 +336,23 @@
           <w:numId w:val="1"/>
         </w:numPr>
         <w:rPr>
-          <w:lang w:val="en-US"/>
-        </w:rPr>
-      </w:pPr>
-      <w:r>
-        <w:rPr>
+          <w:rFonts w:ascii="Arial" w:hAnsi="Arial" w:cs="Arial"/>
+          <w:color w:val="000000" w:themeColor="text1"/>
+          <w:lang w:val="en-US"/>
+        </w:rPr>
+      </w:pPr>
+      <w:r>
+        <w:rPr>
+          <w:rFonts w:ascii="Arial" w:hAnsi="Arial" w:cs="Arial"/>
+          <w:color w:val="000000" w:themeColor="text1"/>
           <w:lang w:val="en-US"/>
         </w:rPr>
         <w:t>Multi-Linear Regression</w:t>
       </w:r>
       <w:r>
         <w:rPr>
+          <w:rFonts w:ascii="Arial" w:hAnsi="Arial" w:cs="Arial"/>
+          <w:color w:val="000000" w:themeColor="text1"/>
           <w:lang w:val="en-US"/>
         </w:rPr>
         <w:t>.</w:t>
@@ -294,12 +361,16 @@
     <w:p>
       <w:pPr>
         <w:rPr>
-          <w:lang w:val="en-US"/>
-        </w:rPr>
-      </w:pPr>
-      <w:r>
-        <w:rPr>
+          <w:rFonts w:ascii="Arial" w:hAnsi="Arial" w:cs="Arial"/>
+          <w:color w:val="000000" w:themeColor="text1"/>
+          <w:lang w:val="en-US"/>
+        </w:rPr>
+      </w:pPr>
+      <w:r>
+        <w:rPr>
+          <w:rFonts w:ascii="Arial" w:hAnsi="Arial" w:cs="Arial"/>
           <w:b/>
+          <w:color w:val="000000" w:themeColor="text1"/>
           <w:lang w:val="en-US"/>
         </w:rPr>
         <w:t>SIMPLE LINEAR REGRESSION:</w:t>
@@ -308,6 +379,8 @@
     <w:p>
       <w:pPr>
         <w:rPr>
+          <w:rFonts w:ascii="Arial" w:hAnsi="Arial" w:cs="Arial"/>
+          <w:color w:val="000000" w:themeColor="text1"/>
           <w:sz w:val="24"/>
           <w:szCs w:val="24"/>
           <w:lang w:val="en-US"/>
@@ -315,6 +388,8 @@
       </w:pPr>
       <w:r>
         <w:rPr>
+          <w:rFonts w:ascii="Arial" w:hAnsi="Arial" w:cs="Arial"/>
+          <w:color w:val="000000" w:themeColor="text1"/>
           <w:sz w:val="24"/>
           <w:szCs w:val="24"/>
           <w:lang w:val="en-US"/>
@@ -324,7 +399,7 @@
       <w:r>
         <w:rPr>
           <w:rFonts w:ascii="Arial" w:hAnsi="Arial" w:cs="Arial"/>
-          <w:color w:val="222222"/>
+          <w:color w:val="000000" w:themeColor="text1"/>
           <w:sz w:val="24"/>
           <w:szCs w:val="24"/>
           <w:shd w:val="clear" w:color="auto" w:fill="FFFFFF"/>
@@ -334,7 +409,7 @@
       <w:r>
         <w:rPr>
           <w:rFonts w:ascii="Arial" w:hAnsi="Arial" w:cs="Arial"/>
-          <w:color w:val="222222"/>
+          <w:color w:val="000000" w:themeColor="text1"/>
           <w:sz w:val="24"/>
           <w:szCs w:val="24"/>
           <w:shd w:val="clear" w:color="auto" w:fill="FFFFFF"/>
@@ -351,11 +426,15 @@
           <w:numId w:val="2"/>
         </w:numPr>
         <w:rPr>
-          <w:lang w:val="en-US"/>
-        </w:rPr>
-      </w:pPr>
-      <w:r>
-        <w:rPr>
+          <w:rFonts w:ascii="Arial" w:hAnsi="Arial" w:cs="Arial"/>
+          <w:color w:val="000000" w:themeColor="text1"/>
+          <w:lang w:val="en-US"/>
+        </w:rPr>
+      </w:pPr>
+      <w:r>
+        <w:rPr>
+          <w:rFonts w:ascii="Arial" w:hAnsi="Arial" w:cs="Arial"/>
+          <w:color w:val="000000" w:themeColor="text1"/>
           <w:lang w:val="en-US"/>
         </w:rPr>
         <w:t>One variable, denoted x, is regarded as the explanatory or independent variable.</w:t>
@@ -369,78 +448,64 @@
           <w:numId w:val="2"/>
         </w:numPr>
         <w:rPr>
-          <w:lang w:val="en-US"/>
-        </w:rPr>
-      </w:pPr>
-      <w:r>
-        <w:rPr>
-          <w:lang w:val="en-US"/>
-        </w:rPr>
-        <w:t xml:space="preserve">One variable, denoted </w:t>
-      </w:r>
-      <w:r>
-        <w:rPr>
-          <w:lang w:val="en-US"/>
-        </w:rPr>
-        <w:t>y</w:t>
-      </w:r>
-      <w:r>
-        <w:rPr>
-          <w:lang w:val="en-US"/>
-        </w:rPr>
-        <w:t xml:space="preserve">, is regarded as the </w:t>
-      </w:r>
-      <w:r>
-        <w:rPr>
-          <w:lang w:val="en-US"/>
-        </w:rPr>
-        <w:t>response</w:t>
-      </w:r>
-      <w:r>
-        <w:rPr>
+          <w:rFonts w:ascii="Arial" w:hAnsi="Arial" w:cs="Arial"/>
+          <w:color w:val="000000" w:themeColor="text1"/>
+          <w:lang w:val="en-US"/>
+        </w:rPr>
+      </w:pPr>
+      <w:r>
+        <w:rPr>
+          <w:rFonts w:ascii="Arial" w:hAnsi="Arial" w:cs="Arial"/>
+          <w:color w:val="000000" w:themeColor="text1"/>
+          <w:lang w:val="en-US"/>
+        </w:rPr>
+        <w:t>One variable, denoted y, is regarded as the response</w:t>
+      </w:r>
+      <w:r>
+        <w:rPr>
+          <w:rFonts w:ascii="Arial" w:hAnsi="Arial" w:cs="Arial"/>
+          <w:color w:val="000000" w:themeColor="text1"/>
           <w:lang w:val="en-US"/>
         </w:rPr>
         <w:t>, predictor</w:t>
       </w:r>
       <w:r>
         <w:rPr>
-          <w:lang w:val="en-US"/>
-        </w:rPr>
-        <w:t xml:space="preserve">, </w:t>
-      </w:r>
-      <w:r>
-        <w:rPr>
-          <w:lang w:val="en-US"/>
-        </w:rPr>
-        <w:t>outcome</w:t>
-      </w:r>
-      <w:r>
-        <w:rPr>
-          <w:lang w:val="en-US"/>
-        </w:rPr>
-        <w:t xml:space="preserve"> or dependent variable.</w:t>
-      </w:r>
-    </w:p>
-    <w:p>
-      <w:pPr>
-        <w:rPr>
-          <w:lang w:val="en-US"/>
-        </w:rPr>
-      </w:pPr>
-      <w:r>
-        <w:rPr>
+          <w:rFonts w:ascii="Arial" w:hAnsi="Arial" w:cs="Arial"/>
+          <w:color w:val="000000" w:themeColor="text1"/>
+          <w:lang w:val="en-US"/>
+        </w:rPr>
+        <w:t>, outcome or dependent variable.</w:t>
+      </w:r>
+    </w:p>
+    <w:p>
+      <w:pPr>
+        <w:rPr>
+          <w:rFonts w:ascii="Arial" w:hAnsi="Arial" w:cs="Arial"/>
+          <w:color w:val="000000" w:themeColor="text1"/>
+          <w:lang w:val="en-US"/>
+        </w:rPr>
+      </w:pPr>
+      <w:r>
+        <w:rPr>
+          <w:rFonts w:ascii="Arial" w:hAnsi="Arial" w:cs="Arial"/>
+          <w:color w:val="000000" w:themeColor="text1"/>
           <w:lang w:val="en-US"/>
         </w:rPr>
         <w:t xml:space="preserve">General </w:t>
       </w:r>
       <w:r>
         <w:rPr>
+          <w:rFonts w:ascii="Arial" w:hAnsi="Arial" w:cs="Arial"/>
+          <w:color w:val="000000" w:themeColor="text1"/>
           <w:lang w:val="en-US"/>
         </w:rPr>
         <w:t>EQ</w:t>
       </w:r>
       <w:r>
         <w:rPr>
+          <w:rFonts w:ascii="Arial" w:hAnsi="Arial" w:cs="Arial"/>
+          <w:color w:val="000000" w:themeColor="text1"/>
           <w:vertAlign w:val="superscript"/>
           <w:lang w:val="en-US"/>
         </w:rPr>
@@ -448,6 +513,8 @@
       </w:r>
       <w:r>
         <w:rPr>
+          <w:rFonts w:ascii="Arial" w:hAnsi="Arial" w:cs="Arial"/>
+          <w:color w:val="000000" w:themeColor="text1"/>
           <w:lang w:val="en-US"/>
         </w:rPr>
         <w:t>,</w:t>
@@ -457,7 +524,8 @@
       <w:pPr>
         <w:jc w:val="center"/>
         <w:rPr>
-          <w:rFonts w:eastAsiaTheme="minorEastAsia"/>
+          <w:rFonts w:ascii="Arial" w:eastAsiaTheme="minorEastAsia" w:hAnsi="Arial" w:cs="Arial"/>
+          <w:color w:val="000000" w:themeColor="text1"/>
           <w:sz w:val="36"/>
           <w:lang w:val="en-US"/>
         </w:rPr>
@@ -467,7 +535,8 @@
         <m:oMath>
           <m:r>
             <w:rPr>
-              <w:rFonts w:ascii="Cambria Math" w:hAnsi="Cambria Math"/>
+              <w:rFonts w:ascii="Cambria Math" w:hAnsi="Cambria Math" w:cs="Arial"/>
+              <w:color w:val="000000" w:themeColor="text1"/>
               <w:sz w:val="36"/>
               <w:lang w:val="en-US"/>
             </w:rPr>
@@ -477,8 +546,9 @@
             <m:sSubPr>
               <m:ctrlPr>
                 <w:rPr>
-                  <w:rFonts w:ascii="Cambria Math" w:hAnsi="Cambria Math"/>
+                  <w:rFonts w:ascii="Cambria Math" w:hAnsi="Cambria Math" w:cs="Arial"/>
                   <w:i/>
+                  <w:color w:val="000000" w:themeColor="text1"/>
                   <w:sz w:val="36"/>
                   <w:lang w:val="en-US"/>
                 </w:rPr>
@@ -487,7 +557,8 @@
             <m:e>
               <m:r>
                 <w:rPr>
-                  <w:rFonts w:ascii="Cambria Math" w:hAnsi="Cambria Math"/>
+                  <w:rFonts w:ascii="Cambria Math" w:hAnsi="Cambria Math" w:cs="Arial"/>
+                  <w:color w:val="000000" w:themeColor="text1"/>
                   <w:sz w:val="36"/>
                   <w:lang w:val="en-US"/>
                 </w:rPr>
@@ -497,7 +568,8 @@
             <m:sub>
               <m:r>
                 <w:rPr>
-                  <w:rFonts w:ascii="Cambria Math" w:hAnsi="Cambria Math"/>
+                  <w:rFonts w:ascii="Cambria Math" w:hAnsi="Cambria Math" w:cs="Arial"/>
+                  <w:color w:val="000000" w:themeColor="text1"/>
                   <w:sz w:val="36"/>
                   <w:lang w:val="en-US"/>
                 </w:rPr>
@@ -507,7 +579,8 @@
           </m:sSub>
           <m:r>
             <w:rPr>
-              <w:rFonts w:ascii="Cambria Math" w:hAnsi="Cambria Math"/>
+              <w:rFonts w:ascii="Cambria Math" w:hAnsi="Cambria Math" w:cs="Arial"/>
+              <w:color w:val="000000" w:themeColor="text1"/>
               <w:sz w:val="36"/>
               <w:lang w:val="en-US"/>
             </w:rPr>
@@ -517,8 +590,9 @@
             <m:sSubPr>
               <m:ctrlPr>
                 <w:rPr>
-                  <w:rFonts w:ascii="Cambria Math" w:hAnsi="Cambria Math"/>
+                  <w:rFonts w:ascii="Cambria Math" w:hAnsi="Cambria Math" w:cs="Arial"/>
                   <w:i/>
+                  <w:color w:val="000000" w:themeColor="text1"/>
                   <w:sz w:val="36"/>
                   <w:lang w:val="en-US"/>
                 </w:rPr>
@@ -527,7 +601,8 @@
             <m:e>
               <m:r>
                 <w:rPr>
-                  <w:rFonts w:ascii="Cambria Math" w:hAnsi="Cambria Math"/>
+                  <w:rFonts w:ascii="Cambria Math" w:hAnsi="Cambria Math" w:cs="Arial"/>
+                  <w:color w:val="000000" w:themeColor="text1"/>
                   <w:sz w:val="36"/>
                   <w:lang w:val="en-US"/>
                 </w:rPr>
@@ -537,7 +612,8 @@
             <m:sub>
               <m:r>
                 <w:rPr>
-                  <w:rFonts w:ascii="Cambria Math" w:hAnsi="Cambria Math"/>
+                  <w:rFonts w:ascii="Cambria Math" w:hAnsi="Cambria Math" w:cs="Arial"/>
+                  <w:color w:val="000000" w:themeColor="text1"/>
                   <w:sz w:val="36"/>
                   <w:lang w:val="en-US"/>
                 </w:rPr>
@@ -549,8 +625,9 @@
             <m:sSubPr>
               <m:ctrlPr>
                 <w:rPr>
-                  <w:rFonts w:ascii="Cambria Math" w:hAnsi="Cambria Math"/>
+                  <w:rFonts w:ascii="Cambria Math" w:hAnsi="Cambria Math" w:cs="Arial"/>
                   <w:i/>
+                  <w:color w:val="000000" w:themeColor="text1"/>
                   <w:sz w:val="36"/>
                   <w:lang w:val="en-US"/>
                 </w:rPr>
@@ -559,7 +636,8 @@
             <m:e>
               <m:r>
                 <w:rPr>
-                  <w:rFonts w:ascii="Cambria Math" w:hAnsi="Cambria Math"/>
+                  <w:rFonts w:ascii="Cambria Math" w:hAnsi="Cambria Math" w:cs="Arial"/>
+                  <w:color w:val="000000" w:themeColor="text1"/>
                   <w:sz w:val="36"/>
                   <w:lang w:val="en-US"/>
                 </w:rPr>
@@ -569,7 +647,8 @@
             <m:sub>
               <m:r>
                 <w:rPr>
-                  <w:rFonts w:ascii="Cambria Math" w:hAnsi="Cambria Math"/>
+                  <w:rFonts w:ascii="Cambria Math" w:hAnsi="Cambria Math" w:cs="Arial"/>
+                  <w:color w:val="000000" w:themeColor="text1"/>
                   <w:sz w:val="36"/>
                   <w:lang w:val="en-US"/>
                 </w:rPr>
@@ -579,7 +658,8 @@
           </m:sSub>
           <m:r>
             <w:rPr>
-              <w:rFonts w:ascii="Cambria Math" w:hAnsi="Cambria Math"/>
+              <w:rFonts w:ascii="Cambria Math" w:hAnsi="Cambria Math" w:cs="Arial"/>
+              <w:color w:val="000000" w:themeColor="text1"/>
               <w:sz w:val="36"/>
               <w:lang w:val="en-US"/>
             </w:rPr>
@@ -588,7 +668,8 @@
           <w:bookmarkStart w:id="1" w:name="_Hlk120016360"/>
           <m:r>
             <w:rPr>
-              <w:rFonts w:ascii="Cambria Math" w:hAnsi="Cambria Math"/>
+              <w:rFonts w:ascii="Cambria Math" w:hAnsi="Cambria Math" w:cs="Arial"/>
+              <w:color w:val="000000" w:themeColor="text1"/>
               <w:sz w:val="36"/>
               <w:lang w:val="en-US"/>
             </w:rPr>
@@ -602,14 +683,16 @@
     <w:p>
       <w:pPr>
         <w:rPr>
-          <w:rFonts w:eastAsiaTheme="minorEastAsia"/>
+          <w:rFonts w:ascii="Arial" w:eastAsiaTheme="minorEastAsia" w:hAnsi="Arial" w:cs="Arial"/>
+          <w:color w:val="000000" w:themeColor="text1"/>
           <w:sz w:val="28"/>
           <w:lang w:val="en-US"/>
         </w:rPr>
       </w:pPr>
       <w:r>
         <w:rPr>
-          <w:rFonts w:eastAsiaTheme="minorEastAsia"/>
+          <w:rFonts w:ascii="Arial" w:eastAsiaTheme="minorEastAsia" w:hAnsi="Arial" w:cs="Arial"/>
+          <w:color w:val="000000" w:themeColor="text1"/>
           <w:sz w:val="24"/>
           <w:lang w:val="en-US"/>
         </w:rPr>
@@ -620,8 +703,9 @@
           <m:sSubPr>
             <m:ctrlPr>
               <w:rPr>
-                <w:rFonts w:ascii="Cambria Math" w:hAnsi="Cambria Math"/>
+                <w:rFonts w:ascii="Cambria Math" w:hAnsi="Cambria Math" w:cs="Arial"/>
                 <w:i/>
+                <w:color w:val="000000" w:themeColor="text1"/>
                 <w:sz w:val="24"/>
                 <w:lang w:val="en-US"/>
               </w:rPr>
@@ -630,7 +714,8 @@
           <m:e>
             <m:r>
               <w:rPr>
-                <w:rFonts w:ascii="Cambria Math" w:hAnsi="Cambria Math"/>
+                <w:rFonts w:ascii="Cambria Math" w:hAnsi="Cambria Math" w:cs="Arial"/>
+                <w:color w:val="000000" w:themeColor="text1"/>
                 <w:sz w:val="24"/>
                 <w:lang w:val="en-US"/>
               </w:rPr>
@@ -640,7 +725,8 @@
           <m:sub>
             <m:r>
               <w:rPr>
-                <w:rFonts w:ascii="Cambria Math" w:hAnsi="Cambria Math"/>
+                <w:rFonts w:ascii="Cambria Math" w:hAnsi="Cambria Math" w:cs="Arial"/>
+                <w:color w:val="000000" w:themeColor="text1"/>
                 <w:sz w:val="24"/>
                 <w:lang w:val="en-US"/>
               </w:rPr>
@@ -651,7 +737,8 @@
       </m:oMath>
       <w:r>
         <w:rPr>
-          <w:rFonts w:eastAsiaTheme="minorEastAsia"/>
+          <w:rFonts w:ascii="Arial" w:eastAsiaTheme="minorEastAsia" w:hAnsi="Arial" w:cs="Arial"/>
+          <w:color w:val="000000" w:themeColor="text1"/>
           <w:sz w:val="24"/>
           <w:lang w:val="en-US"/>
         </w:rPr>
@@ -659,7 +746,8 @@
       </w:r>
       <w:r>
         <w:rPr>
-          <w:rFonts w:eastAsiaTheme="minorEastAsia"/>
+          <w:rFonts w:ascii="Arial" w:eastAsiaTheme="minorEastAsia" w:hAnsi="Arial" w:cs="Arial"/>
+          <w:color w:val="000000" w:themeColor="text1"/>
           <w:sz w:val="28"/>
           <w:lang w:val="en-US"/>
         </w:rPr>
@@ -669,7 +757,8 @@
     <w:p>
       <w:pPr>
         <w:rPr>
-          <w:rFonts w:eastAsiaTheme="minorEastAsia"/>
+          <w:rFonts w:ascii="Arial" w:eastAsiaTheme="minorEastAsia" w:hAnsi="Arial" w:cs="Arial"/>
+          <w:color w:val="000000" w:themeColor="text1"/>
           <w:sz w:val="24"/>
           <w:lang w:val="en-US"/>
         </w:rPr>
@@ -679,8 +768,9 @@
           <m:sSubPr>
             <m:ctrlPr>
               <w:rPr>
-                <w:rFonts w:ascii="Cambria Math" w:hAnsi="Cambria Math"/>
+                <w:rFonts w:ascii="Cambria Math" w:hAnsi="Cambria Math" w:cs="Arial"/>
                 <w:i/>
+                <w:color w:val="000000" w:themeColor="text1"/>
                 <w:sz w:val="24"/>
                 <w:lang w:val="en-US"/>
               </w:rPr>
@@ -689,7 +779,8 @@
           <m:e>
             <m:r>
               <w:rPr>
-                <w:rFonts w:ascii="Cambria Math" w:hAnsi="Cambria Math"/>
+                <w:rFonts w:ascii="Cambria Math" w:hAnsi="Cambria Math" w:cs="Arial"/>
+                <w:color w:val="000000" w:themeColor="text1"/>
                 <w:sz w:val="24"/>
                 <w:lang w:val="en-US"/>
               </w:rPr>
@@ -699,7 +790,8 @@
           <m:sub>
             <m:r>
               <w:rPr>
-                <w:rFonts w:ascii="Cambria Math" w:hAnsi="Cambria Math"/>
+                <w:rFonts w:ascii="Cambria Math" w:hAnsi="Cambria Math" w:cs="Arial"/>
+                <w:color w:val="000000" w:themeColor="text1"/>
                 <w:sz w:val="24"/>
                 <w:lang w:val="en-US"/>
               </w:rPr>
@@ -710,7 +802,8 @@
       </m:oMath>
       <w:r>
         <w:rPr>
-          <w:rFonts w:eastAsiaTheme="minorEastAsia"/>
+          <w:rFonts w:ascii="Arial" w:eastAsiaTheme="minorEastAsia" w:hAnsi="Arial" w:cs="Arial"/>
+          <w:color w:val="000000" w:themeColor="text1"/>
           <w:sz w:val="24"/>
           <w:lang w:val="en-US"/>
         </w:rPr>
@@ -721,8 +814,9 @@
           <m:sSubPr>
             <m:ctrlPr>
               <w:rPr>
-                <w:rFonts w:ascii="Cambria Math" w:hAnsi="Cambria Math"/>
+                <w:rFonts w:ascii="Cambria Math" w:hAnsi="Cambria Math" w:cs="Arial"/>
                 <w:i/>
+                <w:color w:val="000000" w:themeColor="text1"/>
                 <w:sz w:val="24"/>
                 <w:lang w:val="en-US"/>
               </w:rPr>
@@ -731,7 +825,8 @@
           <m:e>
             <m:r>
               <w:rPr>
-                <w:rFonts w:ascii="Cambria Math" w:hAnsi="Cambria Math"/>
+                <w:rFonts w:ascii="Cambria Math" w:hAnsi="Cambria Math" w:cs="Arial"/>
+                <w:color w:val="000000" w:themeColor="text1"/>
                 <w:sz w:val="24"/>
                 <w:lang w:val="en-US"/>
               </w:rPr>
@@ -741,7 +836,8 @@
           <m:sub>
             <m:r>
               <w:rPr>
-                <w:rFonts w:ascii="Cambria Math" w:hAnsi="Cambria Math"/>
+                <w:rFonts w:ascii="Cambria Math" w:hAnsi="Cambria Math" w:cs="Arial"/>
+                <w:color w:val="000000" w:themeColor="text1"/>
                 <w:sz w:val="24"/>
                 <w:lang w:val="en-US"/>
               </w:rPr>
@@ -752,7 +848,8 @@
       </m:oMath>
       <w:r>
         <w:rPr>
-          <w:rFonts w:eastAsiaTheme="minorEastAsia"/>
+          <w:rFonts w:ascii="Arial" w:eastAsiaTheme="minorEastAsia" w:hAnsi="Arial" w:cs="Arial"/>
+          <w:color w:val="000000" w:themeColor="text1"/>
           <w:sz w:val="24"/>
           <w:lang w:val="en-US"/>
         </w:rPr>
@@ -763,8 +860,9 @@
           <m:sSubPr>
             <m:ctrlPr>
               <w:rPr>
-                <w:rFonts w:ascii="Cambria Math" w:hAnsi="Cambria Math"/>
+                <w:rFonts w:ascii="Cambria Math" w:hAnsi="Cambria Math" w:cs="Arial"/>
                 <w:i/>
+                <w:color w:val="000000" w:themeColor="text1"/>
                 <w:sz w:val="24"/>
                 <w:lang w:val="en-US"/>
               </w:rPr>
@@ -773,7 +871,8 @@
           <m:e>
             <m:r>
               <w:rPr>
-                <w:rFonts w:ascii="Cambria Math" w:hAnsi="Cambria Math"/>
+                <w:rFonts w:ascii="Cambria Math" w:hAnsi="Cambria Math" w:cs="Arial"/>
+                <w:color w:val="000000" w:themeColor="text1"/>
                 <w:sz w:val="24"/>
                 <w:lang w:val="en-US"/>
               </w:rPr>
@@ -783,7 +882,8 @@
           <m:sub>
             <m:r>
               <w:rPr>
-                <w:rFonts w:ascii="Cambria Math" w:hAnsi="Cambria Math"/>
+                <w:rFonts w:ascii="Cambria Math" w:hAnsi="Cambria Math" w:cs="Arial"/>
+                <w:color w:val="000000" w:themeColor="text1"/>
                 <w:sz w:val="24"/>
                 <w:lang w:val="en-US"/>
               </w:rPr>
@@ -793,7 +893,8 @@
         </m:sSub>
         <m:r>
           <w:rPr>
-            <w:rFonts w:ascii="Cambria Math" w:hAnsi="Cambria Math"/>
+            <w:rFonts w:ascii="Cambria Math" w:hAnsi="Cambria Math" w:cs="Arial"/>
+            <w:color w:val="000000" w:themeColor="text1"/>
             <w:sz w:val="24"/>
             <w:lang w:val="en-US"/>
           </w:rPr>
@@ -802,7 +903,8 @@
       </m:oMath>
       <w:r>
         <w:rPr>
-          <w:rFonts w:eastAsiaTheme="minorEastAsia"/>
+          <w:rFonts w:ascii="Arial" w:eastAsiaTheme="minorEastAsia" w:hAnsi="Arial" w:cs="Arial"/>
+          <w:color w:val="000000" w:themeColor="text1"/>
           <w:sz w:val="24"/>
           <w:lang w:val="en-US"/>
         </w:rPr>
@@ -812,7 +914,8 @@
     <w:p>
       <w:pPr>
         <w:rPr>
-          <w:rFonts w:eastAsiaTheme="minorEastAsia"/>
+          <w:rFonts w:ascii="Arial" w:eastAsiaTheme="minorEastAsia" w:hAnsi="Arial" w:cs="Arial"/>
+          <w:color w:val="000000" w:themeColor="text1"/>
           <w:sz w:val="24"/>
           <w:lang w:val="en-US"/>
         </w:rPr>
@@ -820,7 +923,8 @@
       <m:oMath>
         <m:r>
           <w:rPr>
-            <w:rFonts w:ascii="Cambria Math" w:hAnsi="Cambria Math"/>
+            <w:rFonts w:ascii="Cambria Math" w:hAnsi="Cambria Math" w:cs="Arial"/>
+            <w:color w:val="000000" w:themeColor="text1"/>
             <w:sz w:val="24"/>
             <w:lang w:val="en-US"/>
           </w:rPr>
@@ -829,7 +933,8 @@
       </m:oMath>
       <w:r>
         <w:rPr>
-          <w:rFonts w:eastAsiaTheme="minorEastAsia"/>
+          <w:rFonts w:ascii="Arial" w:eastAsiaTheme="minorEastAsia" w:hAnsi="Arial" w:cs="Arial"/>
+          <w:color w:val="000000" w:themeColor="text1"/>
           <w:sz w:val="24"/>
           <w:lang w:val="en-US"/>
         </w:rPr>
@@ -837,7 +942,8 @@
       </w:r>
       <w:r>
         <w:rPr>
-          <w:rFonts w:eastAsiaTheme="minorEastAsia"/>
+          <w:rFonts w:ascii="Arial" w:eastAsiaTheme="minorEastAsia" w:hAnsi="Arial" w:cs="Arial"/>
+          <w:color w:val="000000" w:themeColor="text1"/>
           <w:sz w:val="24"/>
           <w:lang w:val="en-US"/>
         </w:rPr>
@@ -847,14 +953,16 @@
     <w:p>
       <w:pPr>
         <w:rPr>
-          <w:rFonts w:eastAsiaTheme="minorEastAsia"/>
+          <w:rFonts w:ascii="Arial" w:eastAsiaTheme="minorEastAsia" w:hAnsi="Arial" w:cs="Arial"/>
+          <w:color w:val="000000" w:themeColor="text1"/>
           <w:sz w:val="24"/>
           <w:lang w:val="en-US"/>
         </w:rPr>
       </w:pPr>
       <w:r>
         <w:rPr>
-          <w:rFonts w:eastAsiaTheme="minorEastAsia"/>
+          <w:rFonts w:ascii="Arial" w:eastAsiaTheme="minorEastAsia" w:hAnsi="Arial" w:cs="Arial"/>
+          <w:color w:val="000000" w:themeColor="text1"/>
           <w:sz w:val="24"/>
           <w:lang w:val="en-US"/>
         </w:rPr>
@@ -862,7 +970,8 @@
       </w:r>
       <w:r>
         <w:rPr>
-          <w:rFonts w:eastAsiaTheme="minorEastAsia"/>
+          <w:rFonts w:ascii="Arial" w:eastAsiaTheme="minorEastAsia" w:hAnsi="Arial" w:cs="Arial"/>
+          <w:color w:val="000000" w:themeColor="text1"/>
           <w:sz w:val="24"/>
           <w:vertAlign w:val="superscript"/>
           <w:lang w:val="en-US"/>
@@ -871,7 +980,8 @@
       </w:r>
       <w:r>
         <w:rPr>
-          <w:rFonts w:eastAsiaTheme="minorEastAsia"/>
+          <w:rFonts w:ascii="Arial" w:eastAsiaTheme="minorEastAsia" w:hAnsi="Arial" w:cs="Arial"/>
+          <w:color w:val="000000" w:themeColor="text1"/>
           <w:sz w:val="24"/>
           <w:lang w:val="en-US"/>
         </w:rPr>
@@ -881,7 +991,8 @@
     <w:p>
       <w:pPr>
         <w:rPr>
-          <w:rFonts w:eastAsiaTheme="minorEastAsia"/>
+          <w:rFonts w:ascii="Arial" w:eastAsiaTheme="minorEastAsia" w:hAnsi="Arial" w:cs="Arial"/>
+          <w:color w:val="000000" w:themeColor="text1"/>
           <w:sz w:val="24"/>
           <w:lang w:val="en-US"/>
         </w:rPr>
@@ -890,7 +1001,8 @@
     <w:p>
       <w:pPr>
         <w:rPr>
-          <w:rFonts w:eastAsiaTheme="minorEastAsia"/>
+          <w:rFonts w:ascii="Arial" w:eastAsiaTheme="minorEastAsia" w:hAnsi="Arial" w:cs="Arial"/>
+          <w:color w:val="000000" w:themeColor="text1"/>
           <w:sz w:val="30"/>
           <w:szCs w:val="30"/>
           <w:lang w:val="en-US"/>
@@ -905,8 +1017,9 @@
             <m:accPr>
               <m:ctrlPr>
                 <w:rPr>
-                  <w:rFonts w:ascii="Cambria Math" w:eastAsiaTheme="minorEastAsia" w:hAnsi="Cambria Math"/>
+                  <w:rFonts w:ascii="Cambria Math" w:eastAsiaTheme="minorEastAsia" w:hAnsi="Cambria Math" w:cs="Arial"/>
                   <w:i/>
+                  <w:color w:val="000000" w:themeColor="text1"/>
                   <w:sz w:val="30"/>
                   <w:szCs w:val="30"/>
                   <w:lang w:val="en-US"/>
@@ -916,7 +1029,8 @@
             <m:e>
               <m:r>
                 <w:rPr>
-                  <w:rFonts w:ascii="Cambria Math" w:eastAsiaTheme="minorEastAsia" w:hAnsi="Cambria Math"/>
+                  <w:rFonts w:ascii="Cambria Math" w:eastAsiaTheme="minorEastAsia" w:hAnsi="Cambria Math" w:cs="Arial"/>
+                  <w:color w:val="000000" w:themeColor="text1"/>
                   <w:sz w:val="30"/>
                   <w:szCs w:val="30"/>
                   <w:lang w:val="en-US"/>
@@ -927,7 +1041,8 @@
           </m:acc>
           <m:r>
             <w:rPr>
-              <w:rFonts w:ascii="Cambria Math" w:eastAsiaTheme="minorEastAsia" w:hAnsi="Cambria Math"/>
+              <w:rFonts w:ascii="Cambria Math" w:eastAsiaTheme="minorEastAsia" w:hAnsi="Cambria Math" w:cs="Arial"/>
+              <w:color w:val="000000" w:themeColor="text1"/>
               <w:sz w:val="30"/>
               <w:szCs w:val="30"/>
               <w:lang w:val="en-US"/>
@@ -936,7 +1051,8 @@
           </m:r>
           <m:r>
             <w:rPr>
-              <w:rFonts w:ascii="Cambria Math" w:hAnsi="Cambria Math"/>
+              <w:rFonts w:ascii="Cambria Math" w:hAnsi="Cambria Math" w:cs="Arial"/>
+              <w:color w:val="000000" w:themeColor="text1"/>
               <w:sz w:val="30"/>
               <w:szCs w:val="30"/>
               <w:lang w:val="en-US"/>
@@ -947,8 +1063,9 @@
             <m:sSubPr>
               <m:ctrlPr>
                 <w:rPr>
-                  <w:rFonts w:ascii="Cambria Math" w:hAnsi="Cambria Math"/>
+                  <w:rFonts w:ascii="Cambria Math" w:hAnsi="Cambria Math" w:cs="Arial"/>
                   <w:i/>
+                  <w:color w:val="000000" w:themeColor="text1"/>
                   <w:sz w:val="30"/>
                   <w:szCs w:val="30"/>
                   <w:lang w:val="en-US"/>
@@ -958,7 +1075,8 @@
             <m:e>
               <m:r>
                 <w:rPr>
-                  <w:rFonts w:ascii="Cambria Math" w:hAnsi="Cambria Math"/>
+                  <w:rFonts w:ascii="Cambria Math" w:hAnsi="Cambria Math" w:cs="Arial"/>
+                  <w:color w:val="000000" w:themeColor="text1"/>
                   <w:sz w:val="30"/>
                   <w:szCs w:val="30"/>
                   <w:lang w:val="en-US"/>
@@ -969,7 +1087,8 @@
             <m:sub>
               <m:r>
                 <w:rPr>
-                  <w:rFonts w:ascii="Cambria Math" w:hAnsi="Cambria Math"/>
+                  <w:rFonts w:ascii="Cambria Math" w:hAnsi="Cambria Math" w:cs="Arial"/>
+                  <w:color w:val="000000" w:themeColor="text1"/>
                   <w:sz w:val="30"/>
                   <w:szCs w:val="30"/>
                   <w:lang w:val="en-US"/>
@@ -980,7 +1099,8 @@
           </m:sSub>
           <m:r>
             <w:rPr>
-              <w:rFonts w:ascii="Cambria Math" w:hAnsi="Cambria Math"/>
+              <w:rFonts w:ascii="Cambria Math" w:hAnsi="Cambria Math" w:cs="Arial"/>
+              <w:color w:val="000000" w:themeColor="text1"/>
               <w:sz w:val="30"/>
               <w:szCs w:val="30"/>
               <w:lang w:val="en-US"/>
@@ -991,8 +1111,9 @@
             <m:sSubPr>
               <m:ctrlPr>
                 <w:rPr>
-                  <w:rFonts w:ascii="Cambria Math" w:hAnsi="Cambria Math"/>
+                  <w:rFonts w:ascii="Cambria Math" w:hAnsi="Cambria Math" w:cs="Arial"/>
                   <w:i/>
+                  <w:color w:val="000000" w:themeColor="text1"/>
                   <w:sz w:val="30"/>
                   <w:szCs w:val="30"/>
                   <w:lang w:val="en-US"/>
@@ -1002,7 +1123,8 @@
             <m:e>
               <m:r>
                 <w:rPr>
-                  <w:rFonts w:ascii="Cambria Math" w:hAnsi="Cambria Math"/>
+                  <w:rFonts w:ascii="Cambria Math" w:hAnsi="Cambria Math" w:cs="Arial"/>
+                  <w:color w:val="000000" w:themeColor="text1"/>
                   <w:sz w:val="30"/>
                   <w:szCs w:val="30"/>
                   <w:lang w:val="en-US"/>
@@ -1013,7 +1135,8 @@
             <m:sub>
               <m:r>
                 <w:rPr>
-                  <w:rFonts w:ascii="Cambria Math" w:hAnsi="Cambria Math"/>
+                  <w:rFonts w:ascii="Cambria Math" w:hAnsi="Cambria Math" w:cs="Arial"/>
+                  <w:color w:val="000000" w:themeColor="text1"/>
                   <w:sz w:val="30"/>
                   <w:szCs w:val="30"/>
                   <w:lang w:val="en-US"/>
@@ -1026,8 +1149,9 @@
             <m:sSubPr>
               <m:ctrlPr>
                 <w:rPr>
-                  <w:rFonts w:ascii="Cambria Math" w:hAnsi="Cambria Math"/>
+                  <w:rFonts w:ascii="Cambria Math" w:hAnsi="Cambria Math" w:cs="Arial"/>
                   <w:i/>
+                  <w:color w:val="000000" w:themeColor="text1"/>
                   <w:sz w:val="30"/>
                   <w:szCs w:val="30"/>
                   <w:lang w:val="en-US"/>
@@ -1037,7 +1161,8 @@
             <m:e>
               <m:r>
                 <w:rPr>
-                  <w:rFonts w:ascii="Cambria Math" w:hAnsi="Cambria Math"/>
+                  <w:rFonts w:ascii="Cambria Math" w:hAnsi="Cambria Math" w:cs="Arial"/>
+                  <w:color w:val="000000" w:themeColor="text1"/>
                   <w:sz w:val="30"/>
                   <w:szCs w:val="30"/>
                   <w:lang w:val="en-US"/>
@@ -1048,7 +1173,8 @@
             <m:sub>
               <m:r>
                 <w:rPr>
-                  <w:rFonts w:ascii="Cambria Math" w:hAnsi="Cambria Math"/>
+                  <w:rFonts w:ascii="Cambria Math" w:hAnsi="Cambria Math" w:cs="Arial"/>
+                  <w:color w:val="000000" w:themeColor="text1"/>
                   <w:sz w:val="30"/>
                   <w:szCs w:val="30"/>
                   <w:lang w:val="en-US"/>
@@ -1063,7 +1189,8 @@
     <w:p>
       <w:pPr>
         <w:rPr>
-          <w:rFonts w:eastAsiaTheme="minorEastAsia"/>
+          <w:rFonts w:ascii="Arial" w:eastAsiaTheme="minorEastAsia" w:hAnsi="Arial" w:cs="Arial"/>
+          <w:color w:val="000000" w:themeColor="text1"/>
           <w:sz w:val="28"/>
           <w:szCs w:val="30"/>
           <w:lang w:val="en-US"/>
@@ -1074,9 +1201,10 @@
           <m:accPr>
             <m:ctrlPr>
               <w:rPr>
-                <w:rFonts w:ascii="Cambria Math" w:eastAsiaTheme="minorEastAsia" w:hAnsi="Cambria Math"/>
+                <w:rFonts w:ascii="Cambria Math" w:eastAsiaTheme="minorEastAsia" w:hAnsi="Cambria Math" w:cs="Arial"/>
                 <w:b/>
                 <w:i/>
+                <w:color w:val="000000" w:themeColor="text1"/>
                 <w:sz w:val="28"/>
                 <w:szCs w:val="30"/>
                 <w:lang w:val="en-US"/>
@@ -1089,7 +1217,8 @@
                 <m:sty m:val="bi"/>
               </m:rPr>
               <w:rPr>
-                <w:rFonts w:ascii="Cambria Math" w:eastAsiaTheme="minorEastAsia" w:hAnsi="Cambria Math"/>
+                <w:rFonts w:ascii="Cambria Math" w:eastAsiaTheme="minorEastAsia" w:hAnsi="Cambria Math" w:cs="Arial"/>
+                <w:color w:val="000000" w:themeColor="text1"/>
                 <w:sz w:val="28"/>
                 <w:szCs w:val="30"/>
                 <w:lang w:val="en-US"/>
@@ -1101,8 +1230,9 @@
       </m:oMath>
       <w:r>
         <w:rPr>
-          <w:rFonts w:eastAsiaTheme="minorEastAsia"/>
+          <w:rFonts w:ascii="Arial" w:eastAsiaTheme="minorEastAsia" w:hAnsi="Arial" w:cs="Arial"/>
           <w:b/>
+          <w:color w:val="000000" w:themeColor="text1"/>
           <w:sz w:val="28"/>
           <w:szCs w:val="30"/>
           <w:lang w:val="en-US"/>
@@ -1111,7 +1241,8 @@
       </w:r>
       <w:r>
         <w:rPr>
-          <w:rFonts w:eastAsiaTheme="minorEastAsia"/>
+          <w:rFonts w:ascii="Arial" w:eastAsiaTheme="minorEastAsia" w:hAnsi="Arial" w:cs="Arial"/>
+          <w:color w:val="000000" w:themeColor="text1"/>
           <w:sz w:val="28"/>
           <w:szCs w:val="30"/>
           <w:lang w:val="en-US"/>
@@ -1122,7 +1253,8 @@
     <w:p>
       <w:pPr>
         <w:rPr>
-          <w:rFonts w:eastAsiaTheme="minorEastAsia"/>
+          <w:rFonts w:ascii="Arial" w:eastAsiaTheme="minorEastAsia" w:hAnsi="Arial" w:cs="Arial"/>
+          <w:color w:val="000000" w:themeColor="text1"/>
           <w:sz w:val="28"/>
           <w:szCs w:val="30"/>
           <w:lang w:val="en-US"/>
@@ -1133,9 +1265,10 @@
           <m:sSubPr>
             <m:ctrlPr>
               <w:rPr>
-                <w:rFonts w:ascii="Cambria Math" w:hAnsi="Cambria Math"/>
+                <w:rFonts w:ascii="Cambria Math" w:hAnsi="Cambria Math" w:cs="Arial"/>
                 <w:b/>
                 <w:i/>
+                <w:color w:val="000000" w:themeColor="text1"/>
                 <w:sz w:val="28"/>
                 <w:szCs w:val="30"/>
                 <w:lang w:val="en-US"/>
@@ -1148,7 +1281,8 @@
                 <m:sty m:val="bi"/>
               </m:rPr>
               <w:rPr>
-                <w:rFonts w:ascii="Cambria Math" w:hAnsi="Cambria Math"/>
+                <w:rFonts w:ascii="Cambria Math" w:hAnsi="Cambria Math" w:cs="Arial"/>
+                <w:color w:val="000000" w:themeColor="text1"/>
                 <w:sz w:val="28"/>
                 <w:szCs w:val="30"/>
                 <w:lang w:val="en-US"/>
@@ -1162,7 +1296,8 @@
                 <m:sty m:val="bi"/>
               </m:rPr>
               <w:rPr>
-                <w:rFonts w:ascii="Cambria Math" w:hAnsi="Cambria Math"/>
+                <w:rFonts w:ascii="Cambria Math" w:hAnsi="Cambria Math" w:cs="Arial"/>
+                <w:color w:val="000000" w:themeColor="text1"/>
                 <w:sz w:val="28"/>
                 <w:szCs w:val="30"/>
                 <w:lang w:val="en-US"/>
@@ -1174,8 +1309,9 @@
       </m:oMath>
       <w:r>
         <w:rPr>
-          <w:rFonts w:eastAsiaTheme="minorEastAsia"/>
+          <w:rFonts w:ascii="Arial" w:eastAsiaTheme="minorEastAsia" w:hAnsi="Arial" w:cs="Arial"/>
           <w:b/>
+          <w:color w:val="000000" w:themeColor="text1"/>
           <w:sz w:val="28"/>
           <w:szCs w:val="30"/>
           <w:lang w:val="en-US"/>
@@ -1184,7 +1320,8 @@
       </w:r>
       <w:r>
         <w:rPr>
-          <w:rFonts w:eastAsiaTheme="minorEastAsia"/>
+          <w:rFonts w:ascii="Arial" w:eastAsiaTheme="minorEastAsia" w:hAnsi="Arial" w:cs="Arial"/>
+          <w:color w:val="000000" w:themeColor="text1"/>
           <w:sz w:val="28"/>
           <w:szCs w:val="30"/>
           <w:lang w:val="en-US"/>
@@ -1195,7 +1332,8 @@
     <w:p>
       <w:pPr>
         <w:rPr>
-          <w:rFonts w:eastAsiaTheme="minorEastAsia"/>
+          <w:rFonts w:ascii="Arial" w:eastAsiaTheme="minorEastAsia" w:hAnsi="Arial" w:cs="Arial"/>
+          <w:color w:val="000000" w:themeColor="text1"/>
           <w:sz w:val="28"/>
           <w:szCs w:val="30"/>
           <w:lang w:val="en-US"/>
@@ -1206,9 +1344,10 @@
           <m:sSubPr>
             <m:ctrlPr>
               <w:rPr>
-                <w:rFonts w:ascii="Cambria Math" w:hAnsi="Cambria Math"/>
+                <w:rFonts w:ascii="Cambria Math" w:hAnsi="Cambria Math" w:cs="Arial"/>
                 <w:b/>
                 <w:i/>
+                <w:color w:val="000000" w:themeColor="text1"/>
                 <w:sz w:val="28"/>
                 <w:szCs w:val="30"/>
                 <w:lang w:val="en-US"/>
@@ -1221,7 +1360,8 @@
                 <m:sty m:val="bi"/>
               </m:rPr>
               <w:rPr>
-                <w:rFonts w:ascii="Cambria Math" w:hAnsi="Cambria Math"/>
+                <w:rFonts w:ascii="Cambria Math" w:hAnsi="Cambria Math" w:cs="Arial"/>
+                <w:color w:val="000000" w:themeColor="text1"/>
                 <w:sz w:val="28"/>
                 <w:szCs w:val="30"/>
                 <w:lang w:val="en-US"/>
@@ -1235,7 +1375,8 @@
                 <m:sty m:val="bi"/>
               </m:rPr>
               <w:rPr>
-                <w:rFonts w:ascii="Cambria Math" w:hAnsi="Cambria Math"/>
+                <w:rFonts w:ascii="Cambria Math" w:hAnsi="Cambria Math" w:cs="Arial"/>
+                <w:color w:val="000000" w:themeColor="text1"/>
                 <w:sz w:val="28"/>
                 <w:szCs w:val="30"/>
                 <w:lang w:val="en-US"/>
@@ -1247,8 +1388,9 @@
       </m:oMath>
       <w:r>
         <w:rPr>
-          <w:rFonts w:eastAsiaTheme="minorEastAsia"/>
+          <w:rFonts w:ascii="Arial" w:eastAsiaTheme="minorEastAsia" w:hAnsi="Arial" w:cs="Arial"/>
           <w:b/>
+          <w:color w:val="000000" w:themeColor="text1"/>
           <w:sz w:val="28"/>
           <w:szCs w:val="30"/>
           <w:lang w:val="en-US"/>
@@ -1257,7 +1399,8 @@
       </w:r>
       <w:r>
         <w:rPr>
-          <w:rFonts w:eastAsiaTheme="minorEastAsia"/>
+          <w:rFonts w:ascii="Arial" w:eastAsiaTheme="minorEastAsia" w:hAnsi="Arial" w:cs="Arial"/>
+          <w:color w:val="000000" w:themeColor="text1"/>
           <w:sz w:val="28"/>
           <w:szCs w:val="30"/>
           <w:lang w:val="en-US"/>
@@ -1268,7 +1411,8 @@
     <w:p>
       <w:pPr>
         <w:rPr>
-          <w:rFonts w:eastAsiaTheme="minorEastAsia"/>
+          <w:rFonts w:ascii="Arial" w:eastAsiaTheme="minorEastAsia" w:hAnsi="Arial" w:cs="Arial"/>
+          <w:color w:val="000000" w:themeColor="text1"/>
           <w:sz w:val="28"/>
           <w:szCs w:val="30"/>
           <w:lang w:val="en-US"/>
@@ -1279,9 +1423,10 @@
           <m:sSubPr>
             <m:ctrlPr>
               <w:rPr>
-                <w:rFonts w:ascii="Cambria Math" w:hAnsi="Cambria Math"/>
+                <w:rFonts w:ascii="Cambria Math" w:hAnsi="Cambria Math" w:cs="Arial"/>
                 <w:b/>
                 <w:i/>
+                <w:color w:val="000000" w:themeColor="text1"/>
                 <w:sz w:val="28"/>
                 <w:szCs w:val="30"/>
                 <w:lang w:val="en-US"/>
@@ -1294,7 +1439,8 @@
                 <m:sty m:val="bi"/>
               </m:rPr>
               <w:rPr>
-                <w:rFonts w:ascii="Cambria Math" w:hAnsi="Cambria Math"/>
+                <w:rFonts w:ascii="Cambria Math" w:hAnsi="Cambria Math" w:cs="Arial"/>
+                <w:color w:val="000000" w:themeColor="text1"/>
                 <w:sz w:val="28"/>
                 <w:szCs w:val="30"/>
                 <w:lang w:val="en-US"/>
@@ -1308,7 +1454,8 @@
                 <m:sty m:val="bi"/>
               </m:rPr>
               <w:rPr>
-                <w:rFonts w:ascii="Cambria Math" w:hAnsi="Cambria Math"/>
+                <w:rFonts w:ascii="Cambria Math" w:hAnsi="Cambria Math" w:cs="Arial"/>
+                <w:color w:val="000000" w:themeColor="text1"/>
                 <w:sz w:val="28"/>
                 <w:szCs w:val="30"/>
                 <w:lang w:val="en-US"/>
@@ -1320,8 +1467,9 @@
       </m:oMath>
       <w:r>
         <w:rPr>
-          <w:rFonts w:eastAsiaTheme="minorEastAsia"/>
+          <w:rFonts w:ascii="Arial" w:eastAsiaTheme="minorEastAsia" w:hAnsi="Arial" w:cs="Arial"/>
           <w:b/>
+          <w:color w:val="000000" w:themeColor="text1"/>
           <w:sz w:val="28"/>
           <w:szCs w:val="30"/>
           <w:lang w:val="en-US"/>
@@ -1330,7 +1478,8 @@
       </w:r>
       <w:r>
         <w:rPr>
-          <w:rFonts w:eastAsiaTheme="minorEastAsia"/>
+          <w:rFonts w:ascii="Arial" w:eastAsiaTheme="minorEastAsia" w:hAnsi="Arial" w:cs="Arial"/>
+          <w:color w:val="000000" w:themeColor="text1"/>
           <w:sz w:val="28"/>
           <w:szCs w:val="30"/>
           <w:lang w:val="en-US"/>
@@ -1341,7 +1490,8 @@
     <w:p>
       <w:pPr>
         <w:rPr>
-          <w:rFonts w:eastAsiaTheme="minorEastAsia"/>
+          <w:rFonts w:ascii="Arial" w:eastAsiaTheme="minorEastAsia" w:hAnsi="Arial" w:cs="Arial"/>
+          <w:color w:val="000000" w:themeColor="text1"/>
           <w:sz w:val="28"/>
           <w:szCs w:val="30"/>
           <w:lang w:val="en-US"/>
@@ -1349,7 +1499,9 @@
       </w:pPr>
       <w:r>
         <w:rPr>
-          <w:rFonts w:eastAsiaTheme="minorEastAsia"/>
+          <w:rFonts w:ascii="Arial" w:eastAsiaTheme="minorEastAsia" w:hAnsi="Arial" w:cs="Arial"/>
+          <w:noProof/>
+          <w:color w:val="000000" w:themeColor="text1"/>
           <w:sz w:val="28"/>
           <w:szCs w:val="30"/>
           <w:lang w:val="en-US"/>
@@ -1412,7 +1564,8 @@
       </w:r>
       <w:r>
         <w:rPr>
-          <w:rFonts w:eastAsiaTheme="minorEastAsia"/>
+          <w:rFonts w:ascii="Arial" w:eastAsiaTheme="minorEastAsia" w:hAnsi="Arial" w:cs="Arial"/>
+          <w:color w:val="000000" w:themeColor="text1"/>
           <w:sz w:val="28"/>
           <w:szCs w:val="30"/>
           <w:lang w:val="en-US"/>
@@ -1423,7 +1576,8 @@
     <w:p>
       <w:pPr>
         <w:rPr>
-          <w:rFonts w:eastAsiaTheme="minorEastAsia"/>
+          <w:rFonts w:ascii="Arial" w:eastAsiaTheme="minorEastAsia" w:hAnsi="Arial" w:cs="Arial"/>
+          <w:color w:val="000000" w:themeColor="text1"/>
           <w:sz w:val="28"/>
           <w:szCs w:val="30"/>
           <w:lang w:val="en-US"/>
@@ -1433,7 +1587,8 @@
     <w:p>
       <w:pPr>
         <w:rPr>
-          <w:rFonts w:eastAsiaTheme="minorEastAsia"/>
+          <w:rFonts w:ascii="Arial" w:eastAsiaTheme="minorEastAsia" w:hAnsi="Arial" w:cs="Arial"/>
+          <w:color w:val="000000" w:themeColor="text1"/>
           <w:sz w:val="28"/>
           <w:szCs w:val="30"/>
           <w:lang w:val="en-US"/>
@@ -1443,7 +1598,8 @@
     <w:p>
       <w:pPr>
         <w:rPr>
-          <w:rFonts w:eastAsiaTheme="minorEastAsia"/>
+          <w:rFonts w:ascii="Arial" w:eastAsiaTheme="minorEastAsia" w:hAnsi="Arial" w:cs="Arial"/>
+          <w:color w:val="000000" w:themeColor="text1"/>
           <w:sz w:val="28"/>
           <w:szCs w:val="30"/>
           <w:lang w:val="en-US"/>
@@ -1453,7 +1609,8 @@
     <w:p>
       <w:pPr>
         <w:rPr>
-          <w:rFonts w:eastAsiaTheme="minorEastAsia"/>
+          <w:rFonts w:ascii="Arial" w:eastAsiaTheme="minorEastAsia" w:hAnsi="Arial" w:cs="Arial"/>
+          <w:color w:val="000000" w:themeColor="text1"/>
           <w:sz w:val="28"/>
           <w:szCs w:val="30"/>
           <w:lang w:val="en-US"/>
@@ -1463,7 +1620,8 @@
     <w:p>
       <w:pPr>
         <w:rPr>
-          <w:rFonts w:eastAsiaTheme="minorEastAsia"/>
+          <w:rFonts w:ascii="Arial" w:eastAsiaTheme="minorEastAsia" w:hAnsi="Arial" w:cs="Arial"/>
+          <w:color w:val="000000" w:themeColor="text1"/>
           <w:sz w:val="28"/>
           <w:szCs w:val="30"/>
           <w:lang w:val="en-US"/>
@@ -1473,7 +1631,8 @@
     <w:p>
       <w:pPr>
         <w:rPr>
-          <w:rFonts w:eastAsiaTheme="minorEastAsia"/>
+          <w:rFonts w:ascii="Arial" w:eastAsiaTheme="minorEastAsia" w:hAnsi="Arial" w:cs="Arial"/>
+          <w:color w:val="000000" w:themeColor="text1"/>
           <w:sz w:val="28"/>
           <w:szCs w:val="30"/>
           <w:lang w:val="en-US"/>
@@ -1483,7 +1642,8 @@
     <w:p>
       <w:pPr>
         <w:rPr>
-          <w:rFonts w:eastAsiaTheme="minorEastAsia"/>
+          <w:rFonts w:ascii="Arial" w:eastAsiaTheme="minorEastAsia" w:hAnsi="Arial" w:cs="Arial"/>
+          <w:color w:val="000000" w:themeColor="text1"/>
           <w:sz w:val="28"/>
           <w:szCs w:val="30"/>
           <w:lang w:val="en-US"/>
@@ -1493,7 +1653,9 @@
     <w:p>
       <w:pPr>
         <w:rPr>
+          <w:rFonts w:ascii="Arial" w:hAnsi="Arial" w:cs="Arial"/>
           <w:b/>
+          <w:color w:val="000000" w:themeColor="text1"/>
           <w:u w:val="single"/>
           <w:lang w:val="en-US"/>
         </w:rPr>
@@ -1502,29 +1664,27 @@
     <w:p>
       <w:pPr>
         <w:rPr>
+          <w:rFonts w:ascii="Arial" w:hAnsi="Arial" w:cs="Arial"/>
           <w:b/>
-          <w:lang w:val="en-US"/>
-        </w:rPr>
-      </w:pPr>
-      <w:r>
-        <w:rPr>
+          <w:color w:val="000000" w:themeColor="text1"/>
+          <w:lang w:val="en-US"/>
+        </w:rPr>
+      </w:pPr>
+      <w:r>
+        <w:rPr>
+          <w:rFonts w:ascii="Arial" w:hAnsi="Arial" w:cs="Arial"/>
           <w:b/>
+          <w:color w:val="000000" w:themeColor="text1"/>
           <w:u w:val="single"/>
           <w:lang w:val="en-US"/>
         </w:rPr>
-        <w:t>MULTI-</w:t>
-      </w:r>
-      <w:r>
-        <w:rPr>
+        <w:t>MULTI-LINEAR REGRESSION</w:t>
+      </w:r>
+      <w:r>
+        <w:rPr>
+          <w:rFonts w:ascii="Arial" w:hAnsi="Arial" w:cs="Arial"/>
           <w:b/>
-          <w:u w:val="single"/>
-          <w:lang w:val="en-US"/>
-        </w:rPr>
-        <w:t>LINEAR REGRESSION</w:t>
-      </w:r>
-      <w:r>
-        <w:rPr>
-          <w:b/>
+          <w:color w:val="000000" w:themeColor="text1"/>
           <w:lang w:val="en-US"/>
         </w:rPr>
         <w:t>:</w:t>
@@ -1533,11 +1693,15 @@
     <w:p>
       <w:pPr>
         <w:rPr>
-          <w:lang w:val="en-US"/>
-        </w:rPr>
-      </w:pPr>
-      <w:r>
-        <w:rPr>
+          <w:rFonts w:ascii="Arial" w:hAnsi="Arial" w:cs="Arial"/>
+          <w:color w:val="000000" w:themeColor="text1"/>
+          <w:lang w:val="en-US"/>
+        </w:rPr>
+      </w:pPr>
+      <w:r>
+        <w:rPr>
+          <w:rFonts w:ascii="Arial" w:hAnsi="Arial" w:cs="Arial"/>
+          <w:color w:val="000000" w:themeColor="text1"/>
           <w:lang w:val="en-US"/>
         </w:rPr>
         <w:t>A statistical method can be used to analyze the relationship between single dependent variable and multiple independent variable.</w:t>
@@ -1551,25 +1715,24 @@
           <w:numId w:val="2"/>
         </w:numPr>
         <w:rPr>
-          <w:lang w:val="en-US"/>
-        </w:rPr>
-      </w:pPr>
-      <w:r>
-        <w:rPr>
-          <w:lang w:val="en-US"/>
-        </w:rPr>
-        <w:t>Multiple</w:t>
-      </w:r>
-      <w:r>
-        <w:rPr>
-          <w:lang w:val="en-US"/>
-        </w:rPr>
-        <w:t xml:space="preserve"> variable, denoted</w:t>
+          <w:rFonts w:ascii="Arial" w:hAnsi="Arial" w:cs="Arial"/>
+          <w:color w:val="000000" w:themeColor="text1"/>
+          <w:lang w:val="en-US"/>
+        </w:rPr>
+      </w:pPr>
+      <w:r>
+        <w:rPr>
+          <w:rFonts w:ascii="Arial" w:hAnsi="Arial" w:cs="Arial"/>
+          <w:color w:val="000000" w:themeColor="text1"/>
+          <w:lang w:val="en-US"/>
+        </w:rPr>
+        <w:t>Multiple variable, denoted</w:t>
       </w:r>
       <m:oMath>
         <m:r>
           <w:rPr>
-            <w:rFonts w:ascii="Cambria Math" w:hAnsi="Cambria Math"/>
+            <w:rFonts w:ascii="Cambria Math" w:hAnsi="Cambria Math" w:cs="Arial"/>
+            <w:color w:val="000000" w:themeColor="text1"/>
             <w:lang w:val="en-US"/>
           </w:rPr>
           <m:t xml:space="preserve"> </m:t>
@@ -1578,9 +1741,10 @@
           <m:sSubPr>
             <m:ctrlPr>
               <w:rPr>
-                <w:rFonts w:ascii="Cambria Math" w:hAnsi="Cambria Math"/>
+                <w:rFonts w:ascii="Cambria Math" w:hAnsi="Cambria Math" w:cs="Arial"/>
                 <w:b/>
                 <w:i/>
+                <w:color w:val="000000" w:themeColor="text1"/>
                 <w:sz w:val="24"/>
                 <w:lang w:val="en-US"/>
               </w:rPr>
@@ -1592,7 +1756,8 @@
                 <m:sty m:val="bi"/>
               </m:rPr>
               <w:rPr>
-                <w:rFonts w:ascii="Cambria Math" w:hAnsi="Cambria Math"/>
+                <w:rFonts w:ascii="Cambria Math" w:hAnsi="Cambria Math" w:cs="Arial"/>
+                <w:color w:val="000000" w:themeColor="text1"/>
                 <w:sz w:val="24"/>
                 <w:lang w:val="en-US"/>
               </w:rPr>
@@ -1605,7 +1770,8 @@
                 <m:sty m:val="bi"/>
               </m:rPr>
               <w:rPr>
-                <w:rFonts w:ascii="Cambria Math" w:hAnsi="Cambria Math"/>
+                <w:rFonts w:ascii="Cambria Math" w:hAnsi="Cambria Math" w:cs="Arial"/>
+                <w:color w:val="000000" w:themeColor="text1"/>
                 <w:sz w:val="24"/>
                 <w:lang w:val="en-US"/>
               </w:rPr>
@@ -1618,7 +1784,8 @@
             <m:sty m:val="bi"/>
           </m:rPr>
           <w:rPr>
-            <w:rFonts w:ascii="Cambria Math" w:hAnsi="Cambria Math"/>
+            <w:rFonts w:ascii="Cambria Math" w:hAnsi="Cambria Math" w:cs="Arial"/>
+            <w:color w:val="000000" w:themeColor="text1"/>
             <w:sz w:val="24"/>
             <w:lang w:val="en-US"/>
           </w:rPr>
@@ -1628,9 +1795,10 @@
           <m:sSubPr>
             <m:ctrlPr>
               <w:rPr>
-                <w:rFonts w:ascii="Cambria Math" w:hAnsi="Cambria Math"/>
+                <w:rFonts w:ascii="Cambria Math" w:hAnsi="Cambria Math" w:cs="Arial"/>
                 <w:b/>
                 <w:i/>
+                <w:color w:val="000000" w:themeColor="text1"/>
                 <w:sz w:val="24"/>
                 <w:lang w:val="en-US"/>
               </w:rPr>
@@ -1642,7 +1810,8 @@
                 <m:sty m:val="bi"/>
               </m:rPr>
               <w:rPr>
-                <w:rFonts w:ascii="Cambria Math" w:hAnsi="Cambria Math"/>
+                <w:rFonts w:ascii="Cambria Math" w:hAnsi="Cambria Math" w:cs="Arial"/>
+                <w:color w:val="000000" w:themeColor="text1"/>
                 <w:sz w:val="24"/>
                 <w:lang w:val="en-US"/>
               </w:rPr>
@@ -1655,7 +1824,8 @@
                 <m:sty m:val="bi"/>
               </m:rPr>
               <w:rPr>
-                <w:rFonts w:ascii="Cambria Math" w:hAnsi="Cambria Math"/>
+                <w:rFonts w:ascii="Cambria Math" w:hAnsi="Cambria Math" w:cs="Arial"/>
+                <w:color w:val="000000" w:themeColor="text1"/>
                 <w:sz w:val="24"/>
                 <w:lang w:val="en-US"/>
               </w:rPr>
@@ -1668,7 +1838,8 @@
             <m:sty m:val="bi"/>
           </m:rPr>
           <w:rPr>
-            <w:rFonts w:ascii="Cambria Math" w:hAnsi="Cambria Math"/>
+            <w:rFonts w:ascii="Cambria Math" w:hAnsi="Cambria Math" w:cs="Arial"/>
+            <w:color w:val="000000" w:themeColor="text1"/>
             <w:sz w:val="24"/>
             <w:lang w:val="en-US"/>
           </w:rPr>
@@ -1678,9 +1849,10 @@
           <m:sSubPr>
             <m:ctrlPr>
               <w:rPr>
-                <w:rFonts w:ascii="Cambria Math" w:hAnsi="Cambria Math"/>
+                <w:rFonts w:ascii="Cambria Math" w:hAnsi="Cambria Math" w:cs="Arial"/>
                 <w:b/>
                 <w:i/>
+                <w:color w:val="000000" w:themeColor="text1"/>
                 <w:sz w:val="24"/>
                 <w:lang w:val="en-US"/>
               </w:rPr>
@@ -1692,7 +1864,8 @@
                 <m:sty m:val="bi"/>
               </m:rPr>
               <w:rPr>
-                <w:rFonts w:ascii="Cambria Math" w:hAnsi="Cambria Math"/>
+                <w:rFonts w:ascii="Cambria Math" w:hAnsi="Cambria Math" w:cs="Arial"/>
+                <w:color w:val="000000" w:themeColor="text1"/>
                 <w:sz w:val="24"/>
                 <w:lang w:val="en-US"/>
               </w:rPr>
@@ -1705,7 +1878,8 @@
                 <m:sty m:val="bi"/>
               </m:rPr>
               <w:rPr>
-                <w:rFonts w:ascii="Cambria Math" w:hAnsi="Cambria Math"/>
+                <w:rFonts w:ascii="Cambria Math" w:hAnsi="Cambria Math" w:cs="Arial"/>
+                <w:color w:val="000000" w:themeColor="text1"/>
                 <w:sz w:val="24"/>
                 <w:lang w:val="en-US"/>
               </w:rPr>
@@ -1718,7 +1892,8 @@
             <m:sty m:val="bi"/>
           </m:rPr>
           <w:rPr>
-            <w:rFonts w:ascii="Cambria Math" w:hAnsi="Cambria Math"/>
+            <w:rFonts w:ascii="Cambria Math" w:hAnsi="Cambria Math" w:cs="Arial"/>
+            <w:color w:val="000000" w:themeColor="text1"/>
             <w:sz w:val="24"/>
             <w:lang w:val="en-US"/>
           </w:rPr>
@@ -1728,9 +1903,10 @@
           <m:sSubPr>
             <m:ctrlPr>
               <w:rPr>
-                <w:rFonts w:ascii="Cambria Math" w:hAnsi="Cambria Math"/>
+                <w:rFonts w:ascii="Cambria Math" w:hAnsi="Cambria Math" w:cs="Arial"/>
                 <w:b/>
                 <w:i/>
+                <w:color w:val="000000" w:themeColor="text1"/>
                 <w:sz w:val="24"/>
                 <w:lang w:val="en-US"/>
               </w:rPr>
@@ -1742,7 +1918,8 @@
                 <m:sty m:val="bi"/>
               </m:rPr>
               <w:rPr>
-                <w:rFonts w:ascii="Cambria Math" w:hAnsi="Cambria Math"/>
+                <w:rFonts w:ascii="Cambria Math" w:hAnsi="Cambria Math" w:cs="Arial"/>
+                <w:color w:val="000000" w:themeColor="text1"/>
                 <w:sz w:val="24"/>
                 <w:lang w:val="en-US"/>
               </w:rPr>
@@ -1755,7 +1932,8 @@
                 <m:sty m:val="bi"/>
               </m:rPr>
               <w:rPr>
-                <w:rFonts w:ascii="Cambria Math" w:hAnsi="Cambria Math"/>
+                <w:rFonts w:ascii="Cambria Math" w:hAnsi="Cambria Math" w:cs="Arial"/>
+                <w:color w:val="000000" w:themeColor="text1"/>
                 <w:sz w:val="24"/>
                 <w:lang w:val="en-US"/>
               </w:rPr>
@@ -1766,18 +1944,24 @@
       </m:oMath>
       <w:r>
         <w:rPr>
+          <w:rFonts w:ascii="Arial" w:hAnsi="Arial" w:cs="Arial"/>
+          <w:color w:val="000000" w:themeColor="text1"/>
           <w:lang w:val="en-US"/>
         </w:rPr>
         <w:t xml:space="preserve"> is regarded as the explanatory or independent variable</w:t>
       </w:r>
       <w:r>
         <w:rPr>
+          <w:rFonts w:ascii="Arial" w:hAnsi="Arial" w:cs="Arial"/>
+          <w:color w:val="000000" w:themeColor="text1"/>
           <w:lang w:val="en-US"/>
         </w:rPr>
         <w:t>s</w:t>
       </w:r>
       <w:r>
         <w:rPr>
+          <w:rFonts w:ascii="Arial" w:hAnsi="Arial" w:cs="Arial"/>
+          <w:color w:val="000000" w:themeColor="text1"/>
           <w:lang w:val="en-US"/>
         </w:rPr>
         <w:t>.</w:t>
@@ -1791,23 +1975,31 @@
           <w:numId w:val="2"/>
         </w:numPr>
         <w:rPr>
-          <w:lang w:val="en-US"/>
-        </w:rPr>
-      </w:pPr>
-      <w:r>
-        <w:rPr>
+          <w:rFonts w:ascii="Arial" w:hAnsi="Arial" w:cs="Arial"/>
+          <w:color w:val="000000" w:themeColor="text1"/>
+          <w:lang w:val="en-US"/>
+        </w:rPr>
+      </w:pPr>
+      <w:r>
+        <w:rPr>
+          <w:rFonts w:ascii="Arial" w:hAnsi="Arial" w:cs="Arial"/>
+          <w:color w:val="000000" w:themeColor="text1"/>
           <w:lang w:val="en-US"/>
         </w:rPr>
         <w:t xml:space="preserve">One variable, denoted y, is regarded as the response, </w:t>
       </w:r>
       <w:r>
         <w:rPr>
+          <w:rFonts w:ascii="Arial" w:hAnsi="Arial" w:cs="Arial"/>
+          <w:color w:val="000000" w:themeColor="text1"/>
           <w:lang w:val="en-US"/>
         </w:rPr>
         <w:t xml:space="preserve">predictor, </w:t>
       </w:r>
       <w:r>
         <w:rPr>
+          <w:rFonts w:ascii="Arial" w:hAnsi="Arial" w:cs="Arial"/>
+          <w:color w:val="000000" w:themeColor="text1"/>
           <w:lang w:val="en-US"/>
         </w:rPr>
         <w:t>outcome or dependent variable.</w:t>
@@ -1816,23 +2008,31 @@
     <w:p>
       <w:pPr>
         <w:rPr>
-          <w:lang w:val="en-US"/>
-        </w:rPr>
-      </w:pPr>
-      <w:r>
-        <w:rPr>
+          <w:rFonts w:ascii="Arial" w:hAnsi="Arial" w:cs="Arial"/>
+          <w:color w:val="000000" w:themeColor="text1"/>
+          <w:lang w:val="en-US"/>
+        </w:rPr>
+      </w:pPr>
+      <w:r>
+        <w:rPr>
+          <w:rFonts w:ascii="Arial" w:hAnsi="Arial" w:cs="Arial"/>
+          <w:color w:val="000000" w:themeColor="text1"/>
           <w:lang w:val="en-US"/>
         </w:rPr>
         <w:t xml:space="preserve">Multi-Linear Regression </w:t>
       </w:r>
       <w:r>
         <w:rPr>
+          <w:rFonts w:ascii="Arial" w:hAnsi="Arial" w:cs="Arial"/>
+          <w:color w:val="000000" w:themeColor="text1"/>
           <w:lang w:val="en-US"/>
         </w:rPr>
         <w:t>EQ</w:t>
       </w:r>
       <w:r>
         <w:rPr>
+          <w:rFonts w:ascii="Arial" w:hAnsi="Arial" w:cs="Arial"/>
+          <w:color w:val="000000" w:themeColor="text1"/>
           <w:vertAlign w:val="superscript"/>
           <w:lang w:val="en-US"/>
         </w:rPr>
@@ -1840,6 +2040,8 @@
       </w:r>
       <w:r>
         <w:rPr>
+          <w:rFonts w:ascii="Arial" w:hAnsi="Arial" w:cs="Arial"/>
+          <w:color w:val="000000" w:themeColor="text1"/>
           <w:lang w:val="en-US"/>
         </w:rPr>
         <w:t>,</w:t>
@@ -1848,7 +2050,8 @@
     <w:p>
       <w:pPr>
         <w:rPr>
-          <w:rFonts w:eastAsiaTheme="minorEastAsia"/>
+          <w:rFonts w:ascii="Arial" w:eastAsiaTheme="minorEastAsia" w:hAnsi="Arial" w:cs="Arial"/>
+          <w:color w:val="000000" w:themeColor="text1"/>
           <w:sz w:val="30"/>
           <w:szCs w:val="30"/>
           <w:lang w:val="en-US"/>
@@ -1863,8 +2066,9 @@
             <m:accPr>
               <m:ctrlPr>
                 <w:rPr>
-                  <w:rFonts w:ascii="Cambria Math" w:eastAsiaTheme="minorEastAsia" w:hAnsi="Cambria Math"/>
+                  <w:rFonts w:ascii="Cambria Math" w:eastAsiaTheme="minorEastAsia" w:hAnsi="Cambria Math" w:cs="Arial"/>
                   <w:i/>
+                  <w:color w:val="000000" w:themeColor="text1"/>
                   <w:sz w:val="30"/>
                   <w:szCs w:val="30"/>
                   <w:lang w:val="en-US"/>
@@ -1874,7 +2078,8 @@
             <m:e>
               <m:r>
                 <w:rPr>
-                  <w:rFonts w:ascii="Cambria Math" w:eastAsiaTheme="minorEastAsia" w:hAnsi="Cambria Math"/>
+                  <w:rFonts w:ascii="Cambria Math" w:eastAsiaTheme="minorEastAsia" w:hAnsi="Cambria Math" w:cs="Arial"/>
+                  <w:color w:val="000000" w:themeColor="text1"/>
                   <w:sz w:val="30"/>
                   <w:szCs w:val="30"/>
                   <w:lang w:val="en-US"/>
@@ -1885,7 +2090,8 @@
           </m:acc>
           <m:r>
             <w:rPr>
-              <w:rFonts w:ascii="Cambria Math" w:eastAsiaTheme="minorEastAsia" w:hAnsi="Cambria Math"/>
+              <w:rFonts w:ascii="Cambria Math" w:eastAsiaTheme="minorEastAsia" w:hAnsi="Cambria Math" w:cs="Arial"/>
+              <w:color w:val="000000" w:themeColor="text1"/>
               <w:sz w:val="30"/>
               <w:szCs w:val="30"/>
               <w:lang w:val="en-US"/>
@@ -1894,7 +2100,8 @@
           </m:r>
           <m:r>
             <w:rPr>
-              <w:rFonts w:ascii="Cambria Math" w:hAnsi="Cambria Math"/>
+              <w:rFonts w:ascii="Cambria Math" w:hAnsi="Cambria Math" w:cs="Arial"/>
+              <w:color w:val="000000" w:themeColor="text1"/>
               <w:sz w:val="30"/>
               <w:szCs w:val="30"/>
               <w:lang w:val="en-US"/>
@@ -1905,8 +2112,9 @@
             <m:sSubPr>
               <m:ctrlPr>
                 <w:rPr>
-                  <w:rFonts w:ascii="Cambria Math" w:hAnsi="Cambria Math"/>
+                  <w:rFonts w:ascii="Cambria Math" w:hAnsi="Cambria Math" w:cs="Arial"/>
                   <w:i/>
+                  <w:color w:val="000000" w:themeColor="text1"/>
                   <w:sz w:val="30"/>
                   <w:szCs w:val="30"/>
                   <w:lang w:val="en-US"/>
@@ -1916,7 +2124,8 @@
             <m:e>
               <m:r>
                 <w:rPr>
-                  <w:rFonts w:ascii="Cambria Math" w:hAnsi="Cambria Math"/>
+                  <w:rFonts w:ascii="Cambria Math" w:hAnsi="Cambria Math" w:cs="Arial"/>
+                  <w:color w:val="000000" w:themeColor="text1"/>
                   <w:sz w:val="30"/>
                   <w:szCs w:val="30"/>
                   <w:lang w:val="en-US"/>
@@ -1927,7 +2136,8 @@
             <m:sub>
               <m:r>
                 <w:rPr>
-                  <w:rFonts w:ascii="Cambria Math" w:hAnsi="Cambria Math"/>
+                  <w:rFonts w:ascii="Cambria Math" w:hAnsi="Cambria Math" w:cs="Arial"/>
+                  <w:color w:val="000000" w:themeColor="text1"/>
                   <w:sz w:val="30"/>
                   <w:szCs w:val="30"/>
                   <w:lang w:val="en-US"/>
@@ -1938,7 +2148,8 @@
           </m:sSub>
           <m:r>
             <w:rPr>
-              <w:rFonts w:ascii="Cambria Math" w:hAnsi="Cambria Math"/>
+              <w:rFonts w:ascii="Cambria Math" w:hAnsi="Cambria Math" w:cs="Arial"/>
+              <w:color w:val="000000" w:themeColor="text1"/>
               <w:sz w:val="30"/>
               <w:szCs w:val="30"/>
               <w:lang w:val="en-US"/>
@@ -1949,8 +2160,9 @@
             <m:sSubPr>
               <m:ctrlPr>
                 <w:rPr>
-                  <w:rFonts w:ascii="Cambria Math" w:hAnsi="Cambria Math"/>
+                  <w:rFonts w:ascii="Cambria Math" w:hAnsi="Cambria Math" w:cs="Arial"/>
                   <w:i/>
+                  <w:color w:val="000000" w:themeColor="text1"/>
                   <w:sz w:val="30"/>
                   <w:szCs w:val="30"/>
                   <w:lang w:val="en-US"/>
@@ -1960,7 +2172,8 @@
             <m:e>
               <m:r>
                 <w:rPr>
-                  <w:rFonts w:ascii="Cambria Math" w:hAnsi="Cambria Math"/>
+                  <w:rFonts w:ascii="Cambria Math" w:hAnsi="Cambria Math" w:cs="Arial"/>
+                  <w:color w:val="000000" w:themeColor="text1"/>
                   <w:sz w:val="30"/>
                   <w:szCs w:val="30"/>
                   <w:lang w:val="en-US"/>
@@ -1971,7 +2184,8 @@
             <m:sub>
               <m:r>
                 <w:rPr>
-                  <w:rFonts w:ascii="Cambria Math" w:hAnsi="Cambria Math"/>
+                  <w:rFonts w:ascii="Cambria Math" w:hAnsi="Cambria Math" w:cs="Arial"/>
+                  <w:color w:val="000000" w:themeColor="text1"/>
                   <w:sz w:val="30"/>
                   <w:szCs w:val="30"/>
                   <w:lang w:val="en-US"/>
@@ -1984,8 +2198,9 @@
             <m:sSubPr>
               <m:ctrlPr>
                 <w:rPr>
-                  <w:rFonts w:ascii="Cambria Math" w:hAnsi="Cambria Math"/>
+                  <w:rFonts w:ascii="Cambria Math" w:hAnsi="Cambria Math" w:cs="Arial"/>
                   <w:i/>
+                  <w:color w:val="000000" w:themeColor="text1"/>
                   <w:sz w:val="30"/>
                   <w:szCs w:val="30"/>
                   <w:lang w:val="en-US"/>
@@ -1995,7 +2210,8 @@
             <m:e>
               <m:r>
                 <w:rPr>
-                  <w:rFonts w:ascii="Cambria Math" w:hAnsi="Cambria Math"/>
+                  <w:rFonts w:ascii="Cambria Math" w:hAnsi="Cambria Math" w:cs="Arial"/>
+                  <w:color w:val="000000" w:themeColor="text1"/>
                   <w:sz w:val="30"/>
                   <w:szCs w:val="30"/>
                   <w:lang w:val="en-US"/>
@@ -2006,7 +2222,8 @@
             <m:sub>
               <m:r>
                 <w:rPr>
-                  <w:rFonts w:ascii="Cambria Math" w:hAnsi="Cambria Math"/>
+                  <w:rFonts w:ascii="Cambria Math" w:hAnsi="Cambria Math" w:cs="Arial"/>
+                  <w:color w:val="000000" w:themeColor="text1"/>
                   <w:sz w:val="30"/>
                   <w:szCs w:val="30"/>
                   <w:lang w:val="en-US"/>
@@ -2017,7 +2234,8 @@
           </m:sSub>
           <m:r>
             <w:rPr>
-              <w:rFonts w:ascii="Cambria Math" w:hAnsi="Cambria Math"/>
+              <w:rFonts w:ascii="Cambria Math" w:hAnsi="Cambria Math" w:cs="Arial"/>
+              <w:color w:val="000000" w:themeColor="text1"/>
               <w:sz w:val="30"/>
               <w:szCs w:val="30"/>
               <w:lang w:val="en-US"/>
@@ -2028,8 +2246,9 @@
             <m:sSubPr>
               <m:ctrlPr>
                 <w:rPr>
-                  <w:rFonts w:ascii="Cambria Math" w:hAnsi="Cambria Math"/>
+                  <w:rFonts w:ascii="Cambria Math" w:hAnsi="Cambria Math" w:cs="Arial"/>
                   <w:i/>
+                  <w:color w:val="000000" w:themeColor="text1"/>
                   <w:sz w:val="30"/>
                   <w:szCs w:val="30"/>
                   <w:lang w:val="en-US"/>
@@ -2039,7 +2258,8 @@
             <m:e>
               <m:r>
                 <w:rPr>
-                  <w:rFonts w:ascii="Cambria Math" w:hAnsi="Cambria Math"/>
+                  <w:rFonts w:ascii="Cambria Math" w:hAnsi="Cambria Math" w:cs="Arial"/>
+                  <w:color w:val="000000" w:themeColor="text1"/>
                   <w:sz w:val="30"/>
                   <w:szCs w:val="30"/>
                   <w:lang w:val="en-US"/>
@@ -2050,7 +2270,8 @@
             <m:sub>
               <m:r>
                 <w:rPr>
-                  <w:rFonts w:ascii="Cambria Math" w:hAnsi="Cambria Math"/>
+                  <w:rFonts w:ascii="Cambria Math" w:hAnsi="Cambria Math" w:cs="Arial"/>
+                  <w:color w:val="000000" w:themeColor="text1"/>
                   <w:sz w:val="30"/>
                   <w:szCs w:val="30"/>
                   <w:lang w:val="en-US"/>
@@ -2063,8 +2284,9 @@
             <m:sSubPr>
               <m:ctrlPr>
                 <w:rPr>
-                  <w:rFonts w:ascii="Cambria Math" w:hAnsi="Cambria Math"/>
+                  <w:rFonts w:ascii="Cambria Math" w:hAnsi="Cambria Math" w:cs="Arial"/>
                   <w:i/>
+                  <w:color w:val="000000" w:themeColor="text1"/>
                   <w:sz w:val="30"/>
                   <w:szCs w:val="30"/>
                   <w:lang w:val="en-US"/>
@@ -2074,7 +2296,8 @@
             <m:e>
               <m:r>
                 <w:rPr>
-                  <w:rFonts w:ascii="Cambria Math" w:hAnsi="Cambria Math"/>
+                  <w:rFonts w:ascii="Cambria Math" w:hAnsi="Cambria Math" w:cs="Arial"/>
+                  <w:color w:val="000000" w:themeColor="text1"/>
                   <w:sz w:val="30"/>
                   <w:szCs w:val="30"/>
                   <w:lang w:val="en-US"/>
@@ -2085,7 +2308,8 @@
             <m:sub>
               <m:r>
                 <w:rPr>
-                  <w:rFonts w:ascii="Cambria Math" w:hAnsi="Cambria Math"/>
+                  <w:rFonts w:ascii="Cambria Math" w:hAnsi="Cambria Math" w:cs="Arial"/>
+                  <w:color w:val="000000" w:themeColor="text1"/>
                   <w:sz w:val="30"/>
                   <w:szCs w:val="30"/>
                   <w:lang w:val="en-US"/>
@@ -2096,7 +2320,8 @@
           </m:sSub>
           <m:r>
             <w:rPr>
-              <w:rFonts w:ascii="Cambria Math" w:hAnsi="Cambria Math"/>
+              <w:rFonts w:ascii="Cambria Math" w:hAnsi="Cambria Math" w:cs="Arial"/>
+              <w:color w:val="000000" w:themeColor="text1"/>
               <w:sz w:val="30"/>
               <w:szCs w:val="30"/>
               <w:lang w:val="en-US"/>
@@ -2107,8 +2332,9 @@
             <m:sSubPr>
               <m:ctrlPr>
                 <w:rPr>
-                  <w:rFonts w:ascii="Cambria Math" w:hAnsi="Cambria Math"/>
+                  <w:rFonts w:ascii="Cambria Math" w:hAnsi="Cambria Math" w:cs="Arial"/>
                   <w:i/>
+                  <w:color w:val="000000" w:themeColor="text1"/>
                   <w:sz w:val="30"/>
                   <w:szCs w:val="30"/>
                   <w:lang w:val="en-US"/>
@@ -2118,7 +2344,8 @@
             <m:e>
               <m:r>
                 <w:rPr>
-                  <w:rFonts w:ascii="Cambria Math" w:hAnsi="Cambria Math"/>
+                  <w:rFonts w:ascii="Cambria Math" w:hAnsi="Cambria Math" w:cs="Arial"/>
+                  <w:color w:val="000000" w:themeColor="text1"/>
                   <w:sz w:val="30"/>
                   <w:szCs w:val="30"/>
                   <w:lang w:val="en-US"/>
@@ -2129,7 +2356,8 @@
             <m:sub>
               <m:r>
                 <w:rPr>
-                  <w:rFonts w:ascii="Cambria Math" w:hAnsi="Cambria Math"/>
+                  <w:rFonts w:ascii="Cambria Math" w:hAnsi="Cambria Math" w:cs="Arial"/>
+                  <w:color w:val="000000" w:themeColor="text1"/>
                   <w:sz w:val="30"/>
                   <w:szCs w:val="30"/>
                   <w:lang w:val="en-US"/>
@@ -2142,8 +2370,9 @@
             <m:sSubPr>
               <m:ctrlPr>
                 <w:rPr>
-                  <w:rFonts w:ascii="Cambria Math" w:hAnsi="Cambria Math"/>
+                  <w:rFonts w:ascii="Cambria Math" w:hAnsi="Cambria Math" w:cs="Arial"/>
                   <w:i/>
+                  <w:color w:val="000000" w:themeColor="text1"/>
                   <w:sz w:val="30"/>
                   <w:szCs w:val="30"/>
                   <w:lang w:val="en-US"/>
@@ -2153,7 +2382,8 @@
             <m:e>
               <m:r>
                 <w:rPr>
-                  <w:rFonts w:ascii="Cambria Math" w:hAnsi="Cambria Math"/>
+                  <w:rFonts w:ascii="Cambria Math" w:hAnsi="Cambria Math" w:cs="Arial"/>
+                  <w:color w:val="000000" w:themeColor="text1"/>
                   <w:sz w:val="30"/>
                   <w:szCs w:val="30"/>
                   <w:lang w:val="en-US"/>
@@ -2164,7 +2394,8 @@
             <m:sub>
               <m:r>
                 <w:rPr>
-                  <w:rFonts w:ascii="Cambria Math" w:hAnsi="Cambria Math"/>
+                  <w:rFonts w:ascii="Cambria Math" w:hAnsi="Cambria Math" w:cs="Arial"/>
+                  <w:color w:val="000000" w:themeColor="text1"/>
                   <w:sz w:val="30"/>
                   <w:szCs w:val="30"/>
                   <w:lang w:val="en-US"/>
@@ -2175,7 +2406,8 @@
           </m:sSub>
           <m:r>
             <w:rPr>
-              <w:rFonts w:ascii="Cambria Math" w:eastAsiaTheme="minorEastAsia" w:hAnsi="Cambria Math"/>
+              <w:rFonts w:ascii="Cambria Math" w:eastAsiaTheme="minorEastAsia" w:hAnsi="Cambria Math" w:cs="Arial"/>
+              <w:color w:val="000000" w:themeColor="text1"/>
               <w:sz w:val="30"/>
               <w:szCs w:val="30"/>
               <w:lang w:val="en-US"/>
@@ -2184,7 +2416,8 @@
           </m:r>
           <m:r>
             <w:rPr>
-              <w:rFonts w:ascii="Cambria Math" w:hAnsi="Cambria Math"/>
+              <w:rFonts w:ascii="Cambria Math" w:hAnsi="Cambria Math" w:cs="Arial"/>
+              <w:color w:val="000000" w:themeColor="text1"/>
               <w:sz w:val="30"/>
               <w:szCs w:val="30"/>
               <w:lang w:val="en-US"/>
@@ -2195,8 +2428,9 @@
             <m:sSubPr>
               <m:ctrlPr>
                 <w:rPr>
-                  <w:rFonts w:ascii="Cambria Math" w:hAnsi="Cambria Math"/>
+                  <w:rFonts w:ascii="Cambria Math" w:hAnsi="Cambria Math" w:cs="Arial"/>
                   <w:i/>
+                  <w:color w:val="000000" w:themeColor="text1"/>
                   <w:sz w:val="30"/>
                   <w:szCs w:val="30"/>
                   <w:lang w:val="en-US"/>
@@ -2206,7 +2440,8 @@
             <m:e>
               <m:r>
                 <w:rPr>
-                  <w:rFonts w:ascii="Cambria Math" w:hAnsi="Cambria Math"/>
+                  <w:rFonts w:ascii="Cambria Math" w:hAnsi="Cambria Math" w:cs="Arial"/>
+                  <w:color w:val="000000" w:themeColor="text1"/>
                   <w:sz w:val="30"/>
                   <w:szCs w:val="30"/>
                   <w:lang w:val="en-US"/>
@@ -2217,7 +2452,8 @@
             <m:sub>
               <m:r>
                 <w:rPr>
-                  <w:rFonts w:ascii="Cambria Math" w:hAnsi="Cambria Math"/>
+                  <w:rFonts w:ascii="Cambria Math" w:hAnsi="Cambria Math" w:cs="Arial"/>
+                  <w:color w:val="000000" w:themeColor="text1"/>
                   <w:sz w:val="30"/>
                   <w:szCs w:val="30"/>
                   <w:lang w:val="en-US"/>
@@ -2230,8 +2466,9 @@
             <m:sSubPr>
               <m:ctrlPr>
                 <w:rPr>
-                  <w:rFonts w:ascii="Cambria Math" w:hAnsi="Cambria Math"/>
+                  <w:rFonts w:ascii="Cambria Math" w:hAnsi="Cambria Math" w:cs="Arial"/>
                   <w:i/>
+                  <w:color w:val="000000" w:themeColor="text1"/>
                   <w:sz w:val="30"/>
                   <w:szCs w:val="30"/>
                   <w:lang w:val="en-US"/>
@@ -2241,7 +2478,8 @@
             <m:e>
               <m:r>
                 <w:rPr>
-                  <w:rFonts w:ascii="Cambria Math" w:hAnsi="Cambria Math"/>
+                  <w:rFonts w:ascii="Cambria Math" w:hAnsi="Cambria Math" w:cs="Arial"/>
+                  <w:color w:val="000000" w:themeColor="text1"/>
                   <w:sz w:val="30"/>
                   <w:szCs w:val="30"/>
                   <w:lang w:val="en-US"/>
@@ -2252,7 +2490,8 @@
             <m:sub>
               <m:r>
                 <w:rPr>
-                  <w:rFonts w:ascii="Cambria Math" w:hAnsi="Cambria Math"/>
+                  <w:rFonts w:ascii="Cambria Math" w:hAnsi="Cambria Math" w:cs="Arial"/>
+                  <w:color w:val="000000" w:themeColor="text1"/>
                   <w:sz w:val="30"/>
                   <w:szCs w:val="30"/>
                   <w:lang w:val="en-US"/>
@@ -2263,7 +2502,8 @@
           </m:sSub>
           <m:r>
             <w:rPr>
-              <w:rFonts w:ascii="Cambria Math" w:eastAsiaTheme="minorEastAsia" w:hAnsi="Cambria Math"/>
+              <w:rFonts w:ascii="Cambria Math" w:eastAsiaTheme="minorEastAsia" w:hAnsi="Cambria Math" w:cs="Arial"/>
+              <w:color w:val="000000" w:themeColor="text1"/>
               <w:sz w:val="30"/>
               <w:szCs w:val="30"/>
               <w:lang w:val="en-US"/>
@@ -2272,7 +2512,8 @@
           </m:r>
           <m:r>
             <w:rPr>
-              <w:rFonts w:ascii="Cambria Math" w:hAnsi="Cambria Math"/>
+              <w:rFonts w:ascii="Cambria Math" w:hAnsi="Cambria Math" w:cs="Arial"/>
+              <w:color w:val="000000" w:themeColor="text1"/>
               <w:sz w:val="36"/>
               <w:lang w:val="en-US"/>
             </w:rPr>
@@ -2284,7 +2525,8 @@
     <w:p>
       <w:pPr>
         <w:rPr>
-          <w:rFonts w:eastAsiaTheme="minorEastAsia"/>
+          <w:rFonts w:ascii="Arial" w:eastAsiaTheme="minorEastAsia" w:hAnsi="Arial" w:cs="Arial"/>
+          <w:color w:val="000000" w:themeColor="text1"/>
           <w:sz w:val="28"/>
           <w:szCs w:val="30"/>
           <w:lang w:val="en-US"/>
@@ -2295,9 +2537,10 @@
           <m:accPr>
             <m:ctrlPr>
               <w:rPr>
-                <w:rFonts w:ascii="Cambria Math" w:eastAsiaTheme="minorEastAsia" w:hAnsi="Cambria Math"/>
+                <w:rFonts w:ascii="Cambria Math" w:eastAsiaTheme="minorEastAsia" w:hAnsi="Cambria Math" w:cs="Arial"/>
                 <w:b/>
                 <w:i/>
+                <w:color w:val="000000" w:themeColor="text1"/>
                 <w:sz w:val="28"/>
                 <w:szCs w:val="30"/>
                 <w:lang w:val="en-US"/>
@@ -2310,7 +2553,8 @@
                 <m:sty m:val="bi"/>
               </m:rPr>
               <w:rPr>
-                <w:rFonts w:ascii="Cambria Math" w:eastAsiaTheme="minorEastAsia" w:hAnsi="Cambria Math"/>
+                <w:rFonts w:ascii="Cambria Math" w:eastAsiaTheme="minorEastAsia" w:hAnsi="Cambria Math" w:cs="Arial"/>
+                <w:color w:val="000000" w:themeColor="text1"/>
                 <w:sz w:val="28"/>
                 <w:szCs w:val="30"/>
                 <w:lang w:val="en-US"/>
@@ -2322,8 +2566,9 @@
       </m:oMath>
       <w:r>
         <w:rPr>
-          <w:rFonts w:eastAsiaTheme="minorEastAsia"/>
+          <w:rFonts w:ascii="Arial" w:eastAsiaTheme="minorEastAsia" w:hAnsi="Arial" w:cs="Arial"/>
           <w:b/>
+          <w:color w:val="000000" w:themeColor="text1"/>
           <w:sz w:val="28"/>
           <w:szCs w:val="30"/>
           <w:lang w:val="en-US"/>
@@ -2332,7 +2577,8 @@
       </w:r>
       <w:r>
         <w:rPr>
-          <w:rFonts w:eastAsiaTheme="minorEastAsia"/>
+          <w:rFonts w:ascii="Arial" w:eastAsiaTheme="minorEastAsia" w:hAnsi="Arial" w:cs="Arial"/>
+          <w:color w:val="000000" w:themeColor="text1"/>
           <w:sz w:val="28"/>
           <w:szCs w:val="30"/>
           <w:lang w:val="en-US"/>
@@ -2343,7 +2589,8 @@
     <w:p>
       <w:pPr>
         <w:rPr>
-          <w:rFonts w:eastAsiaTheme="minorEastAsia"/>
+          <w:rFonts w:ascii="Arial" w:eastAsiaTheme="minorEastAsia" w:hAnsi="Arial" w:cs="Arial"/>
+          <w:color w:val="000000" w:themeColor="text1"/>
           <w:sz w:val="28"/>
           <w:szCs w:val="30"/>
           <w:lang w:val="en-US"/>
@@ -2354,9 +2601,10 @@
           <m:sSubPr>
             <m:ctrlPr>
               <w:rPr>
-                <w:rFonts w:ascii="Cambria Math" w:hAnsi="Cambria Math"/>
+                <w:rFonts w:ascii="Cambria Math" w:hAnsi="Cambria Math" w:cs="Arial"/>
                 <w:b/>
                 <w:i/>
+                <w:color w:val="000000" w:themeColor="text1"/>
                 <w:sz w:val="28"/>
                 <w:szCs w:val="30"/>
                 <w:lang w:val="en-US"/>
@@ -2369,7 +2617,8 @@
                 <m:sty m:val="bi"/>
               </m:rPr>
               <w:rPr>
-                <w:rFonts w:ascii="Cambria Math" w:hAnsi="Cambria Math"/>
+                <w:rFonts w:ascii="Cambria Math" w:hAnsi="Cambria Math" w:cs="Arial"/>
+                <w:color w:val="000000" w:themeColor="text1"/>
                 <w:sz w:val="28"/>
                 <w:szCs w:val="30"/>
                 <w:lang w:val="en-US"/>
@@ -2383,7 +2632,8 @@
                 <m:sty m:val="bi"/>
               </m:rPr>
               <w:rPr>
-                <w:rFonts w:ascii="Cambria Math" w:hAnsi="Cambria Math"/>
+                <w:rFonts w:ascii="Cambria Math" w:hAnsi="Cambria Math" w:cs="Arial"/>
+                <w:color w:val="000000" w:themeColor="text1"/>
                 <w:sz w:val="28"/>
                 <w:szCs w:val="30"/>
                 <w:lang w:val="en-US"/>
@@ -2395,8 +2645,9 @@
       </m:oMath>
       <w:r>
         <w:rPr>
-          <w:rFonts w:eastAsiaTheme="minorEastAsia"/>
+          <w:rFonts w:ascii="Arial" w:eastAsiaTheme="minorEastAsia" w:hAnsi="Arial" w:cs="Arial"/>
           <w:b/>
+          <w:color w:val="000000" w:themeColor="text1"/>
           <w:sz w:val="28"/>
           <w:szCs w:val="30"/>
           <w:lang w:val="en-US"/>
@@ -2405,7 +2656,8 @@
       </w:r>
       <w:r>
         <w:rPr>
-          <w:rFonts w:eastAsiaTheme="minorEastAsia"/>
+          <w:rFonts w:ascii="Arial" w:eastAsiaTheme="minorEastAsia" w:hAnsi="Arial" w:cs="Arial"/>
+          <w:color w:val="000000" w:themeColor="text1"/>
           <w:sz w:val="28"/>
           <w:szCs w:val="30"/>
           <w:lang w:val="en-US"/>
@@ -2416,7 +2668,8 @@
     <w:p>
       <w:pPr>
         <w:rPr>
-          <w:rFonts w:eastAsiaTheme="minorEastAsia"/>
+          <w:rFonts w:ascii="Arial" w:eastAsiaTheme="minorEastAsia" w:hAnsi="Arial" w:cs="Arial"/>
+          <w:color w:val="000000" w:themeColor="text1"/>
           <w:sz w:val="28"/>
           <w:szCs w:val="30"/>
           <w:lang w:val="en-US"/>
@@ -2427,9 +2680,10 @@
           <m:sSubPr>
             <m:ctrlPr>
               <w:rPr>
-                <w:rFonts w:ascii="Cambria Math" w:hAnsi="Cambria Math"/>
+                <w:rFonts w:ascii="Cambria Math" w:hAnsi="Cambria Math" w:cs="Arial"/>
                 <w:b/>
                 <w:i/>
+                <w:color w:val="000000" w:themeColor="text1"/>
                 <w:sz w:val="28"/>
                 <w:szCs w:val="30"/>
                 <w:lang w:val="en-US"/>
@@ -2442,7 +2696,8 @@
                 <m:sty m:val="bi"/>
               </m:rPr>
               <w:rPr>
-                <w:rFonts w:ascii="Cambria Math" w:hAnsi="Cambria Math"/>
+                <w:rFonts w:ascii="Cambria Math" w:hAnsi="Cambria Math" w:cs="Arial"/>
+                <w:color w:val="000000" w:themeColor="text1"/>
                 <w:sz w:val="28"/>
                 <w:szCs w:val="30"/>
                 <w:lang w:val="en-US"/>
@@ -2456,7 +2711,8 @@
                 <m:sty m:val="bi"/>
               </m:rPr>
               <w:rPr>
-                <w:rFonts w:ascii="Cambria Math" w:hAnsi="Cambria Math"/>
+                <w:rFonts w:ascii="Cambria Math" w:hAnsi="Cambria Math" w:cs="Arial"/>
+                <w:color w:val="000000" w:themeColor="text1"/>
                 <w:sz w:val="28"/>
                 <w:szCs w:val="30"/>
                 <w:lang w:val="en-US"/>
@@ -2470,7 +2726,8 @@
             <m:sty m:val="bi"/>
           </m:rPr>
           <w:rPr>
-            <w:rFonts w:ascii="Cambria Math" w:hAnsi="Cambria Math"/>
+            <w:rFonts w:ascii="Cambria Math" w:hAnsi="Cambria Math" w:cs="Arial"/>
+            <w:color w:val="000000" w:themeColor="text1"/>
             <w:sz w:val="28"/>
             <w:szCs w:val="30"/>
             <w:lang w:val="en-US"/>
@@ -2481,9 +2738,10 @@
           <m:sSubPr>
             <m:ctrlPr>
               <w:rPr>
-                <w:rFonts w:ascii="Cambria Math" w:hAnsi="Cambria Math"/>
+                <w:rFonts w:ascii="Cambria Math" w:hAnsi="Cambria Math" w:cs="Arial"/>
                 <w:b/>
                 <w:i/>
+                <w:color w:val="000000" w:themeColor="text1"/>
                 <w:sz w:val="28"/>
                 <w:szCs w:val="30"/>
                 <w:lang w:val="en-US"/>
@@ -2496,7 +2754,8 @@
                 <m:sty m:val="bi"/>
               </m:rPr>
               <w:rPr>
-                <w:rFonts w:ascii="Cambria Math" w:hAnsi="Cambria Math"/>
+                <w:rFonts w:ascii="Cambria Math" w:hAnsi="Cambria Math" w:cs="Arial"/>
+                <w:color w:val="000000" w:themeColor="text1"/>
                 <w:sz w:val="28"/>
                 <w:szCs w:val="30"/>
                 <w:lang w:val="en-US"/>
@@ -2510,7 +2769,8 @@
                 <m:sty m:val="bi"/>
               </m:rPr>
               <w:rPr>
-                <w:rFonts w:ascii="Cambria Math" w:hAnsi="Cambria Math"/>
+                <w:rFonts w:ascii="Cambria Math" w:hAnsi="Cambria Math" w:cs="Arial"/>
+                <w:color w:val="000000" w:themeColor="text1"/>
                 <w:sz w:val="28"/>
                 <w:szCs w:val="30"/>
                 <w:lang w:val="en-US"/>
@@ -2524,7 +2784,8 @@
             <m:sty m:val="bi"/>
           </m:rPr>
           <w:rPr>
-            <w:rFonts w:ascii="Cambria Math" w:hAnsi="Cambria Math"/>
+            <w:rFonts w:ascii="Cambria Math" w:hAnsi="Cambria Math" w:cs="Arial"/>
+            <w:color w:val="000000" w:themeColor="text1"/>
             <w:sz w:val="28"/>
             <w:szCs w:val="30"/>
             <w:lang w:val="en-US"/>
@@ -2535,9 +2796,10 @@
           <m:sSubPr>
             <m:ctrlPr>
               <w:rPr>
-                <w:rFonts w:ascii="Cambria Math" w:hAnsi="Cambria Math"/>
+                <w:rFonts w:ascii="Cambria Math" w:hAnsi="Cambria Math" w:cs="Arial"/>
                 <w:b/>
                 <w:i/>
+                <w:color w:val="000000" w:themeColor="text1"/>
                 <w:sz w:val="28"/>
                 <w:szCs w:val="30"/>
                 <w:lang w:val="en-US"/>
@@ -2550,7 +2812,8 @@
                 <m:sty m:val="bi"/>
               </m:rPr>
               <w:rPr>
-                <w:rFonts w:ascii="Cambria Math" w:hAnsi="Cambria Math"/>
+                <w:rFonts w:ascii="Cambria Math" w:hAnsi="Cambria Math" w:cs="Arial"/>
+                <w:color w:val="000000" w:themeColor="text1"/>
                 <w:sz w:val="28"/>
                 <w:szCs w:val="30"/>
                 <w:lang w:val="en-US"/>
@@ -2564,7 +2827,8 @@
                 <m:sty m:val="bi"/>
               </m:rPr>
               <w:rPr>
-                <w:rFonts w:ascii="Cambria Math" w:hAnsi="Cambria Math"/>
+                <w:rFonts w:ascii="Cambria Math" w:hAnsi="Cambria Math" w:cs="Arial"/>
+                <w:color w:val="000000" w:themeColor="text1"/>
                 <w:sz w:val="28"/>
                 <w:szCs w:val="30"/>
                 <w:lang w:val="en-US"/>
@@ -2578,7 +2842,8 @@
             <m:sty m:val="bi"/>
           </m:rPr>
           <w:rPr>
-            <w:rFonts w:ascii="Cambria Math" w:hAnsi="Cambria Math"/>
+            <w:rFonts w:ascii="Cambria Math" w:hAnsi="Cambria Math" w:cs="Arial"/>
+            <w:color w:val="000000" w:themeColor="text1"/>
             <w:sz w:val="28"/>
             <w:szCs w:val="30"/>
             <w:lang w:val="en-US"/>
@@ -2589,9 +2854,10 @@
           <m:sSubPr>
             <m:ctrlPr>
               <w:rPr>
-                <w:rFonts w:ascii="Cambria Math" w:hAnsi="Cambria Math"/>
+                <w:rFonts w:ascii="Cambria Math" w:hAnsi="Cambria Math" w:cs="Arial"/>
                 <w:b/>
                 <w:i/>
+                <w:color w:val="000000" w:themeColor="text1"/>
                 <w:sz w:val="28"/>
                 <w:szCs w:val="30"/>
                 <w:lang w:val="en-US"/>
@@ -2604,7 +2870,8 @@
                 <m:sty m:val="bi"/>
               </m:rPr>
               <w:rPr>
-                <w:rFonts w:ascii="Cambria Math" w:hAnsi="Cambria Math"/>
+                <w:rFonts w:ascii="Cambria Math" w:hAnsi="Cambria Math" w:cs="Arial"/>
+                <w:color w:val="000000" w:themeColor="text1"/>
                 <w:sz w:val="28"/>
                 <w:szCs w:val="30"/>
                 <w:lang w:val="en-US"/>
@@ -2618,7 +2885,8 @@
                 <m:sty m:val="bi"/>
               </m:rPr>
               <w:rPr>
-                <w:rFonts w:ascii="Cambria Math" w:hAnsi="Cambria Math"/>
+                <w:rFonts w:ascii="Cambria Math" w:hAnsi="Cambria Math" w:cs="Arial"/>
+                <w:color w:val="000000" w:themeColor="text1"/>
                 <w:sz w:val="28"/>
                 <w:szCs w:val="30"/>
                 <w:lang w:val="en-US"/>
@@ -2630,8 +2898,9 @@
       </m:oMath>
       <w:r>
         <w:rPr>
-          <w:rFonts w:eastAsiaTheme="minorEastAsia"/>
+          <w:rFonts w:ascii="Arial" w:eastAsiaTheme="minorEastAsia" w:hAnsi="Arial" w:cs="Arial"/>
           <w:b/>
+          <w:color w:val="000000" w:themeColor="text1"/>
           <w:sz w:val="28"/>
           <w:szCs w:val="30"/>
           <w:lang w:val="en-US"/>
@@ -2640,7 +2909,8 @@
       </w:r>
       <w:r>
         <w:rPr>
-          <w:rFonts w:eastAsiaTheme="minorEastAsia"/>
+          <w:rFonts w:ascii="Arial" w:eastAsiaTheme="minorEastAsia" w:hAnsi="Arial" w:cs="Arial"/>
+          <w:color w:val="000000" w:themeColor="text1"/>
           <w:sz w:val="28"/>
           <w:szCs w:val="30"/>
           <w:lang w:val="en-US"/>
@@ -2649,7 +2919,8 @@
       </w:r>
       <w:r>
         <w:rPr>
-          <w:rFonts w:eastAsiaTheme="minorEastAsia"/>
+          <w:rFonts w:ascii="Arial" w:eastAsiaTheme="minorEastAsia" w:hAnsi="Arial" w:cs="Arial"/>
+          <w:color w:val="000000" w:themeColor="text1"/>
           <w:sz w:val="28"/>
           <w:szCs w:val="30"/>
           <w:lang w:val="en-US"/>
@@ -2658,7 +2929,8 @@
       </w:r>
       <w:r>
         <w:rPr>
-          <w:rFonts w:eastAsiaTheme="minorEastAsia"/>
+          <w:rFonts w:ascii="Arial" w:eastAsiaTheme="minorEastAsia" w:hAnsi="Arial" w:cs="Arial"/>
+          <w:color w:val="000000" w:themeColor="text1"/>
           <w:sz w:val="28"/>
           <w:szCs w:val="30"/>
           <w:lang w:val="en-US"/>
@@ -2669,7 +2941,8 @@
     <w:p>
       <w:pPr>
         <w:rPr>
-          <w:rFonts w:eastAsiaTheme="minorEastAsia"/>
+          <w:rFonts w:ascii="Arial" w:eastAsiaTheme="minorEastAsia" w:hAnsi="Arial" w:cs="Arial"/>
+          <w:color w:val="000000" w:themeColor="text1"/>
           <w:sz w:val="28"/>
           <w:szCs w:val="30"/>
           <w:lang w:val="en-US"/>
@@ -2680,9 +2953,10 @@
           <m:sSubPr>
             <m:ctrlPr>
               <w:rPr>
-                <w:rFonts w:ascii="Cambria Math" w:hAnsi="Cambria Math"/>
+                <w:rFonts w:ascii="Cambria Math" w:hAnsi="Cambria Math" w:cs="Arial"/>
                 <w:b/>
                 <w:i/>
+                <w:color w:val="000000" w:themeColor="text1"/>
                 <w:sz w:val="28"/>
                 <w:szCs w:val="30"/>
                 <w:lang w:val="en-US"/>
@@ -2695,7 +2969,8 @@
                 <m:sty m:val="bi"/>
               </m:rPr>
               <w:rPr>
-                <w:rFonts w:ascii="Cambria Math" w:hAnsi="Cambria Math"/>
+                <w:rFonts w:ascii="Cambria Math" w:hAnsi="Cambria Math" w:cs="Arial"/>
+                <w:color w:val="000000" w:themeColor="text1"/>
                 <w:sz w:val="28"/>
                 <w:szCs w:val="30"/>
                 <w:lang w:val="en-US"/>
@@ -2709,7 +2984,8 @@
                 <m:sty m:val="bi"/>
               </m:rPr>
               <w:rPr>
-                <w:rFonts w:ascii="Cambria Math" w:hAnsi="Cambria Math"/>
+                <w:rFonts w:ascii="Cambria Math" w:hAnsi="Cambria Math" w:cs="Arial"/>
+                <w:color w:val="000000" w:themeColor="text1"/>
                 <w:sz w:val="28"/>
                 <w:szCs w:val="30"/>
                 <w:lang w:val="en-US"/>
@@ -2723,7 +2999,8 @@
             <m:sty m:val="bi"/>
           </m:rPr>
           <w:rPr>
-            <w:rFonts w:ascii="Cambria Math" w:hAnsi="Cambria Math"/>
+            <w:rFonts w:ascii="Cambria Math" w:hAnsi="Cambria Math" w:cs="Arial"/>
+            <w:color w:val="000000" w:themeColor="text1"/>
             <w:sz w:val="28"/>
             <w:szCs w:val="30"/>
             <w:lang w:val="en-US"/>
@@ -2734,9 +3011,10 @@
           <m:sSubPr>
             <m:ctrlPr>
               <w:rPr>
-                <w:rFonts w:ascii="Cambria Math" w:hAnsi="Cambria Math"/>
+                <w:rFonts w:ascii="Cambria Math" w:hAnsi="Cambria Math" w:cs="Arial"/>
                 <w:b/>
                 <w:i/>
+                <w:color w:val="000000" w:themeColor="text1"/>
                 <w:sz w:val="28"/>
                 <w:szCs w:val="30"/>
                 <w:lang w:val="en-US"/>
@@ -2749,7 +3027,8 @@
                 <m:sty m:val="bi"/>
               </m:rPr>
               <w:rPr>
-                <w:rFonts w:ascii="Cambria Math" w:hAnsi="Cambria Math"/>
+                <w:rFonts w:ascii="Cambria Math" w:hAnsi="Cambria Math" w:cs="Arial"/>
+                <w:color w:val="000000" w:themeColor="text1"/>
                 <w:sz w:val="28"/>
                 <w:szCs w:val="30"/>
                 <w:lang w:val="en-US"/>
@@ -2763,7 +3042,8 @@
                 <m:sty m:val="bi"/>
               </m:rPr>
               <w:rPr>
-                <w:rFonts w:ascii="Cambria Math" w:hAnsi="Cambria Math"/>
+                <w:rFonts w:ascii="Cambria Math" w:hAnsi="Cambria Math" w:cs="Arial"/>
+                <w:color w:val="000000" w:themeColor="text1"/>
                 <w:sz w:val="28"/>
                 <w:szCs w:val="30"/>
                 <w:lang w:val="en-US"/>
@@ -2777,7 +3057,8 @@
             <m:sty m:val="bi"/>
           </m:rPr>
           <w:rPr>
-            <w:rFonts w:ascii="Cambria Math" w:hAnsi="Cambria Math"/>
+            <w:rFonts w:ascii="Cambria Math" w:hAnsi="Cambria Math" w:cs="Arial"/>
+            <w:color w:val="000000" w:themeColor="text1"/>
             <w:sz w:val="28"/>
             <w:szCs w:val="30"/>
             <w:lang w:val="en-US"/>
@@ -2788,9 +3069,10 @@
           <m:sSubPr>
             <m:ctrlPr>
               <w:rPr>
-                <w:rFonts w:ascii="Cambria Math" w:hAnsi="Cambria Math"/>
+                <w:rFonts w:ascii="Cambria Math" w:hAnsi="Cambria Math" w:cs="Arial"/>
                 <w:b/>
                 <w:i/>
+                <w:color w:val="000000" w:themeColor="text1"/>
                 <w:sz w:val="28"/>
                 <w:szCs w:val="30"/>
                 <w:lang w:val="en-US"/>
@@ -2803,7 +3085,8 @@
                 <m:sty m:val="bi"/>
               </m:rPr>
               <w:rPr>
-                <w:rFonts w:ascii="Cambria Math" w:hAnsi="Cambria Math"/>
+                <w:rFonts w:ascii="Cambria Math" w:hAnsi="Cambria Math" w:cs="Arial"/>
+                <w:color w:val="000000" w:themeColor="text1"/>
                 <w:sz w:val="28"/>
                 <w:szCs w:val="30"/>
                 <w:lang w:val="en-US"/>
@@ -2817,7 +3100,8 @@
                 <m:sty m:val="bi"/>
               </m:rPr>
               <w:rPr>
-                <w:rFonts w:ascii="Cambria Math" w:hAnsi="Cambria Math"/>
+                <w:rFonts w:ascii="Cambria Math" w:hAnsi="Cambria Math" w:cs="Arial"/>
+                <w:color w:val="000000" w:themeColor="text1"/>
                 <w:sz w:val="28"/>
                 <w:szCs w:val="30"/>
                 <w:lang w:val="en-US"/>
@@ -2831,7 +3115,8 @@
             <m:sty m:val="bi"/>
           </m:rPr>
           <w:rPr>
-            <w:rFonts w:ascii="Cambria Math" w:hAnsi="Cambria Math"/>
+            <w:rFonts w:ascii="Cambria Math" w:hAnsi="Cambria Math" w:cs="Arial"/>
+            <w:color w:val="000000" w:themeColor="text1"/>
             <w:sz w:val="28"/>
             <w:szCs w:val="30"/>
             <w:lang w:val="en-US"/>
@@ -2842,9 +3127,10 @@
           <m:sSubPr>
             <m:ctrlPr>
               <w:rPr>
-                <w:rFonts w:ascii="Cambria Math" w:hAnsi="Cambria Math"/>
+                <w:rFonts w:ascii="Cambria Math" w:hAnsi="Cambria Math" w:cs="Arial"/>
                 <w:b/>
                 <w:i/>
+                <w:color w:val="000000" w:themeColor="text1"/>
                 <w:sz w:val="28"/>
                 <w:szCs w:val="30"/>
                 <w:lang w:val="en-US"/>
@@ -2857,7 +3143,8 @@
                 <m:sty m:val="bi"/>
               </m:rPr>
               <w:rPr>
-                <w:rFonts w:ascii="Cambria Math" w:hAnsi="Cambria Math"/>
+                <w:rFonts w:ascii="Cambria Math" w:hAnsi="Cambria Math" w:cs="Arial"/>
+                <w:color w:val="000000" w:themeColor="text1"/>
                 <w:sz w:val="28"/>
                 <w:szCs w:val="30"/>
                 <w:lang w:val="en-US"/>
@@ -2871,7 +3158,8 @@
                 <m:sty m:val="bi"/>
               </m:rPr>
               <w:rPr>
-                <w:rFonts w:ascii="Cambria Math" w:hAnsi="Cambria Math"/>
+                <w:rFonts w:ascii="Cambria Math" w:hAnsi="Cambria Math" w:cs="Arial"/>
+                <w:color w:val="000000" w:themeColor="text1"/>
                 <w:sz w:val="28"/>
                 <w:szCs w:val="30"/>
                 <w:lang w:val="en-US"/>
@@ -2883,8 +3171,9 @@
       </m:oMath>
       <w:r>
         <w:rPr>
-          <w:rFonts w:eastAsiaTheme="minorEastAsia"/>
+          <w:rFonts w:ascii="Arial" w:eastAsiaTheme="minorEastAsia" w:hAnsi="Arial" w:cs="Arial"/>
           <w:b/>
+          <w:color w:val="000000" w:themeColor="text1"/>
           <w:sz w:val="28"/>
           <w:szCs w:val="30"/>
           <w:lang w:val="en-US"/>
@@ -2893,7 +3182,8 @@
       </w:r>
       <w:r>
         <w:rPr>
-          <w:rFonts w:eastAsiaTheme="minorEastAsia"/>
+          <w:rFonts w:ascii="Arial" w:eastAsiaTheme="minorEastAsia" w:hAnsi="Arial" w:cs="Arial"/>
+          <w:color w:val="000000" w:themeColor="text1"/>
           <w:sz w:val="28"/>
           <w:szCs w:val="30"/>
           <w:lang w:val="en-US"/>
@@ -2904,16 +3194,18 @@
     <w:p>
       <w:pPr>
         <w:rPr>
-          <w:rFonts w:eastAsiaTheme="minorEastAsia"/>
+          <w:rFonts w:ascii="Arial" w:eastAsiaTheme="minorEastAsia" w:hAnsi="Arial" w:cs="Arial"/>
+          <w:color w:val="000000" w:themeColor="text1"/>
           <w:sz w:val="28"/>
           <w:szCs w:val="30"/>
           <w:lang w:val="en-US"/>
         </w:rPr>
       </w:pPr>
-      <w:bookmarkStart w:id="2" w:name="_GoBack"/>
-      <w:r>
-        <w:rPr>
-          <w:rFonts w:eastAsiaTheme="minorEastAsia"/>
+      <w:r>
+        <w:rPr>
+          <w:rFonts w:ascii="Arial" w:eastAsiaTheme="minorEastAsia" w:hAnsi="Arial" w:cs="Arial"/>
+          <w:noProof/>
+          <w:color w:val="000000" w:themeColor="text1"/>
           <w:sz w:val="28"/>
           <w:szCs w:val="30"/>
           <w:lang w:val="en-US"/>
@@ -2967,7 +3259,6 @@
           </wp:inline>
         </w:drawing>
       </w:r>
-      <w:bookmarkEnd w:id="2"/>
     </w:p>
     <w:p>
       <w:pPr>
@@ -2978,7 +3269,7 @@
           <w:rFonts w:ascii="Arial" w:hAnsi="Arial" w:cs="Arial"/>
           <w:b/>
           <w:bCs/>
-          <w:color w:val="222222"/>
+          <w:color w:val="000000" w:themeColor="text1"/>
           <w:sz w:val="27"/>
           <w:szCs w:val="27"/>
           <w:u w:val="single"/>
@@ -2990,25 +3281,13 @@
           <w:rFonts w:ascii="Arial" w:hAnsi="Arial" w:cs="Arial"/>
           <w:b/>
           <w:bCs/>
-          <w:color w:val="222222"/>
+          <w:color w:val="000000" w:themeColor="text1"/>
           <w:sz w:val="27"/>
           <w:szCs w:val="27"/>
           <w:u w:val="single"/>
           <w:lang w:val="en-US"/>
         </w:rPr>
-        <w:t>NOTE</w:t>
-      </w:r>
-      <w:r>
-        <w:rPr>
-          <w:rFonts w:ascii="Arial" w:hAnsi="Arial" w:cs="Arial"/>
-          <w:b/>
-          <w:bCs/>
-          <w:color w:val="222222"/>
-          <w:sz w:val="27"/>
-          <w:szCs w:val="27"/>
-          <w:lang w:val="en-US"/>
-        </w:rPr>
-        <w:t>:</w:t>
+        <w:t>ASSUMPTIONS OF LINEAR REGRESSION:</w:t>
       </w:r>
     </w:p>
     <w:p>
@@ -3018,16 +3297,1177 @@
         <w:spacing w:before="0" w:beforeAutospacing="0" w:line="495" w:lineRule="atLeast"/>
         <w:rPr>
           <w:rFonts w:ascii="Arial" w:hAnsi="Arial" w:cs="Arial"/>
-          <w:color w:val="222222"/>
+          <w:color w:val="000000" w:themeColor="text1"/>
+          <w:sz w:val="27"/>
           <w:szCs w:val="27"/>
-        </w:rPr>
-      </w:pPr>
-      <w:r>
+          <w:shd w:val="clear" w:color="auto" w:fill="FFFFFF"/>
+        </w:rPr>
+      </w:pPr>
+      <w:r>
+        <w:rPr>
+          <w:rFonts w:ascii="Arial" w:hAnsi="Arial" w:cs="Arial"/>
+          <w:color w:val="000000" w:themeColor="text1"/>
+          <w:sz w:val="27"/>
+          <w:szCs w:val="27"/>
+          <w:shd w:val="clear" w:color="auto" w:fill="FFFFFF"/>
+        </w:rPr>
+        <w:t>Regression is a parametric approach, which means that it makes assumptions about the data for the purpose of analysis. For successful regression analysis, it’s essential to validate the following assumptions.</w:t>
+      </w:r>
+    </w:p>
+    <w:p>
+      <w:pPr>
+        <w:pStyle w:val="NormalWeb"/>
+        <w:shd w:val="clear" w:color="auto" w:fill="FFFFFF"/>
+        <w:spacing w:before="0" w:beforeAutospacing="0" w:line="495" w:lineRule="atLeast"/>
         <w:rPr>
           <w:rFonts w:ascii="Arial" w:hAnsi="Arial" w:cs="Arial"/>
           <w:bCs/>
-          <w:color w:val="222222"/>
+          <w:color w:val="000000" w:themeColor="text1"/>
+          <w:sz w:val="27"/>
           <w:szCs w:val="27"/>
+          <w:lang w:val="en-US"/>
+        </w:rPr>
+      </w:pPr>
+      <w:r>
+        <w:rPr>
+          <w:rFonts w:ascii="Arial" w:hAnsi="Arial" w:cs="Arial"/>
+          <w:bCs/>
+          <w:color w:val="000000" w:themeColor="text1"/>
+          <w:sz w:val="27"/>
+          <w:szCs w:val="27"/>
+          <w:lang w:val="en-US"/>
+        </w:rPr>
+        <w:t>There are following five assumptions of linear regression,</w:t>
+      </w:r>
+    </w:p>
+    <w:p>
+      <w:pPr>
+        <w:pStyle w:val="NormalWeb"/>
+        <w:numPr>
+          <w:ilvl w:val="0"/>
+          <w:numId w:val="4"/>
+        </w:numPr>
+        <w:shd w:val="clear" w:color="auto" w:fill="FFFFFF"/>
+        <w:spacing w:before="0" w:beforeAutospacing="0" w:line="495" w:lineRule="atLeast"/>
+        <w:rPr>
+          <w:rFonts w:ascii="Arial" w:hAnsi="Arial" w:cs="Arial"/>
+          <w:bCs/>
+          <w:color w:val="000000" w:themeColor="text1"/>
+          <w:sz w:val="27"/>
+          <w:szCs w:val="27"/>
+          <w:lang w:val="en-US"/>
+        </w:rPr>
+      </w:pPr>
+      <w:r>
+        <w:rPr>
+          <w:rFonts w:ascii="Arial" w:hAnsi="Arial" w:cs="Arial"/>
+          <w:bCs/>
+          <w:color w:val="000000" w:themeColor="text1"/>
+          <w:sz w:val="27"/>
+          <w:szCs w:val="27"/>
+          <w:lang w:val="en-US"/>
+        </w:rPr>
+        <w:t>Linearity.</w:t>
+      </w:r>
+    </w:p>
+    <w:p>
+      <w:pPr>
+        <w:pStyle w:val="NormalWeb"/>
+        <w:numPr>
+          <w:ilvl w:val="0"/>
+          <w:numId w:val="4"/>
+        </w:numPr>
+        <w:shd w:val="clear" w:color="auto" w:fill="FFFFFF"/>
+        <w:spacing w:before="0" w:beforeAutospacing="0" w:line="495" w:lineRule="atLeast"/>
+        <w:rPr>
+          <w:rFonts w:ascii="Arial" w:hAnsi="Arial" w:cs="Arial"/>
+          <w:bCs/>
+          <w:color w:val="000000" w:themeColor="text1"/>
+          <w:sz w:val="27"/>
+          <w:szCs w:val="27"/>
+          <w:lang w:val="en-US"/>
+        </w:rPr>
+      </w:pPr>
+      <w:r>
+        <w:rPr>
+          <w:rFonts w:ascii="Arial" w:hAnsi="Arial" w:cs="Arial"/>
+          <w:bCs/>
+          <w:color w:val="000000" w:themeColor="text1"/>
+          <w:sz w:val="27"/>
+          <w:szCs w:val="27"/>
+          <w:lang w:val="en-US"/>
+        </w:rPr>
+        <w:t>No Endogeneity.</w:t>
+      </w:r>
+    </w:p>
+    <w:p>
+      <w:pPr>
+        <w:pStyle w:val="NormalWeb"/>
+        <w:numPr>
+          <w:ilvl w:val="0"/>
+          <w:numId w:val="4"/>
+        </w:numPr>
+        <w:shd w:val="clear" w:color="auto" w:fill="FFFFFF"/>
+        <w:spacing w:before="0" w:beforeAutospacing="0" w:line="495" w:lineRule="atLeast"/>
+        <w:rPr>
+          <w:rFonts w:ascii="Arial" w:hAnsi="Arial" w:cs="Arial"/>
+          <w:bCs/>
+          <w:color w:val="000000" w:themeColor="text1"/>
+          <w:sz w:val="27"/>
+          <w:szCs w:val="27"/>
+          <w:lang w:val="en-US"/>
+        </w:rPr>
+      </w:pPr>
+      <w:r>
+        <w:rPr>
+          <w:rFonts w:ascii="Arial" w:hAnsi="Arial" w:cs="Arial"/>
+          <w:bCs/>
+          <w:color w:val="000000" w:themeColor="text1"/>
+          <w:sz w:val="27"/>
+          <w:szCs w:val="27"/>
+          <w:lang w:val="en-US"/>
+        </w:rPr>
+        <w:t>Normality and Homoscedasticity.</w:t>
+      </w:r>
+    </w:p>
+    <w:p>
+      <w:pPr>
+        <w:pStyle w:val="NormalWeb"/>
+        <w:numPr>
+          <w:ilvl w:val="0"/>
+          <w:numId w:val="4"/>
+        </w:numPr>
+        <w:shd w:val="clear" w:color="auto" w:fill="FFFFFF"/>
+        <w:spacing w:before="0" w:beforeAutospacing="0" w:line="495" w:lineRule="atLeast"/>
+        <w:rPr>
+          <w:rFonts w:ascii="Arial" w:hAnsi="Arial" w:cs="Arial"/>
+          <w:bCs/>
+          <w:color w:val="000000" w:themeColor="text1"/>
+          <w:sz w:val="27"/>
+          <w:szCs w:val="27"/>
+          <w:lang w:val="en-US"/>
+        </w:rPr>
+      </w:pPr>
+      <w:r>
+        <w:rPr>
+          <w:rFonts w:ascii="Arial" w:hAnsi="Arial" w:cs="Arial"/>
+          <w:bCs/>
+          <w:color w:val="000000" w:themeColor="text1"/>
+          <w:sz w:val="27"/>
+          <w:szCs w:val="27"/>
+          <w:lang w:val="en-US"/>
+        </w:rPr>
+        <w:t>No Auto-Correlation.</w:t>
+      </w:r>
+    </w:p>
+    <w:p>
+      <w:pPr>
+        <w:pStyle w:val="NormalWeb"/>
+        <w:numPr>
+          <w:ilvl w:val="0"/>
+          <w:numId w:val="4"/>
+        </w:numPr>
+        <w:shd w:val="clear" w:color="auto" w:fill="FFFFFF"/>
+        <w:spacing w:before="0" w:beforeAutospacing="0" w:line="495" w:lineRule="atLeast"/>
+        <w:rPr>
+          <w:rFonts w:ascii="Arial" w:hAnsi="Arial" w:cs="Arial"/>
+          <w:bCs/>
+          <w:color w:val="000000" w:themeColor="text1"/>
+          <w:sz w:val="27"/>
+          <w:szCs w:val="27"/>
+          <w:lang w:val="en-US"/>
+        </w:rPr>
+      </w:pPr>
+      <w:r>
+        <w:rPr>
+          <w:rFonts w:ascii="Arial" w:hAnsi="Arial" w:cs="Arial"/>
+          <w:bCs/>
+          <w:color w:val="000000" w:themeColor="text1"/>
+          <w:sz w:val="27"/>
+          <w:szCs w:val="27"/>
+          <w:lang w:val="en-US"/>
+        </w:rPr>
+        <w:t>No Multi-</w:t>
+      </w:r>
+      <w:r>
+        <w:rPr>
+          <w:rFonts w:ascii="Arial" w:hAnsi="Arial" w:cs="Arial"/>
+          <w:bCs/>
+          <w:color w:val="000000" w:themeColor="text1"/>
+          <w:sz w:val="27"/>
+          <w:szCs w:val="27"/>
+          <w:lang w:val="en-US"/>
+        </w:rPr>
+        <w:t>c</w:t>
+      </w:r>
+      <w:r>
+        <w:rPr>
+          <w:rFonts w:ascii="Arial" w:hAnsi="Arial" w:cs="Arial"/>
+          <w:bCs/>
+          <w:color w:val="000000" w:themeColor="text1"/>
+          <w:sz w:val="27"/>
+          <w:szCs w:val="27"/>
+          <w:lang w:val="en-US"/>
+        </w:rPr>
+        <w:t>ollinearity.</w:t>
+      </w:r>
+    </w:p>
+    <w:p>
+      <w:pPr>
+        <w:pStyle w:val="NormalWeb"/>
+        <w:shd w:val="clear" w:color="auto" w:fill="FFFFFF"/>
+        <w:tabs>
+          <w:tab w:val="left" w:pos="3885"/>
+        </w:tabs>
+        <w:spacing w:before="0" w:beforeAutospacing="0" w:line="495" w:lineRule="atLeast"/>
+        <w:rPr>
+          <w:rFonts w:ascii="Arial" w:hAnsi="Arial" w:cs="Arial"/>
+          <w:b/>
+          <w:bCs/>
+          <w:color w:val="000000" w:themeColor="text1"/>
+          <w:sz w:val="36"/>
+          <w:szCs w:val="27"/>
+          <w:lang w:val="en-US"/>
+        </w:rPr>
+      </w:pPr>
+      <w:r>
+        <w:rPr>
+          <w:rFonts w:ascii="Arial" w:hAnsi="Arial" w:cs="Arial"/>
+          <w:b/>
+          <w:bCs/>
+          <w:color w:val="000000" w:themeColor="text1"/>
+          <w:sz w:val="36"/>
+          <w:szCs w:val="27"/>
+          <w:lang w:val="en-US"/>
+        </w:rPr>
+        <w:t>LINEARITY:</w:t>
+      </w:r>
+      <w:r>
+        <w:rPr>
+          <w:rFonts w:ascii="Arial" w:hAnsi="Arial" w:cs="Arial"/>
+          <w:b/>
+          <w:bCs/>
+          <w:color w:val="000000" w:themeColor="text1"/>
+          <w:sz w:val="36"/>
+          <w:szCs w:val="27"/>
+          <w:lang w:val="en-US"/>
+        </w:rPr>
+        <w:tab/>
+      </w:r>
+    </w:p>
+    <w:p>
+      <w:pPr>
+        <w:pStyle w:val="NormalWeb"/>
+        <w:shd w:val="clear" w:color="auto" w:fill="FFFFFF"/>
+        <w:tabs>
+          <w:tab w:val="left" w:pos="3885"/>
+        </w:tabs>
+        <w:spacing w:before="0" w:beforeAutospacing="0" w:line="495" w:lineRule="atLeast"/>
+        <w:rPr>
+          <w:rFonts w:ascii="Arial" w:hAnsi="Arial" w:cs="Arial"/>
+          <w:color w:val="000000" w:themeColor="text1"/>
+          <w:sz w:val="27"/>
+          <w:szCs w:val="27"/>
+          <w:shd w:val="clear" w:color="auto" w:fill="FFFFFF"/>
+        </w:rPr>
+      </w:pPr>
+      <w:r>
+        <w:rPr>
+          <w:rFonts w:ascii="Arial" w:hAnsi="Arial" w:cs="Arial"/>
+          <w:color w:val="000000" w:themeColor="text1"/>
+          <w:sz w:val="27"/>
+          <w:szCs w:val="27"/>
+          <w:shd w:val="clear" w:color="auto" w:fill="FFFFFF"/>
+          <w:lang w:val="en-US"/>
+        </w:rPr>
+        <w:t>L</w:t>
+      </w:r>
+      <w:r>
+        <w:rPr>
+          <w:rFonts w:ascii="Arial" w:hAnsi="Arial" w:cs="Arial"/>
+          <w:color w:val="000000" w:themeColor="text1"/>
+          <w:sz w:val="27"/>
+          <w:szCs w:val="27"/>
+          <w:shd w:val="clear" w:color="auto" w:fill="FFFFFF"/>
+        </w:rPr>
+        <w:t xml:space="preserve">inear regression needs the relationship between the independent and dependent variables to be linear.  </w:t>
+      </w:r>
+    </w:p>
+    <w:p>
+      <w:pPr>
+        <w:pStyle w:val="NormalWeb"/>
+        <w:shd w:val="clear" w:color="auto" w:fill="FFFFFF"/>
+        <w:tabs>
+          <w:tab w:val="left" w:pos="3885"/>
+        </w:tabs>
+        <w:spacing w:before="0" w:beforeAutospacing="0" w:line="495" w:lineRule="atLeast"/>
+        <w:rPr>
+          <w:rFonts w:ascii="Arial" w:hAnsi="Arial" w:cs="Arial"/>
+          <w:b/>
+          <w:bCs/>
+          <w:color w:val="000000" w:themeColor="text1"/>
+          <w:sz w:val="36"/>
+          <w:szCs w:val="27"/>
+          <w:lang w:val="en-US"/>
+        </w:rPr>
+      </w:pPr>
+      <w:r>
+        <w:rPr>
+          <w:rFonts w:ascii="Arial" w:hAnsi="Arial" w:cs="Arial"/>
+          <w:color w:val="000000" w:themeColor="text1"/>
+          <w:sz w:val="27"/>
+          <w:szCs w:val="27"/>
+          <w:shd w:val="clear" w:color="auto" w:fill="FFFFFF"/>
+        </w:rPr>
+        <w:t xml:space="preserve">The linearity assumption can best be tested with scatter plots, the following two examples depict two cases, where no </w:t>
+      </w:r>
+      <w:r>
+        <w:rPr>
+          <w:rFonts w:ascii="Arial" w:hAnsi="Arial" w:cs="Arial"/>
+          <w:color w:val="000000" w:themeColor="text1"/>
+          <w:sz w:val="27"/>
+          <w:szCs w:val="27"/>
+          <w:shd w:val="clear" w:color="auto" w:fill="FFFFFF"/>
+          <w:lang w:val="en-US"/>
+        </w:rPr>
+        <w:t xml:space="preserve">linearity </w:t>
+      </w:r>
+      <w:r>
+        <w:rPr>
+          <w:rFonts w:ascii="Arial" w:hAnsi="Arial" w:cs="Arial"/>
+          <w:color w:val="000000" w:themeColor="text1"/>
+          <w:sz w:val="27"/>
+          <w:szCs w:val="27"/>
+          <w:shd w:val="clear" w:color="auto" w:fill="FFFFFF"/>
+        </w:rPr>
+        <w:t xml:space="preserve">and linearity </w:t>
+      </w:r>
+      <w:proofErr w:type="gramStart"/>
+      <w:r>
+        <w:rPr>
+          <w:rFonts w:ascii="Arial" w:hAnsi="Arial" w:cs="Arial"/>
+          <w:color w:val="000000" w:themeColor="text1"/>
+          <w:sz w:val="27"/>
+          <w:szCs w:val="27"/>
+          <w:shd w:val="clear" w:color="auto" w:fill="FFFFFF"/>
+        </w:rPr>
+        <w:t>is</w:t>
+      </w:r>
+      <w:proofErr w:type="gramEnd"/>
+      <w:r>
+        <w:rPr>
+          <w:rFonts w:ascii="Arial" w:hAnsi="Arial" w:cs="Arial"/>
+          <w:color w:val="000000" w:themeColor="text1"/>
+          <w:sz w:val="27"/>
+          <w:szCs w:val="27"/>
+          <w:shd w:val="clear" w:color="auto" w:fill="FFFFFF"/>
+        </w:rPr>
+        <w:t xml:space="preserve"> present.</w:t>
+      </w:r>
+    </w:p>
+    <w:p>
+      <w:pPr>
+        <w:pStyle w:val="NormalWeb"/>
+        <w:shd w:val="clear" w:color="auto" w:fill="FFFFFF"/>
+        <w:spacing w:before="0" w:beforeAutospacing="0" w:line="495" w:lineRule="atLeast"/>
+        <w:rPr>
+          <w:rFonts w:ascii="Arial" w:hAnsi="Arial" w:cs="Arial"/>
+          <w:b/>
+          <w:bCs/>
+          <w:color w:val="000000" w:themeColor="text1"/>
+          <w:sz w:val="36"/>
+          <w:szCs w:val="27"/>
+          <w:lang w:val="en-US"/>
+        </w:rPr>
+      </w:pPr>
+    </w:p>
+    <w:p>
+      <w:pPr>
+        <w:pStyle w:val="NormalWeb"/>
+        <w:shd w:val="clear" w:color="auto" w:fill="FFFFFF"/>
+        <w:spacing w:before="0" w:beforeAutospacing="0" w:line="495" w:lineRule="atLeast"/>
+        <w:rPr>
+          <w:rFonts w:ascii="Arial" w:hAnsi="Arial" w:cs="Arial"/>
+          <w:b/>
+          <w:bCs/>
+          <w:color w:val="000000" w:themeColor="text1"/>
+          <w:sz w:val="36"/>
+          <w:szCs w:val="27"/>
+          <w:u w:val="single"/>
+          <w:lang w:val="en-US"/>
+        </w:rPr>
+      </w:pPr>
+      <w:r>
+        <w:rPr>
+          <w:rFonts w:ascii="Arial" w:hAnsi="Arial" w:cs="Arial"/>
+          <w:b/>
+          <w:bCs/>
+          <w:noProof/>
+          <w:color w:val="000000" w:themeColor="text1"/>
+          <w:sz w:val="36"/>
+          <w:szCs w:val="27"/>
+          <w:u w:val="single"/>
+          <w:lang w:val="en-US"/>
+        </w:rPr>
+        <w:lastRenderedPageBreak/>
+        <w:drawing>
+          <wp:anchor distT="0" distB="0" distL="114300" distR="114300" simplePos="0" relativeHeight="251662336" behindDoc="1" locked="0" layoutInCell="1" allowOverlap="1" wp14:anchorId="15E145B8" wp14:editId="7ADB09C7">
+            <wp:simplePos x="0" y="0"/>
+            <wp:positionH relativeFrom="margin">
+              <wp:posOffset>3486150</wp:posOffset>
+            </wp:positionH>
+            <wp:positionV relativeFrom="paragraph">
+              <wp:posOffset>57150</wp:posOffset>
+            </wp:positionV>
+            <wp:extent cx="2238375" cy="1781175"/>
+            <wp:effectExtent l="0" t="0" r="9525" b="9525"/>
+            <wp:wrapTight wrapText="bothSides">
+              <wp:wrapPolygon edited="0">
+                <wp:start x="0" y="0"/>
+                <wp:lineTo x="0" y="21484"/>
+                <wp:lineTo x="21508" y="21484"/>
+                <wp:lineTo x="21508" y="0"/>
+                <wp:lineTo x="0" y="0"/>
+              </wp:wrapPolygon>
+            </wp:wrapTight>
+            <wp:docPr id="4" name="Picture 4"/>
+            <wp:cNvGraphicFramePr>
+              <a:graphicFrameLocks xmlns:a="http://schemas.openxmlformats.org/drawingml/2006/main" noChangeAspect="1"/>
+            </wp:cNvGraphicFramePr>
+            <a:graphic xmlns:a="http://schemas.openxmlformats.org/drawingml/2006/main">
+              <a:graphicData uri="http://schemas.openxmlformats.org/drawingml/2006/picture">
+                <pic:pic xmlns:pic="http://schemas.openxmlformats.org/drawingml/2006/picture">
+                  <pic:nvPicPr>
+                    <pic:cNvPr id="1" name=""/>
+                    <pic:cNvPicPr/>
+                  </pic:nvPicPr>
+                  <pic:blipFill rotWithShape="1">
+                    <a:blip r:embed="rId10">
+                      <a:extLst>
+                        <a:ext uri="{28A0092B-C50C-407E-A947-70E740481C1C}">
+                          <a14:useLocalDpi xmlns:a14="http://schemas.microsoft.com/office/drawing/2010/main" val="0"/>
+                        </a:ext>
+                      </a:extLst>
+                    </a:blip>
+                    <a:srcRect b="10994"/>
+                    <a:stretch/>
+                  </pic:blipFill>
+                  <pic:spPr bwMode="auto">
+                    <a:xfrm>
+                      <a:off x="0" y="0"/>
+                      <a:ext cx="2238375" cy="1781175"/>
+                    </a:xfrm>
+                    <a:prstGeom prst="rect">
+                      <a:avLst/>
+                    </a:prstGeom>
+                    <a:ln>
+                      <a:noFill/>
+                    </a:ln>
+                    <a:extLst>
+                      <a:ext uri="{53640926-AAD7-44D8-BBD7-CCE9431645EC}">
+                        <a14:shadowObscured xmlns:a14="http://schemas.microsoft.com/office/drawing/2010/main"/>
+                      </a:ext>
+                    </a:extLst>
+                  </pic:spPr>
+                </pic:pic>
+              </a:graphicData>
+            </a:graphic>
+            <wp14:sizeRelH relativeFrom="margin">
+              <wp14:pctWidth>0</wp14:pctWidth>
+            </wp14:sizeRelH>
+            <wp14:sizeRelV relativeFrom="margin">
+              <wp14:pctHeight>0</wp14:pctHeight>
+            </wp14:sizeRelV>
+          </wp:anchor>
+        </w:drawing>
+      </w:r>
+      <w:r>
+        <w:rPr>
+          <w:rFonts w:ascii="Arial" w:hAnsi="Arial" w:cs="Arial"/>
+          <w:b/>
+          <w:bCs/>
+          <w:noProof/>
+          <w:color w:val="000000" w:themeColor="text1"/>
+          <w:sz w:val="36"/>
+          <w:szCs w:val="27"/>
+          <w:lang w:val="en-US"/>
+        </w:rPr>
+        <w:drawing>
+          <wp:anchor distT="0" distB="0" distL="114300" distR="114300" simplePos="0" relativeHeight="251661312" behindDoc="1" locked="0" layoutInCell="1" allowOverlap="1" wp14:anchorId="56673BE8" wp14:editId="7386153F">
+            <wp:simplePos x="0" y="0"/>
+            <wp:positionH relativeFrom="margin">
+              <wp:align>left</wp:align>
+            </wp:positionH>
+            <wp:positionV relativeFrom="paragraph">
+              <wp:posOffset>0</wp:posOffset>
+            </wp:positionV>
+            <wp:extent cx="2828925" cy="1828800"/>
+            <wp:effectExtent l="0" t="0" r="0" b="0"/>
+            <wp:wrapTight wrapText="bothSides">
+              <wp:wrapPolygon edited="0">
+                <wp:start x="0" y="0"/>
+                <wp:lineTo x="0" y="21375"/>
+                <wp:lineTo x="21382" y="21375"/>
+                <wp:lineTo x="21382" y="0"/>
+                <wp:lineTo x="0" y="0"/>
+              </wp:wrapPolygon>
+            </wp:wrapTight>
+            <wp:docPr id="3" name="Picture 3" descr="Linear&#10;"/>
+            <wp:cNvGraphicFramePr>
+              <a:graphicFrameLocks xmlns:a="http://schemas.openxmlformats.org/drawingml/2006/main" noChangeAspect="1"/>
+            </wp:cNvGraphicFramePr>
+            <a:graphic xmlns:a="http://schemas.openxmlformats.org/drawingml/2006/main">
+              <a:graphicData uri="http://schemas.openxmlformats.org/drawingml/2006/picture">
+                <pic:pic xmlns:pic="http://schemas.openxmlformats.org/drawingml/2006/picture">
+                  <pic:nvPicPr>
+                    <pic:cNvPr id="1" name=""/>
+                    <pic:cNvPicPr/>
+                  </pic:nvPicPr>
+                  <pic:blipFill>
+                    <a:blip r:embed="rId11">
+                      <a:extLst>
+                        <a:ext uri="{28A0092B-C50C-407E-A947-70E740481C1C}">
+                          <a14:useLocalDpi xmlns:a14="http://schemas.microsoft.com/office/drawing/2010/main" val="0"/>
+                        </a:ext>
+                      </a:extLst>
+                    </a:blip>
+                    <a:stretch>
+                      <a:fillRect/>
+                    </a:stretch>
+                  </pic:blipFill>
+                  <pic:spPr>
+                    <a:xfrm>
+                      <a:off x="0" y="0"/>
+                      <a:ext cx="2829373" cy="1829090"/>
+                    </a:xfrm>
+                    <a:prstGeom prst="rect">
+                      <a:avLst/>
+                    </a:prstGeom>
+                  </pic:spPr>
+                </pic:pic>
+              </a:graphicData>
+            </a:graphic>
+            <wp14:sizeRelH relativeFrom="margin">
+              <wp14:pctWidth>0</wp14:pctWidth>
+            </wp14:sizeRelH>
+          </wp:anchor>
+        </w:drawing>
+      </w:r>
+    </w:p>
+    <w:p>
+      <w:pPr>
+        <w:pStyle w:val="NormalWeb"/>
+        <w:shd w:val="clear" w:color="auto" w:fill="FFFFFF"/>
+        <w:spacing w:before="0" w:beforeAutospacing="0" w:line="495" w:lineRule="atLeast"/>
+        <w:rPr>
+          <w:rFonts w:ascii="Arial" w:hAnsi="Arial" w:cs="Arial"/>
+          <w:b/>
+          <w:bCs/>
+          <w:color w:val="000000" w:themeColor="text1"/>
+          <w:sz w:val="36"/>
+          <w:szCs w:val="27"/>
+          <w:u w:val="single"/>
+          <w:lang w:val="en-US"/>
+        </w:rPr>
+      </w:pPr>
+    </w:p>
+    <w:p>
+      <w:pPr>
+        <w:pStyle w:val="NormalWeb"/>
+        <w:shd w:val="clear" w:color="auto" w:fill="FFFFFF"/>
+        <w:spacing w:before="0" w:beforeAutospacing="0" w:line="495" w:lineRule="atLeast"/>
+        <w:rPr>
+          <w:rFonts w:ascii="Arial" w:hAnsi="Arial" w:cs="Arial"/>
+          <w:b/>
+          <w:bCs/>
+          <w:color w:val="000000" w:themeColor="text1"/>
+          <w:sz w:val="36"/>
+          <w:szCs w:val="27"/>
+          <w:u w:val="single"/>
+          <w:lang w:val="en-US"/>
+        </w:rPr>
+      </w:pPr>
+    </w:p>
+    <w:p>
+      <w:pPr>
+        <w:pStyle w:val="NormalWeb"/>
+        <w:shd w:val="clear" w:color="auto" w:fill="FFFFFF"/>
+        <w:spacing w:before="0" w:beforeAutospacing="0" w:line="495" w:lineRule="atLeast"/>
+        <w:rPr>
+          <w:rFonts w:ascii="Arial" w:hAnsi="Arial" w:cs="Arial"/>
+          <w:b/>
+          <w:bCs/>
+          <w:color w:val="000000" w:themeColor="text1"/>
+          <w:sz w:val="36"/>
+          <w:szCs w:val="27"/>
+          <w:u w:val="single"/>
+          <w:lang w:val="en-US"/>
+        </w:rPr>
+      </w:pPr>
+    </w:p>
+    <w:p>
+      <w:pPr>
+        <w:pStyle w:val="NormalWeb"/>
+        <w:shd w:val="clear" w:color="auto" w:fill="FFFFFF"/>
+        <w:spacing w:before="0" w:beforeAutospacing="0" w:line="495" w:lineRule="atLeast"/>
+        <w:rPr>
+          <w:rFonts w:ascii="Arial" w:hAnsi="Arial" w:cs="Arial"/>
+          <w:b/>
+          <w:bCs/>
+          <w:color w:val="000000" w:themeColor="text1"/>
+          <w:sz w:val="36"/>
+          <w:szCs w:val="27"/>
+          <w:u w:val="single"/>
+          <w:lang w:val="en-US"/>
+        </w:rPr>
+      </w:pPr>
+      <w:r>
+        <w:rPr>
+          <w:rFonts w:ascii="Arial" w:hAnsi="Arial" w:cs="Arial"/>
+          <w:b/>
+          <w:bCs/>
+          <w:noProof/>
+          <w:color w:val="000000" w:themeColor="text1"/>
+          <w:sz w:val="36"/>
+          <w:szCs w:val="27"/>
+          <w:u w:val="single"/>
+          <w:lang w:val="en-US"/>
+        </w:rPr>
+        <mc:AlternateContent>
+          <mc:Choice Requires="wps">
+            <w:drawing>
+              <wp:anchor distT="45720" distB="45720" distL="114300" distR="114300" simplePos="0" relativeHeight="251666432" behindDoc="0" locked="0" layoutInCell="1" allowOverlap="1" wp14:anchorId="68DAFF8C" wp14:editId="59BDD0DF">
+                <wp:simplePos x="0" y="0"/>
+                <wp:positionH relativeFrom="margin">
+                  <wp:posOffset>3305175</wp:posOffset>
+                </wp:positionH>
+                <wp:positionV relativeFrom="paragraph">
+                  <wp:posOffset>60325</wp:posOffset>
+                </wp:positionV>
+                <wp:extent cx="2790825" cy="323850"/>
+                <wp:effectExtent l="0" t="0" r="28575" b="19050"/>
+                <wp:wrapSquare wrapText="bothSides"/>
+                <wp:docPr id="5" name="Text Box 2"/>
+                <wp:cNvGraphicFramePr>
+                  <a:graphicFrameLocks xmlns:a="http://schemas.openxmlformats.org/drawingml/2006/main"/>
+                </wp:cNvGraphicFramePr>
+                <a:graphic xmlns:a="http://schemas.openxmlformats.org/drawingml/2006/main">
+                  <a:graphicData uri="http://schemas.microsoft.com/office/word/2010/wordprocessingShape">
+                    <wps:wsp>
+                      <wps:cNvSpPr txBox="1">
+                        <a:spLocks noChangeArrowheads="1"/>
+                      </wps:cNvSpPr>
+                      <wps:spPr bwMode="auto">
+                        <a:xfrm>
+                          <a:off x="0" y="0"/>
+                          <a:ext cx="2790825" cy="323850"/>
+                        </a:xfrm>
+                        <a:prstGeom prst="rect">
+                          <a:avLst/>
+                        </a:prstGeom>
+                        <a:solidFill>
+                          <a:srgbClr val="FFFFFF"/>
+                        </a:solidFill>
+                        <a:ln w="9525">
+                          <a:solidFill>
+                            <a:schemeClr val="bg1"/>
+                          </a:solidFill>
+                          <a:miter lim="800000"/>
+                          <a:headEnd/>
+                          <a:tailEnd/>
+                        </a:ln>
+                      </wps:spPr>
+                      <wps:txbx>
+                        <w:txbxContent>
+                          <w:p>
+                            <w:pPr>
+                              <w:jc w:val="center"/>
+                              <w:rPr>
+                                <w:sz w:val="28"/>
+                              </w:rPr>
+                            </w:pPr>
+                            <w:r>
+                              <w:rPr>
+                                <w:sz w:val="28"/>
+                                <w:lang w:val="en-US"/>
+                              </w:rPr>
+                              <w:t>Non-</w:t>
+                            </w:r>
+                            <w:r>
+                              <w:rPr>
+                                <w:sz w:val="28"/>
+                                <w:lang w:val="en-US"/>
+                              </w:rPr>
+                              <w:t>Linear Relationship</w:t>
+                            </w:r>
+                          </w:p>
+                        </w:txbxContent>
+                      </wps:txbx>
+                      <wps:bodyPr rot="0" vert="horz" wrap="square" lIns="91440" tIns="45720" rIns="91440" bIns="45720" anchor="t" anchorCtr="0">
+                        <a:noAutofit/>
+                      </wps:bodyPr>
+                    </wps:wsp>
+                  </a:graphicData>
+                </a:graphic>
+                <wp14:sizeRelH relativeFrom="margin">
+                  <wp14:pctWidth>0</wp14:pctWidth>
+                </wp14:sizeRelH>
+                <wp14:sizeRelV relativeFrom="margin">
+                  <wp14:pctHeight>0</wp14:pctHeight>
+                </wp14:sizeRelV>
+              </wp:anchor>
+            </w:drawing>
+          </mc:Choice>
+          <mc:Fallback>
+            <w:pict>
+              <v:shapetype w14:anchorId="68DAFF8C" id="_x0000_t202" coordsize="21600,21600" o:spt="202" path="m,l,21600r21600,l21600,xe">
+                <v:stroke joinstyle="miter"/>
+                <v:path gradientshapeok="t" o:connecttype="rect"/>
+              </v:shapetype>
+              <v:shape id="Text Box 2" o:spid="_x0000_s1026" type="#_x0000_t202" style="position:absolute;margin-left:260.25pt;margin-top:4.75pt;width:219.75pt;height:25.5pt;z-index:251666432;visibility:visible;mso-wrap-style:square;mso-width-percent:0;mso-height-percent:0;mso-wrap-distance-left:9pt;mso-wrap-distance-top:3.6pt;mso-wrap-distance-right:9pt;mso-wrap-distance-bottom:3.6pt;mso-position-horizontal:absolute;mso-position-horizontal-relative:margin;mso-position-vertical:absolute;mso-position-vertical-relative:text;mso-width-percent:0;mso-height-percent:0;mso-width-relative:margin;mso-height-relative:margin;v-text-anchor:top" o:gfxdata="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" strokecolor="white [3212]">
+                <v:textbox>
+                  <w:txbxContent>
+                    <w:p>
+                      <w:pPr>
+                        <w:jc w:val="center"/>
+                        <w:rPr>
+                          <w:sz w:val="28"/>
+                        </w:rPr>
+                      </w:pPr>
+                      <w:r>
+                        <w:rPr>
+                          <w:sz w:val="28"/>
+                          <w:lang w:val="en-US"/>
+                        </w:rPr>
+                        <w:t>Non-</w:t>
+                      </w:r>
+                      <w:r>
+                        <w:rPr>
+                          <w:sz w:val="28"/>
+                          <w:lang w:val="en-US"/>
+                        </w:rPr>
+                        <w:t>Linear Relationship</w:t>
+                      </w:r>
+                    </w:p>
+                  </w:txbxContent>
+                </v:textbox>
+                <w10:wrap type="square" anchorx="margin"/>
+              </v:shape>
+            </w:pict>
+          </mc:Fallback>
+        </mc:AlternateContent>
+      </w:r>
+      <w:r>
+        <w:rPr>
+          <w:rFonts w:ascii="Arial" w:hAnsi="Arial" w:cs="Arial"/>
+          <w:b/>
+          <w:bCs/>
+          <w:noProof/>
+          <w:color w:val="000000" w:themeColor="text1"/>
+          <w:sz w:val="36"/>
+          <w:szCs w:val="27"/>
+          <w:u w:val="single"/>
+          <w:lang w:val="en-US"/>
+        </w:rPr>
+        <mc:AlternateContent>
+          <mc:Choice Requires="wps">
+            <w:drawing>
+              <wp:anchor distT="45720" distB="45720" distL="114300" distR="114300" simplePos="0" relativeHeight="251664384" behindDoc="0" locked="0" layoutInCell="1" allowOverlap="1" wp14:anchorId="25CA9784" wp14:editId="532AD83E">
+                <wp:simplePos x="0" y="0"/>
+                <wp:positionH relativeFrom="margin">
+                  <wp:align>left</wp:align>
+                </wp:positionH>
+                <wp:positionV relativeFrom="paragraph">
+                  <wp:posOffset>59055</wp:posOffset>
+                </wp:positionV>
+                <wp:extent cx="2790825" cy="266700"/>
+                <wp:effectExtent l="0" t="0" r="28575" b="19050"/>
+                <wp:wrapSquare wrapText="bothSides"/>
+                <wp:docPr id="217" name="Text Box 2"/>
+                <wp:cNvGraphicFramePr>
+                  <a:graphicFrameLocks xmlns:a="http://schemas.openxmlformats.org/drawingml/2006/main"/>
+                </wp:cNvGraphicFramePr>
+                <a:graphic xmlns:a="http://schemas.openxmlformats.org/drawingml/2006/main">
+                  <a:graphicData uri="http://schemas.microsoft.com/office/word/2010/wordprocessingShape">
+                    <wps:wsp>
+                      <wps:cNvSpPr txBox="1">
+                        <a:spLocks noChangeArrowheads="1"/>
+                      </wps:cNvSpPr>
+                      <wps:spPr bwMode="auto">
+                        <a:xfrm>
+                          <a:off x="0" y="0"/>
+                          <a:ext cx="2790825" cy="266700"/>
+                        </a:xfrm>
+                        <a:prstGeom prst="rect">
+                          <a:avLst/>
+                        </a:prstGeom>
+                        <a:solidFill>
+                          <a:srgbClr val="FFFFFF"/>
+                        </a:solidFill>
+                        <a:ln w="9525">
+                          <a:solidFill>
+                            <a:schemeClr val="bg1"/>
+                          </a:solidFill>
+                          <a:miter lim="800000"/>
+                          <a:headEnd/>
+                          <a:tailEnd/>
+                        </a:ln>
+                      </wps:spPr>
+                      <wps:txbx>
+                        <w:txbxContent>
+                          <w:p>
+                            <w:pPr>
+                              <w:jc w:val="center"/>
+                              <w:rPr>
+                                <w:sz w:val="28"/>
+                              </w:rPr>
+                            </w:pPr>
+                            <w:r>
+                              <w:rPr>
+                                <w:sz w:val="28"/>
+                                <w:lang w:val="en-US"/>
+                              </w:rPr>
+                              <w:t>Linear Relationship</w:t>
+                            </w:r>
+                          </w:p>
+                        </w:txbxContent>
+                      </wps:txbx>
+                      <wps:bodyPr rot="0" vert="horz" wrap="square" lIns="91440" tIns="45720" rIns="91440" bIns="45720" anchor="t" anchorCtr="0">
+                        <a:noAutofit/>
+                      </wps:bodyPr>
+                    </wps:wsp>
+                  </a:graphicData>
+                </a:graphic>
+                <wp14:sizeRelH relativeFrom="margin">
+                  <wp14:pctWidth>0</wp14:pctWidth>
+                </wp14:sizeRelH>
+                <wp14:sizeRelV relativeFrom="margin">
+                  <wp14:pctHeight>0</wp14:pctHeight>
+                </wp14:sizeRelV>
+              </wp:anchor>
+            </w:drawing>
+          </mc:Choice>
+          <mc:Fallback>
+            <w:pict>
+              <v:shape w14:anchorId="25CA9784" id="_x0000_s1027" type="#_x0000_t202" style="position:absolute;margin-left:0;margin-top:4.65pt;width:219.75pt;height:21pt;z-index:251664384;visibility:visible;mso-wrap-style:square;mso-width-percent:0;mso-height-percent:0;mso-wrap-distance-left:9pt;mso-wrap-distance-top:3.6pt;mso-wrap-distance-right:9pt;mso-wrap-distance-bottom:3.6pt;mso-position-horizontal:left;mso-position-horizontal-relative:margin;mso-position-vertical:absolute;mso-position-vertical-relative:text;mso-width-percent:0;mso-height-percent:0;mso-width-relative:margin;mso-height-relative:margin;v-text-anchor:top" o:gfxdata="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" strokecolor="white [3212]">
+                <v:textbox>
+                  <w:txbxContent>
+                    <w:p>
+                      <w:pPr>
+                        <w:jc w:val="center"/>
+                        <w:rPr>
+                          <w:sz w:val="28"/>
+                        </w:rPr>
+                      </w:pPr>
+                      <w:r>
+                        <w:rPr>
+                          <w:sz w:val="28"/>
+                          <w:lang w:val="en-US"/>
+                        </w:rPr>
+                        <w:t>Linear Relationship</w:t>
+                      </w:r>
+                    </w:p>
+                  </w:txbxContent>
+                </v:textbox>
+                <w10:wrap type="square" anchorx="margin"/>
+              </v:shape>
+            </w:pict>
+          </mc:Fallback>
+        </mc:AlternateContent>
+      </w:r>
+    </w:p>
+    <w:p>
+      <w:pPr>
+        <w:pStyle w:val="NormalWeb"/>
+        <w:shd w:val="clear" w:color="auto" w:fill="FFFFFF"/>
+        <w:spacing w:before="0" w:beforeAutospacing="0" w:line="495" w:lineRule="atLeast"/>
+        <w:rPr>
+          <w:rFonts w:ascii="Arial" w:hAnsi="Arial" w:cs="Arial"/>
+          <w:color w:val="000000" w:themeColor="text1"/>
+          <w:spacing w:val="-1"/>
+          <w:sz w:val="30"/>
+          <w:szCs w:val="30"/>
+          <w:shd w:val="clear" w:color="auto" w:fill="FFFFFF"/>
+          <w:lang w:val="en-US"/>
+        </w:rPr>
+      </w:pPr>
+      <w:r>
+        <w:rPr>
+          <w:rFonts w:ascii="Arial" w:hAnsi="Arial" w:cs="Arial"/>
+          <w:color w:val="000000" w:themeColor="text1"/>
+          <w:spacing w:val="-1"/>
+          <w:sz w:val="30"/>
+          <w:szCs w:val="30"/>
+          <w:shd w:val="clear" w:color="auto" w:fill="FFFFFF"/>
+        </w:rPr>
+        <w:t>If no linearity is observed, transform the data</w:t>
+      </w:r>
+      <w:r>
+        <w:rPr>
+          <w:rFonts w:ascii="Arial" w:hAnsi="Arial" w:cs="Arial"/>
+          <w:color w:val="000000" w:themeColor="text1"/>
+          <w:spacing w:val="-1"/>
+          <w:sz w:val="30"/>
+          <w:szCs w:val="30"/>
+          <w:shd w:val="clear" w:color="auto" w:fill="FFFFFF"/>
+          <w:lang w:val="en-US"/>
+        </w:rPr>
+        <w:t xml:space="preserve"> (using log transformation, exponential transformation, reciprocal transformation, square root transformation, boxcox transformation etc.).</w:t>
+      </w:r>
+    </w:p>
+    <w:p>
+      <w:pPr>
+        <w:pStyle w:val="NormalWeb"/>
+        <w:shd w:val="clear" w:color="auto" w:fill="FFFFFF"/>
+        <w:tabs>
+          <w:tab w:val="left" w:pos="3960"/>
+        </w:tabs>
+        <w:spacing w:before="0" w:beforeAutospacing="0" w:line="495" w:lineRule="atLeast"/>
+        <w:rPr>
+          <w:rFonts w:ascii="Arial" w:hAnsi="Arial" w:cs="Arial"/>
+          <w:b/>
+          <w:bCs/>
+          <w:color w:val="000000" w:themeColor="text1"/>
+          <w:sz w:val="36"/>
+          <w:szCs w:val="27"/>
+          <w:u w:val="single"/>
+          <w:lang w:val="en-US"/>
+        </w:rPr>
+      </w:pPr>
+      <w:r>
+        <w:rPr>
+          <w:rFonts w:ascii="Arial" w:hAnsi="Arial" w:cs="Arial"/>
+          <w:b/>
+          <w:bCs/>
+          <w:color w:val="000000" w:themeColor="text1"/>
+          <w:sz w:val="36"/>
+          <w:szCs w:val="27"/>
+          <w:u w:val="single"/>
+          <w:lang w:val="en-US"/>
+        </w:rPr>
+        <w:t>NO MULTI-COLLINEARITY</w:t>
+      </w:r>
+    </w:p>
+    <w:p>
+      <w:pPr>
+        <w:pStyle w:val="NormalWeb"/>
+        <w:shd w:val="clear" w:color="auto" w:fill="FFFFFF"/>
+        <w:tabs>
+          <w:tab w:val="left" w:pos="3960"/>
+        </w:tabs>
+        <w:spacing w:before="0" w:beforeAutospacing="0" w:line="495" w:lineRule="atLeast"/>
+        <w:rPr>
+          <w:rFonts w:ascii="Georgia" w:hAnsi="Georgia"/>
+          <w:color w:val="000000" w:themeColor="text1"/>
+          <w:spacing w:val="-1"/>
+          <w:sz w:val="30"/>
+          <w:szCs w:val="30"/>
+          <w:shd w:val="clear" w:color="auto" w:fill="FFFFFF"/>
+        </w:rPr>
+      </w:pPr>
+      <w:r>
+        <w:rPr>
+          <w:rFonts w:ascii="Georgia" w:hAnsi="Georgia"/>
+          <w:color w:val="000000" w:themeColor="text1"/>
+          <w:spacing w:val="-1"/>
+          <w:sz w:val="30"/>
+          <w:szCs w:val="30"/>
+          <w:shd w:val="clear" w:color="auto" w:fill="FFFFFF"/>
+        </w:rPr>
+        <w:t>Multicollinearity is observed when two or more independent variables are correlated to one another.</w:t>
+      </w:r>
+    </w:p>
+    <w:p>
+      <w:pPr>
+        <w:pStyle w:val="NormalWeb"/>
+        <w:shd w:val="clear" w:color="auto" w:fill="FFFFFF"/>
+        <w:tabs>
+          <w:tab w:val="left" w:pos="3960"/>
+        </w:tabs>
+        <w:spacing w:before="0" w:beforeAutospacing="0" w:line="495" w:lineRule="atLeast"/>
+        <w:rPr>
+          <w:rFonts w:ascii="Arial" w:hAnsi="Arial" w:cs="Arial"/>
+          <w:bCs/>
+          <w:color w:val="000000" w:themeColor="text1"/>
+          <w:sz w:val="32"/>
+          <w:szCs w:val="27"/>
+          <w:lang w:val="en-US"/>
+        </w:rPr>
+      </w:pPr>
+      <w:r>
+        <w:rPr>
+          <w:rFonts w:ascii="Arial" w:hAnsi="Arial" w:cs="Arial"/>
+          <w:bCs/>
+          <w:color w:val="000000" w:themeColor="text1"/>
+          <w:sz w:val="32"/>
+          <w:szCs w:val="27"/>
+          <w:lang w:val="en-US"/>
+        </w:rPr>
+        <w:t>When independent variables show multicollinearity, there will be problems for linear model figuring out the specific variable that contributes to the variance in the dependent variable.</w:t>
+      </w:r>
+    </w:p>
+    <w:p>
+      <w:pPr>
+        <w:pStyle w:val="NormalWeb"/>
+        <w:shd w:val="clear" w:color="auto" w:fill="FFFFFF"/>
+        <w:spacing w:before="0" w:beforeAutospacing="0" w:line="495" w:lineRule="atLeast"/>
+        <w:rPr>
+          <w:rFonts w:ascii="Segoe UI" w:hAnsi="Segoe UI" w:cs="Segoe UI"/>
+          <w:color w:val="000000" w:themeColor="text1"/>
+          <w:sz w:val="27"/>
+          <w:szCs w:val="27"/>
+          <w:shd w:val="clear" w:color="auto" w:fill="FFFFFF"/>
+        </w:rPr>
+      </w:pPr>
+      <w:r>
+        <w:rPr>
+          <w:rFonts w:ascii="Segoe UI" w:hAnsi="Segoe UI" w:cs="Segoe UI"/>
+          <w:color w:val="000000" w:themeColor="text1"/>
+          <w:sz w:val="27"/>
+          <w:szCs w:val="27"/>
+          <w:shd w:val="clear" w:color="auto" w:fill="FFFFFF"/>
+        </w:rPr>
+        <w:t>The best method to test for the assumption is the Variance Inflation Factor method.</w:t>
+      </w:r>
+    </w:p>
+    <w:p>
+      <w:pPr>
+        <w:pStyle w:val="NormalWeb"/>
+        <w:shd w:val="clear" w:color="auto" w:fill="FFFFFF"/>
+        <w:spacing w:before="0" w:beforeAutospacing="0" w:line="495" w:lineRule="atLeast"/>
+        <w:rPr>
+          <w:rFonts w:ascii="Modern No. 20" w:hAnsi="Modern No. 20" w:cs="Arial"/>
+          <w:bCs/>
+          <w:color w:val="000000" w:themeColor="text1"/>
+          <w:sz w:val="32"/>
+          <w:szCs w:val="27"/>
+          <w:lang w:val="en-US"/>
+        </w:rPr>
+      </w:pPr>
+      <w:r>
+        <w:rPr>
+          <w:rFonts w:ascii="Arial" w:hAnsi="Arial" w:cs="Arial"/>
+          <w:bCs/>
+          <w:color w:val="000000" w:themeColor="text1"/>
+          <w:sz w:val="32"/>
+          <w:szCs w:val="27"/>
+          <w:lang w:val="en-US"/>
+        </w:rPr>
+        <w:t>Here’s link where you can check how can we exclude variables sharing high correlation.</w:t>
+      </w:r>
+    </w:p>
+    <w:p>
+      <w:pPr>
+        <w:pStyle w:val="NormalWeb"/>
+        <w:shd w:val="clear" w:color="auto" w:fill="FFFFFF"/>
+        <w:spacing w:before="0" w:beforeAutospacing="0" w:line="495" w:lineRule="atLeast"/>
+        <w:rPr>
+          <w:rFonts w:ascii="Arial" w:hAnsi="Arial" w:cs="Arial"/>
+          <w:bCs/>
+          <w:color w:val="000000" w:themeColor="text1"/>
+          <w:sz w:val="52"/>
+          <w:szCs w:val="27"/>
+          <w:lang w:val="en-US"/>
+        </w:rPr>
+      </w:pPr>
+      <w:hyperlink r:id="rId12" w:history="1">
+        <w:r>
+          <w:rPr>
+            <w:rStyle w:val="Hyperlink"/>
+            <w:sz w:val="40"/>
+          </w:rPr>
+          <w:t xml:space="preserve">How to Calculate VIF in Python - </w:t>
+        </w:r>
+        <w:proofErr w:type="spellStart"/>
+        <w:r>
+          <w:rPr>
+            <w:rStyle w:val="Hyperlink"/>
+            <w:sz w:val="40"/>
+          </w:rPr>
+          <w:t>Statology</w:t>
+        </w:r>
+        <w:proofErr w:type="spellEnd"/>
+      </w:hyperlink>
+    </w:p>
+    <w:p>
+      <w:pPr>
+        <w:pStyle w:val="NormalWeb"/>
+        <w:shd w:val="clear" w:color="auto" w:fill="FFFFFF"/>
+        <w:spacing w:before="0" w:beforeAutospacing="0" w:line="495" w:lineRule="atLeast"/>
+        <w:rPr>
+          <w:rFonts w:ascii="Arial" w:hAnsi="Arial" w:cs="Arial"/>
+          <w:b/>
+          <w:bCs/>
+          <w:color w:val="000000" w:themeColor="text1"/>
+          <w:sz w:val="27"/>
+          <w:szCs w:val="27"/>
+          <w:u w:val="single"/>
+          <w:lang w:val="en-US"/>
+        </w:rPr>
+      </w:pPr>
+      <w:bookmarkStart w:id="2" w:name="_GoBack"/>
+      <w:bookmarkEnd w:id="2"/>
+    </w:p>
+    <w:p>
+      <w:pPr>
+        <w:pStyle w:val="NormalWeb"/>
+        <w:shd w:val="clear" w:color="auto" w:fill="FFFFFF"/>
+        <w:spacing w:before="0" w:beforeAutospacing="0" w:line="495" w:lineRule="atLeast"/>
+        <w:rPr>
+          <w:rFonts w:ascii="Arial" w:hAnsi="Arial" w:cs="Arial"/>
+          <w:b/>
+          <w:bCs/>
+          <w:color w:val="000000" w:themeColor="text1"/>
+          <w:sz w:val="27"/>
+          <w:szCs w:val="27"/>
+          <w:u w:val="single"/>
+          <w:lang w:val="en-US"/>
+        </w:rPr>
+      </w:pPr>
+      <w:r>
+        <w:rPr>
+          <w:rFonts w:ascii="Arial" w:hAnsi="Arial" w:cs="Arial"/>
+          <w:b/>
+          <w:bCs/>
+          <w:color w:val="000000" w:themeColor="text1"/>
+          <w:sz w:val="27"/>
+          <w:szCs w:val="27"/>
+          <w:u w:val="single"/>
+          <w:lang w:val="en-US"/>
+        </w:rPr>
+        <w:lastRenderedPageBreak/>
+        <w:t>NOTE</w:t>
+      </w:r>
+      <w:r>
+        <w:rPr>
+          <w:rFonts w:ascii="Arial" w:hAnsi="Arial" w:cs="Arial"/>
+          <w:b/>
+          <w:bCs/>
+          <w:color w:val="000000" w:themeColor="text1"/>
+          <w:sz w:val="27"/>
+          <w:szCs w:val="27"/>
+          <w:lang w:val="en-US"/>
+        </w:rPr>
+        <w:t>:</w:t>
+      </w:r>
+    </w:p>
+    <w:p>
+      <w:pPr>
+        <w:pStyle w:val="NormalWeb"/>
+        <w:shd w:val="clear" w:color="auto" w:fill="FFFFFF"/>
+        <w:spacing w:before="0" w:beforeAutospacing="0" w:line="495" w:lineRule="atLeast"/>
+        <w:rPr>
+          <w:rFonts w:ascii="Arial" w:hAnsi="Arial" w:cs="Arial"/>
+          <w:color w:val="000000" w:themeColor="text1"/>
+          <w:szCs w:val="27"/>
+        </w:rPr>
+      </w:pPr>
+      <w:r>
+        <w:rPr>
+          <w:rFonts w:ascii="Arial" w:hAnsi="Arial" w:cs="Arial"/>
+          <w:bCs/>
+          <w:color w:val="000000" w:themeColor="text1"/>
+          <w:szCs w:val="27"/>
         </w:rPr>
         <w:t>A Linear Regression model’s main aim is to find the best fit linear line and the optimal values of intercept and coefficients such that the error is minimized.</w:t>
       </w:r>
@@ -3035,7 +4475,7 @@
         <w:rPr>
           <w:rFonts w:ascii="Arial" w:hAnsi="Arial" w:cs="Arial"/>
           <w:bCs/>
-          <w:color w:val="222222"/>
+          <w:color w:val="000000" w:themeColor="text1"/>
           <w:szCs w:val="27"/>
         </w:rPr>
         <w:br/>
@@ -3043,7 +4483,7 @@
       <w:r>
         <w:rPr>
           <w:rFonts w:ascii="Arial" w:hAnsi="Arial" w:cs="Arial"/>
-          <w:color w:val="222222"/>
+          <w:color w:val="000000" w:themeColor="text1"/>
           <w:szCs w:val="27"/>
         </w:rPr>
         <w:t>Error is the difference between the actual value and Predicted value and the goal is to reduce this difference.</w:t>
@@ -3052,8 +4492,9 @@
     <w:p>
       <w:pPr>
         <w:rPr>
-          <w:rFonts w:eastAsiaTheme="minorEastAsia"/>
+          <w:rFonts w:ascii="Arial" w:eastAsiaTheme="minorEastAsia" w:hAnsi="Arial" w:cs="Arial"/>
           <w:b/>
+          <w:color w:val="000000" w:themeColor="text1"/>
           <w:sz w:val="28"/>
           <w:szCs w:val="30"/>
           <w:lang w:val="en-US"/>
@@ -3061,8 +4502,9 @@
       </w:pPr>
       <w:r>
         <w:rPr>
-          <w:rFonts w:eastAsiaTheme="minorEastAsia"/>
+          <w:rFonts w:ascii="Arial" w:eastAsiaTheme="minorEastAsia" w:hAnsi="Arial" w:cs="Arial"/>
           <w:b/>
+          <w:color w:val="000000" w:themeColor="text1"/>
           <w:sz w:val="28"/>
           <w:szCs w:val="30"/>
           <w:lang w:val="en-US"/>
@@ -3073,7 +4515,8 @@
     <w:p>
       <w:pPr>
         <w:rPr>
-          <w:rFonts w:eastAsiaTheme="minorEastAsia"/>
+          <w:rFonts w:ascii="Arial" w:eastAsiaTheme="minorEastAsia" w:hAnsi="Arial" w:cs="Arial"/>
+          <w:color w:val="000000" w:themeColor="text1"/>
           <w:sz w:val="28"/>
           <w:szCs w:val="30"/>
           <w:lang w:val="en-US"/>
@@ -3081,7 +4524,8 @@
       </w:pPr>
       <w:r>
         <w:rPr>
-          <w:rFonts w:eastAsiaTheme="minorEastAsia"/>
+          <w:rFonts w:ascii="Arial" w:eastAsiaTheme="minorEastAsia" w:hAnsi="Arial" w:cs="Arial"/>
+          <w:color w:val="000000" w:themeColor="text1"/>
           <w:sz w:val="28"/>
           <w:szCs w:val="30"/>
           <w:lang w:val="en-US"/>
@@ -3092,7 +4536,8 @@
     <w:p>
       <w:pPr>
         <w:rPr>
-          <w:rFonts w:eastAsiaTheme="minorEastAsia"/>
+          <w:rFonts w:ascii="Arial" w:eastAsiaTheme="minorEastAsia" w:hAnsi="Arial" w:cs="Arial"/>
+          <w:color w:val="000000" w:themeColor="text1"/>
           <w:sz w:val="28"/>
           <w:szCs w:val="30"/>
           <w:lang w:val="en-US"/>
@@ -3100,7 +4545,8 @@
       </w:pPr>
       <w:r>
         <w:rPr>
-          <w:rFonts w:eastAsiaTheme="minorEastAsia"/>
+          <w:rFonts w:ascii="Arial" w:eastAsiaTheme="minorEastAsia" w:hAnsi="Arial" w:cs="Arial"/>
+          <w:color w:val="000000" w:themeColor="text1"/>
           <w:sz w:val="28"/>
           <w:szCs w:val="30"/>
           <w:lang w:val="en-US"/>
@@ -3110,7 +4556,8 @@
       <m:oMath>
         <m:r>
           <w:rPr>
-            <w:rFonts w:ascii="Cambria Math" w:hAnsi="Cambria Math"/>
+            <w:rFonts w:ascii="Cambria Math" w:hAnsi="Cambria Math" w:cs="Arial"/>
+            <w:color w:val="000000" w:themeColor="text1"/>
             <w:sz w:val="36"/>
             <w:lang w:val="en-US"/>
           </w:rPr>
@@ -3119,7 +4566,8 @@
       </m:oMath>
       <w:r>
         <w:rPr>
-          <w:rFonts w:eastAsiaTheme="minorEastAsia"/>
+          <w:rFonts w:ascii="Arial" w:eastAsiaTheme="minorEastAsia" w:hAnsi="Arial" w:cs="Arial"/>
+          <w:color w:val="000000" w:themeColor="text1"/>
           <w:sz w:val="28"/>
           <w:szCs w:val="30"/>
           <w:lang w:val="en-US"/>
@@ -3130,7 +4578,8 @@
     <w:p>
       <w:pPr>
         <w:rPr>
-          <w:rFonts w:eastAsiaTheme="minorEastAsia"/>
+          <w:rFonts w:ascii="Arial" w:eastAsiaTheme="minorEastAsia" w:hAnsi="Arial" w:cs="Arial"/>
+          <w:color w:val="000000" w:themeColor="text1"/>
           <w:sz w:val="28"/>
           <w:szCs w:val="30"/>
           <w:lang w:val="en-US"/>
@@ -3138,7 +4587,8 @@
       </w:pPr>
       <w:r>
         <w:rPr>
-          <w:rFonts w:eastAsiaTheme="minorEastAsia"/>
+          <w:rFonts w:ascii="Arial" w:eastAsiaTheme="minorEastAsia" w:hAnsi="Arial" w:cs="Arial"/>
+          <w:color w:val="000000" w:themeColor="text1"/>
           <w:sz w:val="28"/>
           <w:szCs w:val="30"/>
           <w:lang w:val="en-US"/>
@@ -3159,6 +4609,181 @@
 <file path=word/numbering.xml><?xml version="1.0" encoding="utf-8"?>
 <w:numbering xmlns:wpc="http://schemas.microsoft.com/office/word/2010/wordprocessingCanvas" xmlns:cx="http://schemas.microsoft.com/office/drawing/2014/chartex" xmlns:cx1="http://schemas.microsoft.com/office/drawing/2015/9/8/chartex" xmlns:cx2="http://schemas.microsoft.com/office/drawing/2015/10/21/chartex" xmlns:cx3="http://schemas.microsoft.com/office/drawing/2016/5/9/chartex" xmlns:cx4="http://schemas.microsoft.com/office/drawing/2016/5/10/chartex" xmlns:cx5="http://schemas.microsoft.com/office/drawing/2016/5/11/chartex" xmlns:cx6="http://schemas.microsoft.com/office/drawing/2016/5/12/chartex" xmlns:cx7="http://schemas.microsoft.com/office/drawing/2016/5/13/chartex" xmlns:cx8="http://schemas.microsoft.com/office/drawing/2016/5/14/chartex" xmlns:mc="http://schemas.openxmlformats.org/markup-compatibility/2006" xmlns:aink="http://schemas.microsoft.com/office/drawing/2016/ink" xmlns:am3d="http://schemas.microsoft.com/office/drawing/2017/model3d" xmlns:o="urn:schemas-microsoft-com:office:office" xmlns:r="http://schemas.openxmlformats.org/officeDocument/2006/relationships" xmlns:m="http://schemas.openxmlformats.org/officeDocument/2006/math" xmlns:v="urn:schemas-microsoft-com:vml" xmlns:wp14="http://schemas.microsoft.com/office/word/2010/wordprocessingDrawing" xmlns:wp="http://schemas.openxmlformats.org/drawingml/2006/wordprocessingDrawing" xmlns:w10="urn:schemas-microsoft-com:office:word" xmlns:w="http://schemas.openxmlformats.org/wordprocessingml/2006/main" xmlns:w14="http://schemas.microsoft.com/office/word/2010/wordml" xmlns:w15="http://schemas.microsoft.com/office/word/2012/wordml" xmlns:w16cid="http://schemas.microsoft.com/office/word/2016/wordml/cid" xmlns:w16se="http://schemas.microsoft.com/office/word/2015/wordml/symex" xmlns:wpg="http://schemas.microsoft.com/office/word/2010/wordprocessingGroup" xmlns:wpi="http://schemas.microsoft.com/office/word/2010/wordprocessingInk" xmlns:wne="http://schemas.microsoft.com/office/word/2006/wordml" xmlns:wps="http://schemas.microsoft.com/office/word/2010/wordprocessingShape" mc:Ignorable="w14 w15 w16se w16cid wp14">
   <w:abstractNum w:abstractNumId="0" w15:restartNumberingAfterBreak="0">
+    <w:nsid w:val="15156FC8"/>
+    <w:multiLevelType w:val="hybridMultilevel"/>
+    <w:tmpl w:val="390278FC"/>
+    <w:lvl w:ilvl="0" w:tplc="0C00000F">
+      <w:start w:val="1"/>
+      <w:numFmt w:val="decimal"/>
+      <w:lvlText w:val="%1."/>
+      <w:lvlJc w:val="left"/>
+      <w:pPr>
+        <w:ind w:left="720" w:hanging="360"/>
+      </w:pPr>
+    </w:lvl>
+    <w:lvl w:ilvl="1" w:tplc="0C000019" w:tentative="1">
+      <w:start w:val="1"/>
+      <w:numFmt w:val="lowerLetter"/>
+      <w:lvlText w:val="%2."/>
+      <w:lvlJc w:val="left"/>
+      <w:pPr>
+        <w:ind w:left="1440" w:hanging="360"/>
+      </w:pPr>
+    </w:lvl>
+    <w:lvl w:ilvl="2" w:tplc="0C00001B" w:tentative="1">
+      <w:start w:val="1"/>
+      <w:numFmt w:val="lowerRoman"/>
+      <w:lvlText w:val="%3."/>
+      <w:lvlJc w:val="right"/>
+      <w:pPr>
+        <w:ind w:left="2160" w:hanging="180"/>
+      </w:pPr>
+    </w:lvl>
+    <w:lvl w:ilvl="3" w:tplc="0C00000F" w:tentative="1">
+      <w:start w:val="1"/>
+      <w:numFmt w:val="decimal"/>
+      <w:lvlText w:val="%4."/>
+      <w:lvlJc w:val="left"/>
+      <w:pPr>
+        <w:ind w:left="2880" w:hanging="360"/>
+      </w:pPr>
+    </w:lvl>
+    <w:lvl w:ilvl="4" w:tplc="0C000019" w:tentative="1">
+      <w:start w:val="1"/>
+      <w:numFmt w:val="lowerLetter"/>
+      <w:lvlText w:val="%5."/>
+      <w:lvlJc w:val="left"/>
+      <w:pPr>
+        <w:ind w:left="3600" w:hanging="360"/>
+      </w:pPr>
+    </w:lvl>
+    <w:lvl w:ilvl="5" w:tplc="0C00001B" w:tentative="1">
+      <w:start w:val="1"/>
+      <w:numFmt w:val="lowerRoman"/>
+      <w:lvlText w:val="%6."/>
+      <w:lvlJc w:val="right"/>
+      <w:pPr>
+        <w:ind w:left="4320" w:hanging="180"/>
+      </w:pPr>
+    </w:lvl>
+    <w:lvl w:ilvl="6" w:tplc="0C00000F" w:tentative="1">
+      <w:start w:val="1"/>
+      <w:numFmt w:val="decimal"/>
+      <w:lvlText w:val="%7."/>
+      <w:lvlJc w:val="left"/>
+      <w:pPr>
+        <w:ind w:left="5040" w:hanging="360"/>
+      </w:pPr>
+    </w:lvl>
+    <w:lvl w:ilvl="7" w:tplc="0C000019" w:tentative="1">
+      <w:start w:val="1"/>
+      <w:numFmt w:val="lowerLetter"/>
+      <w:lvlText w:val="%8."/>
+      <w:lvlJc w:val="left"/>
+      <w:pPr>
+        <w:ind w:left="5760" w:hanging="360"/>
+      </w:pPr>
+    </w:lvl>
+    <w:lvl w:ilvl="8" w:tplc="0C00001B" w:tentative="1">
+      <w:start w:val="1"/>
+      <w:numFmt w:val="lowerRoman"/>
+      <w:lvlText w:val="%9."/>
+      <w:lvlJc w:val="right"/>
+      <w:pPr>
+        <w:ind w:left="6480" w:hanging="180"/>
+      </w:pPr>
+    </w:lvl>
+  </w:abstractNum>
+  <w:abstractNum w:abstractNumId="1" w15:restartNumberingAfterBreak="0">
+    <w:nsid w:val="23D151A3"/>
+    <w:multiLevelType w:val="hybridMultilevel"/>
+    <w:tmpl w:val="8E1098B4"/>
+    <w:lvl w:ilvl="0" w:tplc="0C000011">
+      <w:start w:val="1"/>
+      <w:numFmt w:val="decimal"/>
+      <w:lvlText w:val="%1)"/>
+      <w:lvlJc w:val="left"/>
+      <w:pPr>
+        <w:ind w:left="720" w:hanging="360"/>
+      </w:pPr>
+      <w:rPr>
+        <w:rFonts w:hint="default"/>
+      </w:rPr>
+    </w:lvl>
+    <w:lvl w:ilvl="1" w:tplc="0C000019" w:tentative="1">
+      <w:start w:val="1"/>
+      <w:numFmt w:val="lowerLetter"/>
+      <w:lvlText w:val="%2."/>
+      <w:lvlJc w:val="left"/>
+      <w:pPr>
+        <w:ind w:left="1440" w:hanging="360"/>
+      </w:pPr>
+    </w:lvl>
+    <w:lvl w:ilvl="2" w:tplc="0C00001B" w:tentative="1">
+      <w:start w:val="1"/>
+      <w:numFmt w:val="lowerRoman"/>
+      <w:lvlText w:val="%3."/>
+      <w:lvlJc w:val="right"/>
+      <w:pPr>
+        <w:ind w:left="2160" w:hanging="180"/>
+      </w:pPr>
+    </w:lvl>
+    <w:lvl w:ilvl="3" w:tplc="0C00000F" w:tentative="1">
+      <w:start w:val="1"/>
+      <w:numFmt w:val="decimal"/>
+      <w:lvlText w:val="%4."/>
+      <w:lvlJc w:val="left"/>
+      <w:pPr>
+        <w:ind w:left="2880" w:hanging="360"/>
+      </w:pPr>
+    </w:lvl>
+    <w:lvl w:ilvl="4" w:tplc="0C000019" w:tentative="1">
+      <w:start w:val="1"/>
+      <w:numFmt w:val="lowerLetter"/>
+      <w:lvlText w:val="%5."/>
+      <w:lvlJc w:val="left"/>
+      <w:pPr>
+        <w:ind w:left="3600" w:hanging="360"/>
+      </w:pPr>
+    </w:lvl>
+    <w:lvl w:ilvl="5" w:tplc="0C00001B" w:tentative="1">
+      <w:start w:val="1"/>
+      <w:numFmt w:val="lowerRoman"/>
+      <w:lvlText w:val="%6."/>
+      <w:lvlJc w:val="right"/>
+      <w:pPr>
+        <w:ind w:left="4320" w:hanging="180"/>
+      </w:pPr>
+    </w:lvl>
+    <w:lvl w:ilvl="6" w:tplc="0C00000F" w:tentative="1">
+      <w:start w:val="1"/>
+      <w:numFmt w:val="decimal"/>
+      <w:lvlText w:val="%7."/>
+      <w:lvlJc w:val="left"/>
+      <w:pPr>
+        <w:ind w:left="5040" w:hanging="360"/>
+      </w:pPr>
+    </w:lvl>
+    <w:lvl w:ilvl="7" w:tplc="0C000019" w:tentative="1">
+      <w:start w:val="1"/>
+      <w:numFmt w:val="lowerLetter"/>
+      <w:lvlText w:val="%8."/>
+      <w:lvlJc w:val="left"/>
+      <w:pPr>
+        <w:ind w:left="5760" w:hanging="360"/>
+      </w:pPr>
+    </w:lvl>
+    <w:lvl w:ilvl="8" w:tplc="0C00001B" w:tentative="1">
+      <w:start w:val="1"/>
+      <w:numFmt w:val="lowerRoman"/>
+      <w:lvlText w:val="%9."/>
+      <w:lvlJc w:val="right"/>
+      <w:pPr>
+        <w:ind w:left="6480" w:hanging="180"/>
+      </w:pPr>
+    </w:lvl>
+  </w:abstractNum>
+  <w:abstractNum w:abstractNumId="2" w15:restartNumberingAfterBreak="0">
     <w:nsid w:val="2E7619A5"/>
     <w:multiLevelType w:val="hybridMultilevel"/>
     <w:tmpl w:val="41D891B4"/>
@@ -3244,7 +4869,206 @@
       </w:pPr>
     </w:lvl>
   </w:abstractNum>
-  <w:abstractNum w:abstractNumId="1" w15:restartNumberingAfterBreak="0">
+  <w:abstractNum w:abstractNumId="3" w15:restartNumberingAfterBreak="0">
+    <w:nsid w:val="40095BA4"/>
+    <w:multiLevelType w:val="hybridMultilevel"/>
+    <w:tmpl w:val="CC267AC2"/>
+    <w:lvl w:ilvl="0" w:tplc="0C00000F">
+      <w:start w:val="1"/>
+      <w:numFmt w:val="decimal"/>
+      <w:lvlText w:val="%1."/>
+      <w:lvlJc w:val="left"/>
+      <w:pPr>
+        <w:ind w:left="720" w:hanging="360"/>
+      </w:pPr>
+    </w:lvl>
+    <w:lvl w:ilvl="1" w:tplc="0C000019" w:tentative="1">
+      <w:start w:val="1"/>
+      <w:numFmt w:val="lowerLetter"/>
+      <w:lvlText w:val="%2."/>
+      <w:lvlJc w:val="left"/>
+      <w:pPr>
+        <w:ind w:left="1440" w:hanging="360"/>
+      </w:pPr>
+    </w:lvl>
+    <w:lvl w:ilvl="2" w:tplc="0C00001B" w:tentative="1">
+      <w:start w:val="1"/>
+      <w:numFmt w:val="lowerRoman"/>
+      <w:lvlText w:val="%3."/>
+      <w:lvlJc w:val="right"/>
+      <w:pPr>
+        <w:ind w:left="2160" w:hanging="180"/>
+      </w:pPr>
+    </w:lvl>
+    <w:lvl w:ilvl="3" w:tplc="0C00000F" w:tentative="1">
+      <w:start w:val="1"/>
+      <w:numFmt w:val="decimal"/>
+      <w:lvlText w:val="%4."/>
+      <w:lvlJc w:val="left"/>
+      <w:pPr>
+        <w:ind w:left="2880" w:hanging="360"/>
+      </w:pPr>
+    </w:lvl>
+    <w:lvl w:ilvl="4" w:tplc="0C000019" w:tentative="1">
+      <w:start w:val="1"/>
+      <w:numFmt w:val="lowerLetter"/>
+      <w:lvlText w:val="%5."/>
+      <w:lvlJc w:val="left"/>
+      <w:pPr>
+        <w:ind w:left="3600" w:hanging="360"/>
+      </w:pPr>
+    </w:lvl>
+    <w:lvl w:ilvl="5" w:tplc="0C00001B" w:tentative="1">
+      <w:start w:val="1"/>
+      <w:numFmt w:val="lowerRoman"/>
+      <w:lvlText w:val="%6."/>
+      <w:lvlJc w:val="right"/>
+      <w:pPr>
+        <w:ind w:left="4320" w:hanging="180"/>
+      </w:pPr>
+    </w:lvl>
+    <w:lvl w:ilvl="6" w:tplc="0C00000F" w:tentative="1">
+      <w:start w:val="1"/>
+      <w:numFmt w:val="decimal"/>
+      <w:lvlText w:val="%7."/>
+      <w:lvlJc w:val="left"/>
+      <w:pPr>
+        <w:ind w:left="5040" w:hanging="360"/>
+      </w:pPr>
+    </w:lvl>
+    <w:lvl w:ilvl="7" w:tplc="0C000019" w:tentative="1">
+      <w:start w:val="1"/>
+      <w:numFmt w:val="lowerLetter"/>
+      <w:lvlText w:val="%8."/>
+      <w:lvlJc w:val="left"/>
+      <w:pPr>
+        <w:ind w:left="5760" w:hanging="360"/>
+      </w:pPr>
+    </w:lvl>
+    <w:lvl w:ilvl="8" w:tplc="0C00001B" w:tentative="1">
+      <w:start w:val="1"/>
+      <w:numFmt w:val="lowerRoman"/>
+      <w:lvlText w:val="%9."/>
+      <w:lvlJc w:val="right"/>
+      <w:pPr>
+        <w:ind w:left="6480" w:hanging="180"/>
+      </w:pPr>
+    </w:lvl>
+  </w:abstractNum>
+  <w:abstractNum w:abstractNumId="4" w15:restartNumberingAfterBreak="0">
+    <w:nsid w:val="5514384A"/>
+    <w:multiLevelType w:val="hybridMultilevel"/>
+    <w:tmpl w:val="653E68F6"/>
+    <w:lvl w:ilvl="0" w:tplc="0C000001">
+      <w:start w:val="1"/>
+      <w:numFmt w:val="bullet"/>
+      <w:lvlText w:val=""/>
+      <w:lvlJc w:val="left"/>
+      <w:pPr>
+        <w:ind w:left="720" w:hanging="360"/>
+      </w:pPr>
+      <w:rPr>
+        <w:rFonts w:ascii="Symbol" w:hAnsi="Symbol" w:hint="default"/>
+      </w:rPr>
+    </w:lvl>
+    <w:lvl w:ilvl="1" w:tplc="0C000003" w:tentative="1">
+      <w:start w:val="1"/>
+      <w:numFmt w:val="bullet"/>
+      <w:lvlText w:val="o"/>
+      <w:lvlJc w:val="left"/>
+      <w:pPr>
+        <w:ind w:left="1440" w:hanging="360"/>
+      </w:pPr>
+      <w:rPr>
+        <w:rFonts w:ascii="Courier New" w:hAnsi="Courier New" w:cs="Courier New" w:hint="default"/>
+      </w:rPr>
+    </w:lvl>
+    <w:lvl w:ilvl="2" w:tplc="0C000005" w:tentative="1">
+      <w:start w:val="1"/>
+      <w:numFmt w:val="bullet"/>
+      <w:lvlText w:val=""/>
+      <w:lvlJc w:val="left"/>
+      <w:pPr>
+        <w:ind w:left="2160" w:hanging="360"/>
+      </w:pPr>
+      <w:rPr>
+        <w:rFonts w:ascii="Wingdings" w:hAnsi="Wingdings" w:hint="default"/>
+      </w:rPr>
+    </w:lvl>
+    <w:lvl w:ilvl="3" w:tplc="0C000001" w:tentative="1">
+      <w:start w:val="1"/>
+      <w:numFmt w:val="bullet"/>
+      <w:lvlText w:val=""/>
+      <w:lvlJc w:val="left"/>
+      <w:pPr>
+        <w:ind w:left="2880" w:hanging="360"/>
+      </w:pPr>
+      <w:rPr>
+        <w:rFonts w:ascii="Symbol" w:hAnsi="Symbol" w:hint="default"/>
+      </w:rPr>
+    </w:lvl>
+    <w:lvl w:ilvl="4" w:tplc="0C000003" w:tentative="1">
+      <w:start w:val="1"/>
+      <w:numFmt w:val="bullet"/>
+      <w:lvlText w:val="o"/>
+      <w:lvlJc w:val="left"/>
+      <w:pPr>
+        <w:ind w:left="3600" w:hanging="360"/>
+      </w:pPr>
+      <w:rPr>
+        <w:rFonts w:ascii="Courier New" w:hAnsi="Courier New" w:cs="Courier New" w:hint="default"/>
+      </w:rPr>
+    </w:lvl>
+    <w:lvl w:ilvl="5" w:tplc="0C000005" w:tentative="1">
+      <w:start w:val="1"/>
+      <w:numFmt w:val="bullet"/>
+      <w:lvlText w:val=""/>
+      <w:lvlJc w:val="left"/>
+      <w:pPr>
+        <w:ind w:left="4320" w:hanging="360"/>
+      </w:pPr>
+      <w:rPr>
+        <w:rFonts w:ascii="Wingdings" w:hAnsi="Wingdings" w:hint="default"/>
+      </w:rPr>
+    </w:lvl>
+    <w:lvl w:ilvl="6" w:tplc="0C000001" w:tentative="1">
+      <w:start w:val="1"/>
+      <w:numFmt w:val="bullet"/>
+      <w:lvlText w:val=""/>
+      <w:lvlJc w:val="left"/>
+      <w:pPr>
+        <w:ind w:left="5040" w:hanging="360"/>
+      </w:pPr>
+      <w:rPr>
+        <w:rFonts w:ascii="Symbol" w:hAnsi="Symbol" w:hint="default"/>
+      </w:rPr>
+    </w:lvl>
+    <w:lvl w:ilvl="7" w:tplc="0C000003" w:tentative="1">
+      <w:start w:val="1"/>
+      <w:numFmt w:val="bullet"/>
+      <w:lvlText w:val="o"/>
+      <w:lvlJc w:val="left"/>
+      <w:pPr>
+        <w:ind w:left="5760" w:hanging="360"/>
+      </w:pPr>
+      <w:rPr>
+        <w:rFonts w:ascii="Courier New" w:hAnsi="Courier New" w:cs="Courier New" w:hint="default"/>
+      </w:rPr>
+    </w:lvl>
+    <w:lvl w:ilvl="8" w:tplc="0C000005" w:tentative="1">
+      <w:start w:val="1"/>
+      <w:numFmt w:val="bullet"/>
+      <w:lvlText w:val=""/>
+      <w:lvlJc w:val="left"/>
+      <w:pPr>
+        <w:ind w:left="6480" w:hanging="360"/>
+      </w:pPr>
+      <w:rPr>
+        <w:rFonts w:ascii="Wingdings" w:hAnsi="Wingdings" w:hint="default"/>
+      </w:rPr>
+    </w:lvl>
+  </w:abstractNum>
+  <w:abstractNum w:abstractNumId="5" w15:restartNumberingAfterBreak="0">
     <w:nsid w:val="5C96343D"/>
     <w:multiLevelType w:val="hybridMultilevel"/>
     <w:tmpl w:val="3A4276E4"/>
@@ -3358,7 +5182,7 @@
       </w:rPr>
     </w:lvl>
   </w:abstractNum>
-  <w:abstractNum w:abstractNumId="2" w15:restartNumberingAfterBreak="0">
+  <w:abstractNum w:abstractNumId="6" w15:restartNumberingAfterBreak="0">
     <w:nsid w:val="678E07FE"/>
     <w:multiLevelType w:val="hybridMultilevel"/>
     <w:tmpl w:val="72CECC72"/>
@@ -3447,14 +5271,142 @@
       </w:pPr>
     </w:lvl>
   </w:abstractNum>
+  <w:abstractNum w:abstractNumId="7" w15:restartNumberingAfterBreak="0">
+    <w:nsid w:val="6A021C5E"/>
+    <w:multiLevelType w:val="hybridMultilevel"/>
+    <w:tmpl w:val="EAD6DC32"/>
+    <w:lvl w:ilvl="0" w:tplc="0C000001">
+      <w:start w:val="1"/>
+      <w:numFmt w:val="bullet"/>
+      <w:lvlText w:val=""/>
+      <w:lvlJc w:val="left"/>
+      <w:pPr>
+        <w:ind w:left="720" w:hanging="360"/>
+      </w:pPr>
+      <w:rPr>
+        <w:rFonts w:ascii="Symbol" w:hAnsi="Symbol" w:hint="default"/>
+      </w:rPr>
+    </w:lvl>
+    <w:lvl w:ilvl="1" w:tplc="0C000003" w:tentative="1">
+      <w:start w:val="1"/>
+      <w:numFmt w:val="bullet"/>
+      <w:lvlText w:val="o"/>
+      <w:lvlJc w:val="left"/>
+      <w:pPr>
+        <w:ind w:left="1440" w:hanging="360"/>
+      </w:pPr>
+      <w:rPr>
+        <w:rFonts w:ascii="Courier New" w:hAnsi="Courier New" w:cs="Courier New" w:hint="default"/>
+      </w:rPr>
+    </w:lvl>
+    <w:lvl w:ilvl="2" w:tplc="0C000005" w:tentative="1">
+      <w:start w:val="1"/>
+      <w:numFmt w:val="bullet"/>
+      <w:lvlText w:val=""/>
+      <w:lvlJc w:val="left"/>
+      <w:pPr>
+        <w:ind w:left="2160" w:hanging="360"/>
+      </w:pPr>
+      <w:rPr>
+        <w:rFonts w:ascii="Wingdings" w:hAnsi="Wingdings" w:hint="default"/>
+      </w:rPr>
+    </w:lvl>
+    <w:lvl w:ilvl="3" w:tplc="0C000001" w:tentative="1">
+      <w:start w:val="1"/>
+      <w:numFmt w:val="bullet"/>
+      <w:lvlText w:val=""/>
+      <w:lvlJc w:val="left"/>
+      <w:pPr>
+        <w:ind w:left="2880" w:hanging="360"/>
+      </w:pPr>
+      <w:rPr>
+        <w:rFonts w:ascii="Symbol" w:hAnsi="Symbol" w:hint="default"/>
+      </w:rPr>
+    </w:lvl>
+    <w:lvl w:ilvl="4" w:tplc="0C000003" w:tentative="1">
+      <w:start w:val="1"/>
+      <w:numFmt w:val="bullet"/>
+      <w:lvlText w:val="o"/>
+      <w:lvlJc w:val="left"/>
+      <w:pPr>
+        <w:ind w:left="3600" w:hanging="360"/>
+      </w:pPr>
+      <w:rPr>
+        <w:rFonts w:ascii="Courier New" w:hAnsi="Courier New" w:cs="Courier New" w:hint="default"/>
+      </w:rPr>
+    </w:lvl>
+    <w:lvl w:ilvl="5" w:tplc="0C000005" w:tentative="1">
+      <w:start w:val="1"/>
+      <w:numFmt w:val="bullet"/>
+      <w:lvlText w:val=""/>
+      <w:lvlJc w:val="left"/>
+      <w:pPr>
+        <w:ind w:left="4320" w:hanging="360"/>
+      </w:pPr>
+      <w:rPr>
+        <w:rFonts w:ascii="Wingdings" w:hAnsi="Wingdings" w:hint="default"/>
+      </w:rPr>
+    </w:lvl>
+    <w:lvl w:ilvl="6" w:tplc="0C000001" w:tentative="1">
+      <w:start w:val="1"/>
+      <w:numFmt w:val="bullet"/>
+      <w:lvlText w:val=""/>
+      <w:lvlJc w:val="left"/>
+      <w:pPr>
+        <w:ind w:left="5040" w:hanging="360"/>
+      </w:pPr>
+      <w:rPr>
+        <w:rFonts w:ascii="Symbol" w:hAnsi="Symbol" w:hint="default"/>
+      </w:rPr>
+    </w:lvl>
+    <w:lvl w:ilvl="7" w:tplc="0C000003" w:tentative="1">
+      <w:start w:val="1"/>
+      <w:numFmt w:val="bullet"/>
+      <w:lvlText w:val="o"/>
+      <w:lvlJc w:val="left"/>
+      <w:pPr>
+        <w:ind w:left="5760" w:hanging="360"/>
+      </w:pPr>
+      <w:rPr>
+        <w:rFonts w:ascii="Courier New" w:hAnsi="Courier New" w:cs="Courier New" w:hint="default"/>
+      </w:rPr>
+    </w:lvl>
+    <w:lvl w:ilvl="8" w:tplc="0C000005" w:tentative="1">
+      <w:start w:val="1"/>
+      <w:numFmt w:val="bullet"/>
+      <w:lvlText w:val=""/>
+      <w:lvlJc w:val="left"/>
+      <w:pPr>
+        <w:ind w:left="6480" w:hanging="360"/>
+      </w:pPr>
+      <w:rPr>
+        <w:rFonts w:ascii="Wingdings" w:hAnsi="Wingdings" w:hint="default"/>
+      </w:rPr>
+    </w:lvl>
+  </w:abstractNum>
   <w:num w:numId="1">
+    <w:abstractNumId w:val="2"/>
+  </w:num>
+  <w:num w:numId="2">
+    <w:abstractNumId w:val="5"/>
+  </w:num>
+  <w:num w:numId="3">
+    <w:abstractNumId w:val="6"/>
+  </w:num>
+  <w:num w:numId="4">
+    <w:abstractNumId w:val="3"/>
+  </w:num>
+  <w:num w:numId="5">
+    <w:abstractNumId w:val="1"/>
+  </w:num>
+  <w:num w:numId="6">
+    <w:abstractNumId w:val="4"/>
+  </w:num>
+  <w:num w:numId="7">
     <w:abstractNumId w:val="0"/>
   </w:num>
-  <w:num w:numId="2">
-    <w:abstractNumId w:val="1"/>
-  </w:num>
-  <w:num w:numId="3">
-    <w:abstractNumId w:val="2"/>
+  <w:num w:numId="8">
+    <w:abstractNumId w:val="7"/>
   </w:num>
 </w:numbering>
 </file>
@@ -3922,6 +5874,30 @@
       <w:lang w:eastAsia="en-PK"/>
     </w:rPr>
   </w:style>
+  <w:style w:type="character" w:styleId="Hyperlink">
+    <w:name w:val="Hyperlink"/>
+    <w:basedOn w:val="DefaultParagraphFont"/>
+    <w:uiPriority w:val="99"/>
+    <w:semiHidden/>
+    <w:unhideWhenUsed/>
+    <w:rsid w:val="0035698E"/>
+    <w:rPr>
+      <w:color w:val="0000FF"/>
+      <w:u w:val="single"/>
+    </w:rPr>
+  </w:style>
+  <w:style w:type="character" w:styleId="FollowedHyperlink">
+    <w:name w:val="FollowedHyperlink"/>
+    <w:basedOn w:val="DefaultParagraphFont"/>
+    <w:uiPriority w:val="99"/>
+    <w:semiHidden/>
+    <w:unhideWhenUsed/>
+    <w:rsid w:val="00527443"/>
+    <w:rPr>
+      <w:color w:val="954F72" w:themeColor="followedHyperlink"/>
+      <w:u w:val="single"/>
+    </w:rPr>
+  </w:style>
 </w:styles>
 </file>
 
@@ -4225,7 +6201,7 @@
 </file>
 
 <file path=customXml/itemProps1.xml><?xml version="1.0" encoding="utf-8"?>
-<ds:datastoreItem xmlns:ds="http://schemas.openxmlformats.org/officeDocument/2006/customXml" ds:itemID="{7B3D7EAF-C3F8-43C9-BFC9-6101E53F65F8}">
+<ds:datastoreItem xmlns:ds="http://schemas.openxmlformats.org/officeDocument/2006/customXml" ds:itemID="{5C8C9D72-072B-4A15-8D31-EB317F086F0A}">
   <ds:schemaRefs>
     <ds:schemaRef ds:uri="http://schemas.openxmlformats.org/officeDocument/2006/bibliography"/>
   </ds:schemaRefs>

</xml_diff>

<commit_message>
commiting half Lin Reg.
</commit_message>
<xml_diff>
--- a/Linear Regression.docx
+++ b/Linear Regression.docx
@@ -3527,6 +3527,7 @@
           <w:color w:val="000000" w:themeColor="text1"/>
           <w:sz w:val="36"/>
           <w:szCs w:val="27"/>
+          <w:u w:val="single"/>
           <w:lang w:val="en-US"/>
         </w:rPr>
       </w:pPr>
@@ -3538,9 +3539,22 @@
           <w:color w:val="000000" w:themeColor="text1"/>
           <w:sz w:val="36"/>
           <w:szCs w:val="27"/>
-          <w:lang w:val="en-US"/>
-        </w:rPr>
-        <w:t>LINEARITY:</w:t>
+          <w:u w:val="single"/>
+          <w:lang w:val="en-US"/>
+        </w:rPr>
+        <w:t>LINEARITY</w:t>
+      </w:r>
+      <w:r>
+        <w:rPr>
+          <w:rFonts w:ascii="Arial" w:hAnsi="Arial" w:cs="Arial"/>
+          <w:b/>
+          <w:bCs/>
+          <w:color w:val="000000" w:themeColor="text1"/>
+          <w:sz w:val="36"/>
+          <w:szCs w:val="27"/>
+          <w:lang w:val="en-US"/>
+        </w:rPr>
+        <w:t>:</w:t>
       </w:r>
       <w:r>
         <w:rPr>
@@ -3936,7 +3950,7 @@
         <mc:AlternateContent>
           <mc:Choice Requires="wps">
             <w:drawing>
-              <wp:anchor distT="45720" distB="45720" distL="114300" distR="114300" simplePos="0" relativeHeight="251666432" behindDoc="0" locked="0" layoutInCell="1" allowOverlap="1" wp14:anchorId="68DAFF8C" wp14:editId="59BDD0DF">
+              <wp:anchor distT="45720" distB="45720" distL="114300" distR="114300" simplePos="0" relativeHeight="251666432" behindDoc="0" locked="0" layoutInCell="1" allowOverlap="1" wp14:anchorId="68DAFF8C" wp14:editId="2DE02541">
                 <wp:simplePos x="0" y="0"/>
                 <wp:positionH relativeFrom="margin">
                   <wp:posOffset>3305175</wp:posOffset>
@@ -3944,8 +3958,8 @@
                 <wp:positionV relativeFrom="paragraph">
                   <wp:posOffset>60325</wp:posOffset>
                 </wp:positionV>
-                <wp:extent cx="2790825" cy="323850"/>
-                <wp:effectExtent l="0" t="0" r="28575" b="19050"/>
+                <wp:extent cx="2790825" cy="295275"/>
+                <wp:effectExtent l="0" t="0" r="28575" b="28575"/>
                 <wp:wrapSquare wrapText="bothSides"/>
                 <wp:docPr id="5" name="Text Box 2"/>
                 <wp:cNvGraphicFramePr>
@@ -3960,7 +3974,7 @@
                       <wps:spPr bwMode="auto">
                         <a:xfrm>
                           <a:off x="0" y="0"/>
-                          <a:ext cx="2790825" cy="323850"/>
+                          <a:ext cx="2790825" cy="295275"/>
                         </a:xfrm>
                         <a:prstGeom prst="rect">
                           <a:avLst/>
@@ -4024,7 +4038,7 @@
                 <v:stroke joinstyle="miter"/>
                 <v:path gradientshapeok="t" o:connecttype="rect"/>
               </v:shapetype>
-              <v:shape id="Text Box 2" o:spid="_x0000_s1026" type="#_x0000_t202" style="position:absolute;margin-left:260.25pt;margin-top:4.75pt;width:219.75pt;height:25.5pt;z-index:251666432;visibility:visible;mso-wrap-style:square;mso-width-percent:0;mso-height-percent:0;mso-wrap-distance-left:9pt;mso-wrap-distance-top:3.6pt;mso-wrap-distance-right:9pt;mso-wrap-distance-bottom:3.6pt;mso-position-horizontal:absolute;mso-position-horizontal-relative:margin;mso-position-vertical:absolute;mso-position-vertical-relative:text;mso-width-percent:0;mso-height-percent:0;mso-width-relative:margin;mso-height-relative:margin;v-text-anchor:top" o:gfxdata="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" strokecolor="white [3212]">
+              <v:shape id="Text Box 2" o:spid="_x0000_s1026" type="#_x0000_t202" style="position:absolute;margin-left:260.25pt;margin-top:4.75pt;width:219.75pt;height:23.25pt;z-index:251666432;visibility:visible;mso-wrap-style:square;mso-width-percent:0;mso-height-percent:0;mso-wrap-distance-left:9pt;mso-wrap-distance-top:3.6pt;mso-wrap-distance-right:9pt;mso-wrap-distance-bottom:3.6pt;mso-position-horizontal:absolute;mso-position-horizontal-relative:margin;mso-position-vertical:absolute;mso-position-vertical-relative:text;mso-width-percent:0;mso-height-percent:0;mso-width-relative:margin;mso-height-relative:margin;v-text-anchor:top" o:gfxdata="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" strokecolor="white [3212]">
                 <v:textbox>
                   <w:txbxContent>
                     <w:p>
@@ -4072,7 +4086,7 @@
         <mc:AlternateContent>
           <mc:Choice Requires="wps">
             <w:drawing>
-              <wp:anchor distT="45720" distB="45720" distL="114300" distR="114300" simplePos="0" relativeHeight="251664384" behindDoc="0" locked="0" layoutInCell="1" allowOverlap="1" wp14:anchorId="25CA9784" wp14:editId="532AD83E">
+              <wp:anchor distT="45720" distB="45720" distL="114300" distR="114300" simplePos="0" relativeHeight="251664384" behindDoc="0" locked="0" layoutInCell="1" allowOverlap="1" wp14:anchorId="25CA9784" wp14:editId="62AC17AE">
                 <wp:simplePos x="0" y="0"/>
                 <wp:positionH relativeFrom="margin">
                   <wp:align>left</wp:align>
@@ -4080,7 +4094,7 @@
                 <wp:positionV relativeFrom="paragraph">
                   <wp:posOffset>59055</wp:posOffset>
                 </wp:positionV>
-                <wp:extent cx="2790825" cy="266700"/>
+                <wp:extent cx="2790825" cy="342900"/>
                 <wp:effectExtent l="0" t="0" r="28575" b="19050"/>
                 <wp:wrapSquare wrapText="bothSides"/>
                 <wp:docPr id="217" name="Text Box 2"/>
@@ -4096,7 +4110,7 @@
                       <wps:spPr bwMode="auto">
                         <a:xfrm>
                           <a:off x="0" y="0"/>
-                          <a:ext cx="2790825" cy="266700"/>
+                          <a:ext cx="2790825" cy="342900"/>
                         </a:xfrm>
                         <a:prstGeom prst="rect">
                           <a:avLst/>
@@ -4149,7 +4163,7 @@
           </mc:Choice>
           <mc:Fallback>
             <w:pict>
-              <v:shape w14:anchorId="25CA9784" id="_x0000_s1027" type="#_x0000_t202" style="position:absolute;margin-left:0;margin-top:4.65pt;width:219.75pt;height:21pt;z-index:251664384;visibility:visible;mso-wrap-style:square;mso-width-percent:0;mso-height-percent:0;mso-wrap-distance-left:9pt;mso-wrap-distance-top:3.6pt;mso-wrap-distance-right:9pt;mso-wrap-distance-bottom:3.6pt;mso-position-horizontal:left;mso-position-horizontal-relative:margin;mso-position-vertical:absolute;mso-position-vertical-relative:text;mso-width-percent:0;mso-height-percent:0;mso-width-relative:margin;mso-height-relative:margin;v-text-anchor:top" o:gfxdata="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" strokecolor="white [3212]">
+              <v:shape w14:anchorId="25CA9784" id="_x0000_s1027" type="#_x0000_t202" style="position:absolute;margin-left:0;margin-top:4.65pt;width:219.75pt;height:27pt;z-index:251664384;visibility:visible;mso-wrap-style:square;mso-width-percent:0;mso-height-percent:0;mso-wrap-distance-left:9pt;mso-wrap-distance-top:3.6pt;mso-wrap-distance-right:9pt;mso-wrap-distance-bottom:3.6pt;mso-position-horizontal:left;mso-position-horizontal-relative:margin;mso-position-vertical:absolute;mso-position-vertical-relative:text;mso-width-percent:0;mso-height-percent:0;mso-width-relative:margin;mso-height-relative:margin;v-text-anchor:top" o:gfxdata="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" strokecolor="white [3212]">
                 <v:textbox>
                   <w:txbxContent>
                     <w:p>
@@ -4212,8 +4226,229 @@
           <w:shd w:val="clear" w:color="auto" w:fill="FFFFFF"/>
           <w:lang w:val="en-US"/>
         </w:rPr>
-        <w:t xml:space="preserve"> (using log transformation, exponential transformation, reciprocal transformation, square root transformation, boxcox transformation etc.).</w:t>
-      </w:r>
+        <w:t xml:space="preserve"> (using log transformation, exponential transformation, reciprocal transformation, square root transformation, </w:t>
+      </w:r>
+      <w:proofErr w:type="spellStart"/>
+      <w:r>
+        <w:rPr>
+          <w:rFonts w:ascii="Arial" w:hAnsi="Arial" w:cs="Arial"/>
+          <w:color w:val="000000" w:themeColor="text1"/>
+          <w:spacing w:val="-1"/>
+          <w:sz w:val="30"/>
+          <w:szCs w:val="30"/>
+          <w:shd w:val="clear" w:color="auto" w:fill="FFFFFF"/>
+          <w:lang w:val="en-US"/>
+        </w:rPr>
+        <w:t>boxcox</w:t>
+      </w:r>
+      <w:proofErr w:type="spellEnd"/>
+      <w:r>
+        <w:rPr>
+          <w:rFonts w:ascii="Arial" w:hAnsi="Arial" w:cs="Arial"/>
+          <w:color w:val="000000" w:themeColor="text1"/>
+          <w:spacing w:val="-1"/>
+          <w:sz w:val="30"/>
+          <w:szCs w:val="30"/>
+          <w:shd w:val="clear" w:color="auto" w:fill="FFFFFF"/>
+          <w:lang w:val="en-US"/>
+        </w:rPr>
+        <w:t xml:space="preserve"> transformation etc.).</w:t>
+      </w:r>
+    </w:p>
+    <w:p>
+      <w:pPr>
+        <w:pStyle w:val="NormalWeb"/>
+        <w:shd w:val="clear" w:color="auto" w:fill="FFFFFF"/>
+        <w:spacing w:before="0" w:beforeAutospacing="0" w:line="495" w:lineRule="atLeast"/>
+        <w:rPr>
+          <w:rFonts w:ascii="Arial" w:hAnsi="Arial" w:cs="Arial"/>
+          <w:b/>
+          <w:bCs/>
+          <w:color w:val="000000" w:themeColor="text1"/>
+          <w:sz w:val="36"/>
+          <w:szCs w:val="27"/>
+          <w:u w:val="single"/>
+          <w:lang w:val="en-US"/>
+        </w:rPr>
+      </w:pPr>
+      <w:r>
+        <w:rPr>
+          <w:rFonts w:ascii="Arial" w:hAnsi="Arial" w:cs="Arial"/>
+          <w:b/>
+          <w:bCs/>
+          <w:color w:val="000000" w:themeColor="text1"/>
+          <w:sz w:val="36"/>
+          <w:szCs w:val="27"/>
+          <w:u w:val="single"/>
+          <w:lang w:val="en-US"/>
+        </w:rPr>
+        <w:t xml:space="preserve">NO </w:t>
+      </w:r>
+      <w:r>
+        <w:rPr>
+          <w:rFonts w:ascii="Arial" w:hAnsi="Arial" w:cs="Arial"/>
+          <w:b/>
+          <w:bCs/>
+          <w:color w:val="000000" w:themeColor="text1"/>
+          <w:sz w:val="36"/>
+          <w:szCs w:val="27"/>
+          <w:u w:val="single"/>
+          <w:lang w:val="en-US"/>
+        </w:rPr>
+        <w:t>ENDOGENEITY</w:t>
+      </w:r>
+    </w:p>
+    <w:p>
+      <w:pPr>
+        <w:pStyle w:val="NormalWeb"/>
+        <w:shd w:val="clear" w:color="auto" w:fill="FFFFFF"/>
+        <w:spacing w:before="0" w:beforeAutospacing="0" w:line="495" w:lineRule="atLeast"/>
+        <w:rPr>
+          <w:rFonts w:ascii="Georgia" w:hAnsi="Georgia"/>
+          <w:iCs/>
+          <w:color w:val="292929"/>
+          <w:spacing w:val="-1"/>
+          <w:sz w:val="32"/>
+          <w:szCs w:val="32"/>
+          <w:shd w:val="clear" w:color="auto" w:fill="FFFFFF"/>
+        </w:rPr>
+      </w:pPr>
+      <w:r>
+        <w:rPr>
+          <w:rStyle w:val="Strong"/>
+          <w:rFonts w:ascii="Georgia" w:hAnsi="Georgia"/>
+          <w:iCs/>
+          <w:color w:val="292929"/>
+          <w:spacing w:val="-1"/>
+          <w:sz w:val="32"/>
+          <w:szCs w:val="32"/>
+          <w:shd w:val="clear" w:color="auto" w:fill="FFFFFF"/>
+        </w:rPr>
+        <w:t>Endogeneity </w:t>
+      </w:r>
+      <w:r>
+        <w:rPr>
+          <w:rFonts w:ascii="Georgia" w:hAnsi="Georgia"/>
+          <w:iCs/>
+          <w:color w:val="292929"/>
+          <w:spacing w:val="-1"/>
+          <w:sz w:val="32"/>
+          <w:szCs w:val="32"/>
+          <w:shd w:val="clear" w:color="auto" w:fill="FFFFFF"/>
+        </w:rPr>
+        <w:t>refers to situations in which a predictor (e.g.</w:t>
+      </w:r>
+      <w:r>
+        <w:rPr>
+          <w:rFonts w:ascii="Georgia" w:hAnsi="Georgia"/>
+          <w:iCs/>
+          <w:color w:val="292929"/>
+          <w:spacing w:val="-1"/>
+          <w:sz w:val="32"/>
+          <w:szCs w:val="32"/>
+          <w:shd w:val="clear" w:color="auto" w:fill="FFFFFF"/>
+          <w:lang w:val="en-US"/>
+        </w:rPr>
+        <w:t xml:space="preserve"> </w:t>
+      </w:r>
+      <m:oMath>
+        <m:acc>
+          <m:accPr>
+            <m:ctrlPr>
+              <w:rPr>
+                <w:rFonts w:ascii="Cambria Math" w:eastAsiaTheme="minorEastAsia" w:hAnsi="Cambria Math" w:cs="Arial"/>
+                <w:b/>
+                <w:color w:val="000000" w:themeColor="text1"/>
+                <w:sz w:val="30"/>
+                <w:szCs w:val="30"/>
+                <w:lang w:val="en-US"/>
+              </w:rPr>
+            </m:ctrlPr>
+          </m:accPr>
+          <m:e>
+            <m:r>
+              <m:rPr>
+                <m:sty m:val="b"/>
+              </m:rPr>
+              <w:rPr>
+                <w:rFonts w:ascii="Cambria Math" w:eastAsiaTheme="minorEastAsia" w:hAnsi="Cambria Math" w:cs="Arial"/>
+                <w:color w:val="000000" w:themeColor="text1"/>
+                <w:sz w:val="30"/>
+                <w:szCs w:val="30"/>
+                <w:lang w:val="en-US"/>
+              </w:rPr>
+              <m:t>y</m:t>
+            </m:r>
+          </m:e>
+        </m:acc>
+      </m:oMath>
+      <w:r>
+        <w:rPr>
+          <w:rFonts w:ascii="Georgia" w:hAnsi="Georgia"/>
+          <w:iCs/>
+          <w:color w:val="292929"/>
+          <w:spacing w:val="-1"/>
+          <w:sz w:val="32"/>
+          <w:szCs w:val="32"/>
+          <w:shd w:val="clear" w:color="auto" w:fill="FFFFFF"/>
+        </w:rPr>
+        <w:t>) in a linear regression model is </w:t>
+      </w:r>
+      <w:r>
+        <w:rPr>
+          <w:rStyle w:val="Strong"/>
+          <w:rFonts w:ascii="Georgia" w:hAnsi="Georgia"/>
+          <w:iCs/>
+          <w:color w:val="292929"/>
+          <w:spacing w:val="-1"/>
+          <w:sz w:val="32"/>
+          <w:szCs w:val="32"/>
+          <w:shd w:val="clear" w:color="auto" w:fill="FFFFFF"/>
+        </w:rPr>
+        <w:t>correlated to the error term</w:t>
+      </w:r>
+      <w:r>
+        <w:rPr>
+          <w:rFonts w:ascii="Georgia" w:hAnsi="Georgia"/>
+          <w:iCs/>
+          <w:color w:val="292929"/>
+          <w:spacing w:val="-1"/>
+          <w:sz w:val="32"/>
+          <w:szCs w:val="32"/>
+          <w:shd w:val="clear" w:color="auto" w:fill="FFFFFF"/>
+        </w:rPr>
+        <w:t>.</w:t>
+      </w:r>
+    </w:p>
+    <w:p>
+      <w:pPr>
+        <w:pStyle w:val="NormalWeb"/>
+        <w:shd w:val="clear" w:color="auto" w:fill="FFFFFF"/>
+        <w:spacing w:before="0" w:beforeAutospacing="0" w:line="495" w:lineRule="atLeast"/>
+        <w:rPr>
+          <w:rFonts w:ascii="Arial" w:hAnsi="Arial" w:cs="Arial"/>
+          <w:color w:val="000000" w:themeColor="text1"/>
+          <w:spacing w:val="-1"/>
+          <w:sz w:val="28"/>
+          <w:szCs w:val="30"/>
+          <w:shd w:val="clear" w:color="auto" w:fill="FFFFFF"/>
+          <w:lang w:val="en-US"/>
+        </w:rPr>
+      </w:pPr>
+      <w:r>
+        <w:rPr>
+          <w:rFonts w:ascii="Arial" w:hAnsi="Arial" w:cs="Arial"/>
+          <w:color w:val="000000" w:themeColor="text1"/>
+          <w:spacing w:val="-1"/>
+          <w:sz w:val="28"/>
+          <w:szCs w:val="30"/>
+          <w:shd w:val="clear" w:color="auto" w:fill="FFFFFF"/>
+          <w:lang w:val="en-US"/>
+        </w:rPr>
+        <w:t>https://towardsdatascience.com/causal-inference-with-linear-regression-endogeneity-9d9492663bac</w:t>
+      </w:r>
+      <w:bookmarkStart w:id="2" w:name="_GoBack"/>
+      <w:bookmarkEnd w:id="2"/>
     </w:p>
     <w:p>
       <w:pPr>
@@ -4281,29 +4516,26 @@
       <w:pPr>
         <w:pStyle w:val="NormalWeb"/>
         <w:shd w:val="clear" w:color="auto" w:fill="FFFFFF"/>
-        <w:tabs>
-          <w:tab w:val="left" w:pos="3960"/>
-        </w:tabs>
         <w:spacing w:before="0" w:beforeAutospacing="0" w:line="495" w:lineRule="atLeast"/>
         <w:rPr>
-          <w:rFonts w:ascii="Arial" w:hAnsi="Arial" w:cs="Arial"/>
-          <w:bCs/>
-          <w:color w:val="000000" w:themeColor="text1"/>
-          <w:sz w:val="32"/>
+          <w:rFonts w:ascii="Segoe UI" w:hAnsi="Segoe UI" w:cs="Segoe UI"/>
+          <w:color w:val="000000" w:themeColor="text1"/>
+          <w:sz w:val="27"/>
           <w:szCs w:val="27"/>
-          <w:lang w:val="en-US"/>
-        </w:rPr>
-      </w:pPr>
-      <w:r>
-        <w:rPr>
-          <w:rFonts w:ascii="Arial" w:hAnsi="Arial" w:cs="Arial"/>
-          <w:bCs/>
-          <w:color w:val="000000" w:themeColor="text1"/>
-          <w:sz w:val="32"/>
+          <w:shd w:val="clear" w:color="auto" w:fill="FFFFFF"/>
+          <w:lang w:val="en-US"/>
+        </w:rPr>
+      </w:pPr>
+      <w:r>
+        <w:rPr>
+          <w:rFonts w:ascii="Segoe UI" w:hAnsi="Segoe UI" w:cs="Segoe UI"/>
+          <w:color w:val="000000" w:themeColor="text1"/>
+          <w:sz w:val="27"/>
           <w:szCs w:val="27"/>
-          <w:lang w:val="en-US"/>
-        </w:rPr>
-        <w:t>When independent variables show multicollinearity, there will be problems for linear model figuring out the specific variable that contributes to the variance in the dependent variable.</w:t>
+          <w:shd w:val="clear" w:color="auto" w:fill="FFFFFF"/>
+          <w:lang w:val="en-US"/>
+        </w:rPr>
+        <w:t>If we found any variable causing collinearity problem we must drop it.</w:t>
       </w:r>
     </w:p>
     <w:p>
@@ -4317,6 +4549,7 @@
           <w:sz w:val="27"/>
           <w:szCs w:val="27"/>
           <w:shd w:val="clear" w:color="auto" w:fill="FFFFFF"/>
+          <w:lang w:val="en-US"/>
         </w:rPr>
       </w:pPr>
       <w:r>
@@ -4326,8 +4559,21 @@
           <w:sz w:val="27"/>
           <w:szCs w:val="27"/>
           <w:shd w:val="clear" w:color="auto" w:fill="FFFFFF"/>
-        </w:rPr>
-        <w:t>The best method to test for the assumption is the Variance Inflation Factor method.</w:t>
+          <w:lang w:val="en-US"/>
+        </w:rPr>
+        <w:t xml:space="preserve">Consider a kid who loves watching tv and eating snacks. Now, the kid is watching tv while eating snacks, can you tell what activity (either watching tv or eating snacks) does the kid love more? No, right? because he loves </w:t>
+      </w:r>
+      <w:r>
+        <w:rPr>
+          <w:rFonts w:ascii="Segoe UI" w:hAnsi="Segoe UI" w:cs="Segoe UI"/>
+          <w:color w:val="000000" w:themeColor="text1"/>
+          <w:sz w:val="27"/>
+          <w:szCs w:val="27"/>
+          <w:shd w:val="clear" w:color="auto" w:fill="FFFFFF"/>
+          <w:lang w:val="en-US"/>
+        </w:rPr>
+        <w:lastRenderedPageBreak/>
+        <w:t>both therefore we can’t decide as watching tv and eating snacks are correlated, in order to decide we have to drop one variable so that we can decide.</w:t>
       </w:r>
     </w:p>
     <w:p>
@@ -4336,24 +4582,22 @@
         <w:shd w:val="clear" w:color="auto" w:fill="FFFFFF"/>
         <w:spacing w:before="0" w:beforeAutospacing="0" w:line="495" w:lineRule="atLeast"/>
         <w:rPr>
-          <w:rFonts w:ascii="Modern No. 20" w:hAnsi="Modern No. 20" w:cs="Arial"/>
-          <w:bCs/>
-          <w:color w:val="000000" w:themeColor="text1"/>
-          <w:sz w:val="32"/>
+          <w:rFonts w:ascii="Segoe UI" w:hAnsi="Segoe UI" w:cs="Segoe UI"/>
+          <w:color w:val="000000" w:themeColor="text1"/>
+          <w:sz w:val="27"/>
           <w:szCs w:val="27"/>
-          <w:lang w:val="en-US"/>
-        </w:rPr>
-      </w:pPr>
-      <w:r>
-        <w:rPr>
-          <w:rFonts w:ascii="Arial" w:hAnsi="Arial" w:cs="Arial"/>
-          <w:bCs/>
-          <w:color w:val="000000" w:themeColor="text1"/>
-          <w:sz w:val="32"/>
+          <w:shd w:val="clear" w:color="auto" w:fill="FFFFFF"/>
+        </w:rPr>
+      </w:pPr>
+      <w:r>
+        <w:rPr>
+          <w:rFonts w:ascii="Segoe UI" w:hAnsi="Segoe UI" w:cs="Segoe UI"/>
+          <w:color w:val="000000" w:themeColor="text1"/>
+          <w:sz w:val="27"/>
           <w:szCs w:val="27"/>
-          <w:lang w:val="en-US"/>
-        </w:rPr>
-        <w:t>Here’s link where you can check how can we exclude variables sharing high correlation.</w:t>
+          <w:shd w:val="clear" w:color="auto" w:fill="FFFFFF"/>
+        </w:rPr>
+        <w:t>The best method to test for the assumption is the Variance Inflation Factor method.</w:t>
       </w:r>
     </w:p>
     <w:p>
@@ -4362,11 +4606,38 @@
         <w:shd w:val="clear" w:color="auto" w:fill="FFFFFF"/>
         <w:spacing w:before="0" w:beforeAutospacing="0" w:line="495" w:lineRule="atLeast"/>
         <w:rPr>
-          <w:rFonts w:ascii="Arial" w:hAnsi="Arial" w:cs="Arial"/>
+          <w:rFonts w:ascii="Modern No. 20" w:hAnsi="Modern No. 20" w:cs="Arial"/>
           <w:bCs/>
           <w:color w:val="000000" w:themeColor="text1"/>
+          <w:sz w:val="32"/>
+          <w:szCs w:val="27"/>
+          <w:lang w:val="en-US"/>
+        </w:rPr>
+      </w:pPr>
+      <w:r>
+        <w:rPr>
+          <w:rFonts w:ascii="Arial" w:hAnsi="Arial" w:cs="Arial"/>
+          <w:bCs/>
+          <w:color w:val="000000" w:themeColor="text1"/>
+          <w:sz w:val="32"/>
+          <w:szCs w:val="27"/>
+          <w:lang w:val="en-US"/>
+        </w:rPr>
+        <w:t>Here’s link where you can check how can we exclude variables sharing high correlation.</w:t>
+      </w:r>
+    </w:p>
+    <w:p>
+      <w:pPr>
+        <w:pStyle w:val="NormalWeb"/>
+        <w:shd w:val="clear" w:color="auto" w:fill="FFFFFF"/>
+        <w:spacing w:before="0" w:beforeAutospacing="0" w:line="495" w:lineRule="atLeast"/>
+        <w:rPr>
+          <w:rFonts w:ascii="Arial" w:hAnsi="Arial" w:cs="Arial"/>
+          <w:bCs/>
+          <w:color w:val="767171" w:themeColor="background2" w:themeShade="80"/>
           <w:sz w:val="52"/>
           <w:szCs w:val="27"/>
+          <w:u w:val="single"/>
           <w:lang w:val="en-US"/>
         </w:rPr>
       </w:pPr>
@@ -4374,6 +4645,7 @@
         <w:r>
           <w:rPr>
             <w:rStyle w:val="Hyperlink"/>
+            <w:color w:val="767171" w:themeColor="background2" w:themeShade="80"/>
             <w:sz w:val="40"/>
           </w:rPr>
           <w:t xml:space="preserve">How to Calculate VIF in Python - </w:t>
@@ -4382,6 +4654,7 @@
         <w:r>
           <w:rPr>
             <w:rStyle w:val="Hyperlink"/>
+            <w:color w:val="767171" w:themeColor="background2" w:themeShade="80"/>
             <w:sz w:val="40"/>
           </w:rPr>
           <w:t>Statology</w:t>
@@ -4396,6 +4669,22 @@
         <w:spacing w:before="0" w:beforeAutospacing="0" w:line="495" w:lineRule="atLeast"/>
         <w:rPr>
           <w:rFonts w:ascii="Arial" w:hAnsi="Arial" w:cs="Arial"/>
+          <w:bCs/>
+          <w:color w:val="767171" w:themeColor="background2" w:themeShade="80"/>
+          <w:sz w:val="52"/>
+          <w:szCs w:val="27"/>
+          <w:u w:val="single"/>
+          <w:lang w:val="en-US"/>
+        </w:rPr>
+      </w:pPr>
+    </w:p>
+    <w:p>
+      <w:pPr>
+        <w:pStyle w:val="NormalWeb"/>
+        <w:shd w:val="clear" w:color="auto" w:fill="FFFFFF"/>
+        <w:spacing w:before="0" w:beforeAutospacing="0" w:line="495" w:lineRule="atLeast"/>
+        <w:rPr>
+          <w:rFonts w:ascii="Arial" w:hAnsi="Arial" w:cs="Arial"/>
           <w:b/>
           <w:bCs/>
           <w:color w:val="000000" w:themeColor="text1"/>
@@ -4405,14 +4694,7 @@
           <w:lang w:val="en-US"/>
         </w:rPr>
       </w:pPr>
-      <w:bookmarkStart w:id="2" w:name="_GoBack"/>
-      <w:bookmarkEnd w:id="2"/>
-    </w:p>
-    <w:p>
-      <w:pPr>
-        <w:pStyle w:val="NormalWeb"/>
-        <w:shd w:val="clear" w:color="auto" w:fill="FFFFFF"/>
-        <w:spacing w:before="0" w:beforeAutospacing="0" w:line="495" w:lineRule="atLeast"/>
+      <w:r>
         <w:rPr>
           <w:rFonts w:ascii="Arial" w:hAnsi="Arial" w:cs="Arial"/>
           <w:b/>
@@ -4423,19 +4705,6 @@
           <w:u w:val="single"/>
           <w:lang w:val="en-US"/>
         </w:rPr>
-      </w:pPr>
-      <w:r>
-        <w:rPr>
-          <w:rFonts w:ascii="Arial" w:hAnsi="Arial" w:cs="Arial"/>
-          <w:b/>
-          <w:bCs/>
-          <w:color w:val="000000" w:themeColor="text1"/>
-          <w:sz w:val="27"/>
-          <w:szCs w:val="27"/>
-          <w:u w:val="single"/>
-          <w:lang w:val="en-US"/>
-        </w:rPr>
-        <w:lastRenderedPageBreak/>
         <w:t>NOTE</w:t>
       </w:r>
       <w:r>
@@ -5898,6 +6167,17 @@
       <w:u w:val="single"/>
     </w:rPr>
   </w:style>
+  <w:style w:type="character" w:styleId="Strong">
+    <w:name w:val="Strong"/>
+    <w:basedOn w:val="DefaultParagraphFont"/>
+    <w:uiPriority w:val="22"/>
+    <w:qFormat/>
+    <w:rsid w:val="000606EC"/>
+    <w:rPr>
+      <w:b/>
+      <w:bCs/>
+    </w:rPr>
+  </w:style>
 </w:styles>
 </file>
 
@@ -6201,7 +6481,7 @@
 </file>
 
 <file path=customXml/itemProps1.xml><?xml version="1.0" encoding="utf-8"?>
-<ds:datastoreItem xmlns:ds="http://schemas.openxmlformats.org/officeDocument/2006/customXml" ds:itemID="{5C8C9D72-072B-4A15-8D31-EB317F086F0A}">
+<ds:datastoreItem xmlns:ds="http://schemas.openxmlformats.org/officeDocument/2006/customXml" ds:itemID="{BF556A3C-8672-4D11-9AA9-87C8D94FF8C5}">
   <ds:schemaRefs>
     <ds:schemaRef ds:uri="http://schemas.openxmlformats.org/officeDocument/2006/bibliography"/>
   </ds:schemaRefs>

</xml_diff>